<commit_message>
add lua filters for author info
</commit_message>
<xml_diff>
--- a/manuscript/copeland_2023_flux_manuscript.docx
+++ b/manuscript/copeland_2023_flux_manuscript.docx
@@ -70,13 +70,249 @@
         <w:t xml:space="preserve">hypoxia</w:t>
       </w:r>
     </w:p>
-    <w:bookmarkStart w:id="20" w:name="abstract"/>
     <w:p>
       <w:pPr>
-        <w:pStyle w:val="Heading1"/>
-      </w:pPr>
-      <w:r>
-        <w:t xml:space="preserve">Abstract</w:t>
+        <w:pStyle w:val="Author"/>
+      </w:pPr>
+      <w:r>
+        <w:t xml:space="preserve">Courtney A. Copeland</w:t>
+      </w:r>
+      <w:r>
+        <w:rPr>
+          <w:vertAlign w:val="superscript"/>
+        </w:rPr>
+        <w:t xml:space="preserve">1</w:t>
+      </w:r>
+      <w:r>
+        <w:rPr>
+          <w:vertAlign w:val="superscript"/>
+        </w:rPr>
+        <w:t xml:space="preserve">,</w:t>
+      </w:r>
+      <w:r>
+        <w:rPr>
+          <w:vertAlign w:val="superscript"/>
+        </w:rPr>
+        <w:t xml:space="preserve">2</w:t>
+      </w:r>
+      <w:r>
+        <w:t xml:space="preserve">,</w:t>
+      </w:r>
+      <w:r>
+        <w:t xml:space="preserve"> </w:t>
+      </w:r>
+      <w:r>
+        <w:t xml:space="preserve">Benjamin A. Olenchock</w:t>
+      </w:r>
+      <w:r>
+        <w:rPr>
+          <w:vertAlign w:val="superscript"/>
+        </w:rPr>
+        <w:t xml:space="preserve">1</w:t>
+      </w:r>
+      <w:r>
+        <w:rPr>
+          <w:vertAlign w:val="superscript"/>
+        </w:rPr>
+        <w:t xml:space="preserve">,</w:t>
+      </w:r>
+      <w:r>
+        <w:rPr>
+          <w:vertAlign w:val="superscript"/>
+        </w:rPr>
+        <w:t xml:space="preserve">2</w:t>
+      </w:r>
+      <w:r>
+        <w:t xml:space="preserve">,</w:t>
+      </w:r>
+      <w:r>
+        <w:t xml:space="preserve"> </w:t>
+      </w:r>
+      <w:r>
+        <w:t xml:space="preserve">David R. Ziehr</w:t>
+      </w:r>
+      <w:r>
+        <w:rPr>
+          <w:vertAlign w:val="superscript"/>
+        </w:rPr>
+        <w:t xml:space="preserve">1</w:t>
+      </w:r>
+      <w:r>
+        <w:rPr>
+          <w:vertAlign w:val="superscript"/>
+        </w:rPr>
+        <w:t xml:space="preserve">,</w:t>
+      </w:r>
+      <w:r>
+        <w:rPr>
+          <w:vertAlign w:val="superscript"/>
+        </w:rPr>
+        <w:t xml:space="preserve">3</w:t>
+      </w:r>
+      <w:r>
+        <w:rPr>
+          <w:vertAlign w:val="superscript"/>
+        </w:rPr>
+        <w:t xml:space="preserve">,</w:t>
+      </w:r>
+      <w:r>
+        <w:rPr>
+          <w:vertAlign w:val="superscript"/>
+        </w:rPr>
+        <w:t xml:space="preserve">2</w:t>
+      </w:r>
+      <w:r>
+        <w:t xml:space="preserve">,</w:t>
+      </w:r>
+      <w:r>
+        <w:t xml:space="preserve"> </w:t>
+      </w:r>
+      <w:r>
+        <w:t xml:space="preserve">Sarah McGarrity</w:t>
+      </w:r>
+      <w:r>
+        <w:rPr>
+          <w:vertAlign w:val="superscript"/>
+        </w:rPr>
+        <w:t xml:space="preserve">1</w:t>
+      </w:r>
+      <w:r>
+        <w:rPr>
+          <w:vertAlign w:val="superscript"/>
+        </w:rPr>
+        <w:t xml:space="preserve">,</w:t>
+      </w:r>
+      <w:r>
+        <w:rPr>
+          <w:vertAlign w:val="superscript"/>
+        </w:rPr>
+        <w:t xml:space="preserve">2</w:t>
+      </w:r>
+      <w:r>
+        <w:rPr>
+          <w:vertAlign w:val="superscript"/>
+        </w:rPr>
+        <w:t xml:space="preserve">,</w:t>
+      </w:r>
+      <w:r>
+        <w:rPr>
+          <w:vertAlign w:val="superscript"/>
+        </w:rPr>
+        <w:t xml:space="preserve">4</w:t>
+      </w:r>
+      <w:r>
+        <w:t xml:space="preserve">,</w:t>
+      </w:r>
+      <w:r>
+        <w:t xml:space="preserve"> </w:t>
+      </w:r>
+      <w:r>
+        <w:t xml:space="preserve">Kevin Leahy</w:t>
+      </w:r>
+      <w:r>
+        <w:rPr>
+          <w:vertAlign w:val="superscript"/>
+        </w:rPr>
+        <w:t xml:space="preserve">1</w:t>
+      </w:r>
+      <w:r>
+        <w:rPr>
+          <w:vertAlign w:val="superscript"/>
+        </w:rPr>
+        <w:t xml:space="preserve">,</w:t>
+      </w:r>
+      <w:r>
+        <w:rPr>
+          <w:vertAlign w:val="superscript"/>
+        </w:rPr>
+        <w:t xml:space="preserve">2</w:t>
+      </w:r>
+      <w:r>
+        <w:t xml:space="preserve">,</w:t>
+      </w:r>
+      <w:r>
+        <w:t xml:space="preserve"> </w:t>
+      </w:r>
+      <w:r>
+        <w:t xml:space="preserve">Jamey D. Young</w:t>
+      </w:r>
+      <w:r>
+        <w:rPr>
+          <w:vertAlign w:val="superscript"/>
+        </w:rPr>
+        <w:t xml:space="preserve">5</w:t>
+      </w:r>
+      <w:r>
+        <w:t xml:space="preserve">,</w:t>
+      </w:r>
+      <w:r>
+        <w:t xml:space="preserve"> </w:t>
+      </w:r>
+      <w:r>
+        <w:t xml:space="preserve">Joseph Loscalzo</w:t>
+      </w:r>
+      <w:r>
+        <w:rPr>
+          <w:vertAlign w:val="superscript"/>
+        </w:rPr>
+        <w:t xml:space="preserve">1</w:t>
+      </w:r>
+      <w:r>
+        <w:rPr>
+          <w:vertAlign w:val="superscript"/>
+        </w:rPr>
+        <w:t xml:space="preserve">,</w:t>
+      </w:r>
+      <w:r>
+        <w:rPr>
+          <w:vertAlign w:val="superscript"/>
+        </w:rPr>
+        <w:t xml:space="preserve">2</w:t>
+      </w:r>
+      <w:r>
+        <w:t xml:space="preserve">,</w:t>
+      </w:r>
+      <w:r>
+        <w:t xml:space="preserve"> </w:t>
+      </w:r>
+      <w:r>
+        <w:t xml:space="preserve">and</w:t>
+      </w:r>
+      <w:r>
+        <w:t xml:space="preserve"> </w:t>
+      </w:r>
+      <w:r>
+        <w:t xml:space="preserve">William M. Oldham</w:t>
+      </w:r>
+      <w:r>
+        <w:rPr>
+          <w:vertAlign w:val="superscript"/>
+        </w:rPr>
+        <w:t xml:space="preserve">1</w:t>
+      </w:r>
+      <w:r>
+        <w:rPr>
+          <w:vertAlign w:val="superscript"/>
+        </w:rPr>
+        <w:t xml:space="preserve">,</w:t>
+      </w:r>
+      <w:r>
+        <w:rPr>
+          <w:vertAlign w:val="superscript"/>
+        </w:rPr>
+        <w:t xml:space="preserve">2</w:t>
+      </w:r>
+      <w:r>
+        <w:rPr>
+          <w:vertAlign w:val="superscript"/>
+        </w:rPr>
+        <w:t xml:space="preserve">,</w:t>
+      </w:r>
+      <w:r>
+        <w:rPr>
+          <w:vertAlign w:val="superscript"/>
+        </w:rPr>
+        <w:t xml:space="preserve">‡</w:t>
       </w:r>
     </w:p>
     <w:p>
@@ -84,10 +320,124 @@
         <w:pStyle w:val="FirstParagraph"/>
       </w:pPr>
       <w:r>
+        <w:rPr>
+          <w:vertAlign w:val="superscript"/>
+        </w:rPr>
+        <w:t xml:space="preserve">1</w:t>
+      </w:r>
+      <w:r>
+        <w:t xml:space="preserve"> </w:t>
+      </w:r>
+      <w:r>
+        <w:t xml:space="preserve">Department of Medicine, Brigham and Women’s Hospital, Boston, MA 02115, U.S.A.</w:t>
+      </w:r>
+      <w:r>
+        <w:br/>
+      </w:r>
+      <w:r>
+        <w:rPr>
+          <w:vertAlign w:val="superscript"/>
+        </w:rPr>
+        <w:t xml:space="preserve">2</w:t>
+      </w:r>
+      <w:r>
+        <w:t xml:space="preserve"> </w:t>
+      </w:r>
+      <w:r>
+        <w:t xml:space="preserve">Department of Medicine, Harvard Medical School, Boston, MA 02115, U.S.A.</w:t>
+      </w:r>
+      <w:r>
+        <w:br/>
+      </w:r>
+      <w:r>
+        <w:rPr>
+          <w:vertAlign w:val="superscript"/>
+        </w:rPr>
+        <w:t xml:space="preserve">3</w:t>
+      </w:r>
+      <w:r>
+        <w:t xml:space="preserve"> </w:t>
+      </w:r>
+      <w:r>
+        <w:t xml:space="preserve">Department of Medicine, Massachusetts General Hospital, Boston, MA, 02114 U.S.A.</w:t>
+      </w:r>
+      <w:r>
+        <w:br/>
+      </w:r>
+      <w:r>
+        <w:rPr>
+          <w:vertAlign w:val="superscript"/>
+        </w:rPr>
+        <w:t xml:space="preserve">4</w:t>
+      </w:r>
+      <w:r>
+        <w:t xml:space="preserve"> </w:t>
+      </w:r>
+      <w:r>
+        <w:t xml:space="preserve">Center for Systems Biology, School of Health Sciences, University of Iceland, Reykjavik, Iceland</w:t>
+      </w:r>
+      <w:r>
+        <w:br/>
+      </w:r>
+      <w:r>
+        <w:rPr>
+          <w:vertAlign w:val="superscript"/>
+        </w:rPr>
+        <w:t xml:space="preserve">5</w:t>
+      </w:r>
+      <w:r>
+        <w:t xml:space="preserve"> </w:t>
+      </w:r>
+      <w:r>
+        <w:t xml:space="preserve">Departments of Chemical &amp; Biomolecular Engineering and Molecular Physiology &amp; Biophysics, Vanderbilt University, Nashville, TN 37240, U.S.A.</w:t>
+      </w:r>
+    </w:p>
+    <w:p>
+      <w:pPr>
+        <w:pStyle w:val="BodyText"/>
+      </w:pPr>
+      <w:r>
+        <w:rPr>
+          <w:vertAlign w:val="superscript"/>
+        </w:rPr>
+        <w:t xml:space="preserve">‡</w:t>
+      </w:r>
+      <w:r>
+        <w:t xml:space="preserve"> </w:t>
+      </w:r>
+      <w:r>
+        <w:t xml:space="preserve">Correspondence:</w:t>
+      </w:r>
+      <w:r>
+        <w:t xml:space="preserve"> </w:t>
+      </w:r>
+      <w:hyperlink r:id="rId20">
+        <w:r>
+          <w:rPr>
+            <w:rStyle w:val="Hyperlink"/>
+          </w:rPr>
+          <w:t xml:space="preserve">William M. Oldham &lt;woldham@bwh.harvard.edu&gt;</w:t>
+        </w:r>
+      </w:hyperlink>
+    </w:p>
+    <w:bookmarkStart w:id="21" w:name="abstract"/>
+    <w:p>
+      <w:pPr>
+        <w:pStyle w:val="Heading1"/>
+      </w:pPr>
+      <w:r>
+        <w:t xml:space="preserve">Abstract</w:t>
+      </w:r>
+    </w:p>
+    <w:p>
+      <w:pPr>
+        <w:pStyle w:val="FirstParagraph"/>
+      </w:pPr>
+      <w:r>
         <w:t xml:space="preserve">Hypoxia requires metabolic adaptations to sustain energetically demanding cellular activities. While the metabolic consequences of hypoxia have been studied extensively in cancer cell models, comparatively little is known about the metabolic response of primary cells to hypoxia. We performed metabolic flux analyses of proliferating human lung fibroblasts and pulmonary artery smooth muscle cells in hypoxia. Unexpectedly, hypoxia decreased glycolytic flux despite activation of hypoxia-inducible factor (HIF) and increased glycolytic enzyme expression. Pharmacologic activation of HIF with the prolyl hydroxylase (PHD) inhibitor molidustat in normoxia did increase glycolytic flux, but hypoxia abrogated this effect. Multi-omic profiling revealed distinct molecular responses to hypoxia and pharmacologic PHD inhibition and suggested a critical role for MYC in modulating the HIF response in hypoxia. MYC knockdown in hypoxia increased lactate efflux, while MYC overexpression in normoxia blunted the effects of molidustat treatment. Together, these data suggest that other factors, notably MYC, supersede the anticipated effects of HIF-dependent up-regulation of glycolytic gene expression on glycolytic flux in hypoxic proliferating primary cells.</w:t>
       </w:r>
     </w:p>
-    <w:bookmarkEnd w:id="20"/>
+    <w:bookmarkEnd w:id="21"/>
     <w:sectPr>
       <w:footerReference r:id="rId10" w:type="even"/>
       <w:footerReference r:id="rId9" w:type="default"/>

</xml_diff>

<commit_message>
learn to add pagebreaks
</commit_message>
<xml_diff>
--- a/manuscript/copeland_2023_flux_manuscript.docx
+++ b/manuscript/copeland_2023_flux_manuscript.docx
@@ -419,6 +419,11 @@
           <w:t xml:space="preserve">William M. Oldham &lt;woldham@bwh.harvard.edu&gt;</w:t>
         </w:r>
       </w:hyperlink>
+    </w:p>
+    <w:p>
+      <w:r>
+        <w:br w:type="page"/>
+      </w:r>
     </w:p>
     <w:bookmarkStart w:id="21" w:name="abstract"/>
     <w:p>

</xml_diff>

<commit_message>
figure out how to add figures to manuscript
</commit_message>
<xml_diff>
--- a/manuscript/copeland_2023_flux_manuscript.docx
+++ b/manuscript/copeland_2023_flux_manuscript.docx
@@ -439,7 +439,7 @@
         <w:pStyle w:val="FirstParagraph"/>
       </w:pPr>
       <w:r>
-        <w:t xml:space="preserve">Hypoxia requires metabolic adaptations to sustain energetically demanding cellular activities. While the metabolic consequences of hypoxia have been studied extensively in cancer cell models, comparatively little is known about the metabolic response of primary cells to hypoxia. We performed metabolic flux analyses of proliferating human lung fibroblasts and pulmonary artery smooth muscle cells in hypoxia. Unexpectedly, hypoxia decreased glycolytic flux despite activation of hypoxia-inducible factor (HIF) and increased glycolytic enzyme expression. Pharmacologic activation of HIF with the prolyl hydroxylase (PHD) inhibitor molidustat in normoxia did increase glycolytic flux, but hypoxia abrogated this effect. Multi-omic profiling revealed distinct molecular responses to hypoxia and pharmacologic PHD inhibition and suggested a critical role for MYC in modulating the HIF response in hypoxia. MYC knockdown in hypoxia increased lactate efflux, while MYC overexpression in normoxia blunted the effects of molidustat treatment. Together, these data suggest that other factors, notably MYC, supersede the anticipated effects of HIF-dependent up-regulation of glycolytic gene expression on glycolytic flux in hypoxic proliferating primary cells.</w:t>
+        <w:t xml:space="preserve">Hypoxia requires metabolic adaptations to sustain energetically demanding cellular activities. While the metabolic consequences of hypoxia have been studied extensively in cancer cell models, comparatively little is known about the metabolic response of primary cells to hypoxia. We performed metabolic flux analyses of human lung fibroblasts and pulmonary artery smooth muscle cells proliferating in hypoxia. Unexpectedly, hypoxia decreased glycolysis despite activation of hypoxia-inducible factor 1α (HIF-1α) and increased glycolytic enzyme expression. While HIF-1α activation by prolyl hydroxylase (PHD) inhibition did increase glycolysis in normoxia, this effect was abrogated by hypoxia. Multi-omic profiling revealed distinct molecular responses to hypoxia and PHD inhibition, suggesting a critical role for MYC in modulating HIF-1α responses to hypoxia. Consistent with this hypothesis, MYC knockdown in hypoxia increased glycolysis and MYC overexpression in normoxia decreased glycolysis stimulated by PHD inhibition. These data suggest that MYC signaling in hypoxia uncouples an increase in HIF-dependent glycolytic gene transcription from glycolytic flux.</w:t>
       </w:r>
     </w:p>
     <w:bookmarkEnd w:id="21"/>
@@ -486,35 +486,142 @@
         <w:t xml:space="preserve"> </w:t>
       </w:r>
       <w:r>
-        <w:t xml:space="preserve">(Lee et al., 2019; Semenza, 2012)</w:t>
-      </w:r>
-      <w:r>
-        <w:t xml:space="preserve">. These activities require cells to continue energetically demanding tasks, such as macromolecular biosynthesis and proliferation, despite limited oxygen availability. Since respiration is the most efficient way for cells to produce energy, cell metabolism must adapt to meet energetic needs when oxygen supply is limiting. Understanding how these metabolic adaptations sustain critical cellular processes in hypoxia is fundamentally important to our understanding of human health and disease.</w:t>
-      </w:r>
-    </w:p>
-    <w:p>
-      <w:r>
-        <w:br w:type="page"/>
-      </w:r>
-    </w:p>
-    <w:bookmarkEnd w:id="23"/>
-    <w:bookmarkStart w:id="29" w:name="references"/>
-    <w:p>
-      <w:pPr>
-        <w:pStyle w:val="Heading1"/>
-      </w:pPr>
-      <w:r>
-        <w:t xml:space="preserve">References</w:t>
-      </w:r>
-    </w:p>
-    <w:bookmarkStart w:id="28" w:name="refs"/>
-    <w:bookmarkStart w:id="25" w:name="ref-lee2019"/>
-    <w:p>
-      <w:pPr>
-        <w:pStyle w:val="Bibliography"/>
-      </w:pPr>
-      <w:r>
-        <w:t xml:space="preserve">Lee JW, Ko J, Ju C, Eltzschig HK. 2019. Hypoxia signaling in human diseases and therapeutic targets.</w:t>
+        <w:t xml:space="preserve">(J. W. Lee et al., 2019; Semenza, 2012)</w:t>
+      </w:r>
+      <w:r>
+        <w:t xml:space="preserve">. These activities require cells to continue energetically demanding tasks, such as macromolecular biosynthesis and proliferation, despite limited oxygen availability. Since respiration is the most efficient way for cells to produce energy, cell metabolism must adapt to meet energy demands when oxygen supply is limiting. Understanding how these metabolic adaptations sustain critical cellular processes in hypoxia is fundamentally important to our understanding of human health and disease.</w:t>
+      </w:r>
+    </w:p>
+    <w:p>
+      <w:pPr>
+        <w:pStyle w:val="BodyText"/>
+      </w:pPr>
+      <w:r>
+        <w:t xml:space="preserve">Cells typically respond to hypoxia by shifting energy production away from respiration and toward glycolysis. This response is mediated primarily by stabilization of the hypoxia-inducible transcription factor 1α (HIF-1α). HIF-1α activates the transcription of glucose transporters, glycolytic enzymes, lactate dehydrogenase, and pyruvate dehydrogenase kinase, while decreasing the expression of tricarboxylic acid (TCA) cycle and electron transport chain enzymes</w:t>
+      </w:r>
+      <w:r>
+        <w:t xml:space="preserve"> </w:t>
+      </w:r>
+      <w:r>
+        <w:t xml:space="preserve">(Lee et al., 2020; Semenza, 2012)</w:t>
+      </w:r>
+      <w:r>
+        <w:t xml:space="preserve">. Although HIF-1α is constitutively expressed, it is hydroxylated by prolyl hydroxylase enzymes (PHDs) in normoxia and targeted for proteasomal degradation. PHDs are the principal oxygen sensors in metazoan cells</w:t>
+      </w:r>
+      <w:r>
+        <w:t xml:space="preserve"> </w:t>
+      </w:r>
+      <w:r>
+        <w:t xml:space="preserve">(Kaelin and Ratcliffe, 2008)</w:t>
+      </w:r>
+      <w:r>
+        <w:t xml:space="preserve">. PHDs are α-ketoglutarate-dependent dioxygenase enzymes that require molecular oxygen for their enzymatic activity. When oxygen tension falls, PHD activity decreases, leading to HIF-1α stabilization and activation of its downstream transcriptional program. Overall, this transcriptional program should increase glycolytic capacity and divert glucose-derived pyruvate from oxidative phosphorylation toward lactate fermentation to maintain glycolytic ATP production.</w:t>
+      </w:r>
+    </w:p>
+    <w:p>
+      <w:pPr>
+        <w:pStyle w:val="BodyText"/>
+      </w:pPr>
+      <w:r>
+        <w:t xml:space="preserve">In addition to metabolic changes designed to maintain energy supply, hypoxic cells also reduce energy demand through down-regulation of Na</w:t>
+      </w:r>
+      <w:r>
+        <w:rPr>
+          <w:vertAlign w:val="superscript"/>
+        </w:rPr>
+        <w:t xml:space="preserve">+</w:t>
+      </w:r>
+      <w:r>
+        <w:t xml:space="preserve">/K</w:t>
+      </w:r>
+      <w:r>
+        <w:rPr>
+          <w:vertAlign w:val="superscript"/>
+        </w:rPr>
+        <w:t xml:space="preserve">+</w:t>
+      </w:r>
+      <w:r>
+        <w:t xml:space="preserve">-ATPase, slowing protein translation, and decreasing cell proliferation</w:t>
+      </w:r>
+      <w:r>
+        <w:t xml:space="preserve"> </w:t>
+      </w:r>
+      <w:r>
+        <w:t xml:space="preserve">(Hubbi and Semenza, 2015; Wheaton and Chandel, 2011)</w:t>
+      </w:r>
+      <w:r>
+        <w:t xml:space="preserve">. In particular, HIF-1α decreases cell proliferation by activating cyclin-dependent kinase inhibitor expression, inhibiting cell-cycle checkpoint progression</w:t>
+      </w:r>
+      <w:r>
+        <w:t xml:space="preserve"> </w:t>
+      </w:r>
+      <w:r>
+        <w:t xml:space="preserve">(Gardner et al., 2001)</w:t>
+      </w:r>
+      <w:r>
+        <w:t xml:space="preserve">, and antagonizing pro-proliferative MYC signaling</w:t>
+      </w:r>
+      <w:r>
+        <w:t xml:space="preserve"> </w:t>
+      </w:r>
+      <w:r>
+        <w:t xml:space="preserve">(Koshiji et al., 2004)</w:t>
+      </w:r>
+      <w:r>
+        <w:t xml:space="preserve">. Despite these canonical effects of HIF-1α activation, there are many examples where cells continue to proliferate despite hypoxic stress, including cancer cells, stem cells, and lung vascular cells</w:t>
+      </w:r>
+      <w:r>
+        <w:t xml:space="preserve"> </w:t>
+      </w:r>
+      <w:r>
+        <w:t xml:space="preserve">(Hubbi and Semenza, 2015)</w:t>
+      </w:r>
+      <w:r>
+        <w:t xml:space="preserve">. How these cells meet the metabolic needs of sustained proliferation in hypoxia and how these adaptations are regulated are active areas of investigation</w:t>
+      </w:r>
+      <w:r>
+        <w:t xml:space="preserve"> </w:t>
+      </w:r>
+      <w:r>
+        <w:t xml:space="preserve">(Jain et al., 2020; Lee et al., 2020; Oldham et al., 2015)</w:t>
+      </w:r>
+      <w:r>
+        <w:t xml:space="preserve">. Since hypoxia is a prominent feature of cancer biology as tumor growth outstrips blood supply, most detailed metabolic studies of hypoxic cell metabolism have used tumor cell models, yielding important insights into the metabolic pathobiology of cancer</w:t>
+      </w:r>
+      <w:r>
+        <w:t xml:space="preserve"> </w:t>
+      </w:r>
+      <w:r>
+        <w:t xml:space="preserve">(Garcia-Bermudez et al., 2018; Jiang et al., 2016; W. D. Lee et al., 2019; Melendez-Rodriguez et al., 2019; Metallo et al., 2011; Wise et al., 2011)</w:t>
+      </w:r>
+      <w:r>
+        <w:t xml:space="preserve">. For example, stable isotope tracing and metabolic flux analyses identified a critical role for the reductive carboxylation of glutamine-derived α-ketoglutarate for lipid biosynthesis in supporting tumor growth</w:t>
+      </w:r>
+      <w:r>
+        <w:t xml:space="preserve"> </w:t>
+      </w:r>
+      <w:r>
+        <w:t xml:space="preserve">(Gameiro et al., 2013; Metallo et al., 2011; Scott et al., 2011; Wise et al., 2011)</w:t>
+      </w:r>
+      <w:r>
+        <w:t xml:space="preserve">, and metabolomic studies identified aspartate as a limiting metabolite for cancer cell proliferation under hypoxia</w:t>
+      </w:r>
+      <w:r>
+        <w:t xml:space="preserve"> </w:t>
+      </w:r>
+      <w:r>
+        <w:t xml:space="preserve">(Garcia-Bermudez et al., 2018)</w:t>
+      </w:r>
+      <w:r>
+        <w:t xml:space="preserve">. By contrast, comparatively little is known about metabolic adaptations of primary cells to hypoxia. Indeed, the importance of reductive carboxylation or aspartate biosynthesis remains to be elucidated in primary cells. A more complete understanding of primary cell metabolic adaptations to hypoxia would provide an important context for understanding how metabolic reprogramming supports normal cellular responses to hypoxia, how these responses may be (mal)adaptive in a variety of disease contexts, and how the hypoxia metabolic program in primary cells differs from that observed in cancer cells.</w:t>
+      </w:r>
+    </w:p>
+    <w:p>
+      <w:pPr>
+        <w:pStyle w:val="BodyText"/>
+      </w:pPr>
+      <w:r>
+        <w:t xml:space="preserve">To address these questions, we have developed models of bioenergetic carbon flux in human lung fibroblasts (LFs) and pulmonary artery smooth muscle cells (PASMCs) cultured in 21% or 0.5% oxygen. These cells may be exposed to a wide range of oxygen concentrations</w:t>
       </w:r>
       <w:r>
         <w:t xml:space="preserve"> </w:t>
@@ -524,22 +631,812 @@
           <w:iCs/>
           <w:i/>
         </w:rPr>
-        <w:t xml:space="preserve">Exp Mol Med</w:t>
-      </w:r>
-      <w:r>
-        <w:t xml:space="preserve"> </w:t>
+        <w:t xml:space="preserve">in vivo</w:t>
+      </w:r>
+      <w:r>
+        <w:t xml:space="preserve">, continue to proliferate despite hypoxic culture conditions</w:t>
+      </w:r>
+      <w:r>
+        <w:t xml:space="preserve"> </w:t>
+      </w:r>
+      <w:r>
+        <w:rPr>
+          <w:iCs/>
+          <w:i/>
+        </w:rPr>
+        <w:t xml:space="preserve">in vitro</w:t>
+      </w:r>
+      <w:r>
+        <w:t xml:space="preserve">, and play important roles in the pathology of non-cancerous diseases in which tissue hypoxia is a prominent feature, including pulmonary hypertension and pulmonary fibrosis. We found that hypoxia fails to increase glycolysis in these primary cells despite robust up-regulation of the HIF-1α transcriptional program. In normoxia, HIF-1α stabilization by the PHD inhibitor molidustat (BAY-85-3934,</w:t>
+      </w:r>
+      <w:r>
+        <w:t xml:space="preserve"> </w:t>
+      </w:r>
+      <w:r>
+        <w:t xml:space="preserve">“</w:t>
+      </w:r>
+      <w:r>
+        <w:t xml:space="preserve">BAY</w:t>
+      </w:r>
+      <w:r>
+        <w:t xml:space="preserve">”</w:t>
+      </w:r>
+      <w:r>
+        <w:t xml:space="preserve">)</w:t>
+      </w:r>
+      <w:r>
+        <w:t xml:space="preserve"> </w:t>
+      </w:r>
+      <w:r>
+        <w:t xml:space="preserve">(Flamme et al., 2014)</w:t>
+      </w:r>
+      <w:r>
+        <w:t xml:space="preserve"> </w:t>
+      </w:r>
+      <w:r>
+        <w:t xml:space="preserve">did increase glycolysis and lactate efflux; however, hypoxia blocked this response. These findings suggested that important hypoxia-dependent regulatory mechanisms override the metabolic consequences of HIF-1α-dependent glycolytic gene expression. Transcriptomic profiling identified a critical role for the transcription factor MYC in the adaptive response to hypoxia. Using knockdown and overexpression approaches, we demonstrated that MYC attenuates HIF-driven glycolysis in hypoxia and following HIF stabilization in normoxia.</w:t>
+      </w:r>
+    </w:p>
+    <w:bookmarkEnd w:id="23"/>
+    <w:bookmarkStart w:id="25" w:name="results"/>
+    <w:p>
+      <w:pPr>
+        <w:pStyle w:val="Heading1"/>
+      </w:pPr>
+      <w:r>
+        <w:t xml:space="preserve">Results</w:t>
+      </w:r>
+    </w:p>
+    <w:bookmarkStart w:id="24" w:name="X89a0f5e7f90a0bf6788f895b7532e650a91f482"/>
+    <w:p>
+      <w:pPr>
+        <w:pStyle w:val="Heading2"/>
+      </w:pPr>
+      <w:r>
+        <w:t xml:space="preserve">Hypoxia uncouples HIF-dependent glycolytic gene expression from glycolytic metabolic flux</w:t>
+      </w:r>
+    </w:p>
+    <w:p>
+      <w:pPr>
+        <w:pStyle w:val="FirstParagraph"/>
+      </w:pPr>
+      <w:r>
+        <w:t xml:space="preserve">The goal of this study was to characterize hypoxia-induced metabolic changes in proliferating primary LFs and PASMCs. To accomplish this goal, we adopted a metabolic flux analysis technique that enabled us to link intracellular metabolic fluxes to cell proliferation rates. Metabolic flux analysis fits cell proliferation rate, extracellular flux measurements, and</w:t>
+      </w:r>
+      <w:r>
+        <w:t xml:space="preserve"> </w:t>
+      </w:r>
+      <w:r>
+        <w:rPr>
+          <w:vertAlign w:val="superscript"/>
+        </w:rPr>
+        <w:t xml:space="preserve">13</w:t>
+      </w:r>
+      <w:r>
+        <w:t xml:space="preserve">C intracellular isotope labeling patterns to a computational model of cell metabolism</w:t>
+      </w:r>
+      <w:r>
+        <w:t xml:space="preserve"> </w:t>
+      </w:r>
+      <w:r>
+        <w:t xml:space="preserve">(Antoniewicz, 2018)</w:t>
+      </w:r>
+      <w:r>
+        <w:t xml:space="preserve">. This analysis reconstructs comprehensive flux maps that depict the flow of carbon from extracellular substrates, through intracellular metabolic pathways, and into cell biomass and metabolic by-products</w:t>
+      </w:r>
+      <w:r>
+        <w:t xml:space="preserve"> </w:t>
+      </w:r>
+      <w:r>
+        <w:t xml:space="preserve">(Young, 2014)</w:t>
+      </w:r>
+      <w:r>
+        <w:t xml:space="preserve">. These models assume that cells are at a metabolic pseudo-steady state over the experimental time course</w:t>
+      </w:r>
+      <w:r>
+        <w:t xml:space="preserve"> </w:t>
+      </w:r>
+      <w:r>
+        <w:t xml:space="preserve">(Buescher et al., 2015)</w:t>
+      </w:r>
+      <w:r>
+        <w:t xml:space="preserve">. Exponential growth phase is thought to reflect metabolic pseudo-steady state as cells in culture steadily divide at their maximal condition-specific rate, provided nutrient supply does not become limiting</w:t>
+      </w:r>
+      <w:r>
+        <w:t xml:space="preserve"> </w:t>
+      </w:r>
+      <w:r>
+        <w:t xml:space="preserve">(Ahn and Antoniewicz, 2011; Buescher et al., 2015)</w:t>
+      </w:r>
+      <w:r>
+        <w:t xml:space="preserve">. Thus, we first set out to define experimental conditions to capture exponential growth phase in normoxic and hypoxic cultures.</w:t>
+      </w:r>
+    </w:p>
+    <w:p>
+      <w:pPr>
+        <w:pStyle w:val="BodyText"/>
+      </w:pPr>
+      <w:r>
+        <w:t xml:space="preserve">Cells were seeded and placed into hypoxia for 24 h prior to sample collection to provide adequate time for activation of the hypoxia-dependent transcriptional program (</w:t>
       </w:r>
       <w:r>
         <w:rPr>
           <w:bCs/>
           <w:b/>
         </w:rPr>
+        <w:t xml:space="preserve">Figure 1A</w:t>
+      </w:r>
+      <w:r>
+        <w:t xml:space="preserve">). We selected 0.5% oxygen for hypoxia as this level yielded the most reproducible phenotypic differences compared to 21% oxygen culture, while being physiologically relevant and above the K</w:t>
+      </w:r>
+      <w:r>
+        <w:rPr>
+          <w:vertAlign w:val="subscript"/>
+        </w:rPr>
+        <w:t xml:space="preserve">M</w:t>
+      </w:r>
+      <w:r>
+        <w:t xml:space="preserve"> </w:t>
+      </w:r>
+      <w:r>
+        <w:t xml:space="preserve">of cytochrome</w:t>
+      </w:r>
+      <w:r>
+        <w:t xml:space="preserve"> </w:t>
+      </w:r>
+      <w:r>
+        <w:rPr>
+          <w:iCs/>
+          <w:i/>
+        </w:rPr>
+        <w:t xml:space="preserve">c</w:t>
+      </w:r>
+      <w:r>
+        <w:t xml:space="preserve"> </w:t>
+      </w:r>
+      <w:r>
+        <w:t xml:space="preserve">oxidase (electron transport chain complex IV) for oxygen</w:t>
+      </w:r>
+      <w:r>
+        <w:t xml:space="preserve"> </w:t>
+      </w:r>
+      <w:r>
+        <w:t xml:space="preserve">(Lee et al., 2020; Wenger et al., 2015)</w:t>
+      </w:r>
+      <w:r>
+        <w:t xml:space="preserve">. From this starting point, we identified the optimal cell seeding density and time course to capture exponential cell growth (</w:t>
+      </w:r>
+      <w:r>
+        <w:rPr>
+          <w:bCs/>
+          <w:b/>
+        </w:rPr>
+        <w:t xml:space="preserve">Figure 1B</w:t>
+      </w:r>
+      <w:r>
+        <w:t xml:space="preserve">). LFs cultured in 0.5% oxygen grew more slowly than LFs cultured in 21% oxygen (</w:t>
+      </w:r>
+      <w:r>
+        <w:rPr>
+          <w:bCs/>
+          <w:b/>
+        </w:rPr>
+        <w:t xml:space="preserve">Figure 1C</w:t>
+      </w:r>
+      <w:r>
+        <w:t xml:space="preserve">), but slower growth was not associated with decreased cell viability (</w:t>
+      </w:r>
+      <w:r>
+        <w:rPr>
+          <w:bCs/>
+          <w:b/>
+        </w:rPr>
+        <w:t xml:space="preserve">Fig S1A</w:t>
+      </w:r>
+      <w:r>
+        <w:t xml:space="preserve">).</w:t>
+      </w:r>
+    </w:p>
+    <w:p>
+      <w:r>
+        <w:br w:type="page"/>
+      </w:r>
+    </w:p>
+    <w:bookmarkEnd w:id="24"/>
+    <w:bookmarkEnd w:id="25"/>
+    <w:bookmarkStart w:id="26" w:name="acknowledgements"/>
+    <w:p>
+      <w:pPr>
+        <w:pStyle w:val="Heading1"/>
+      </w:pPr>
+      <w:r>
+        <w:t xml:space="preserve">Acknowledgements</w:t>
+      </w:r>
+    </w:p>
+    <w:p>
+      <w:pPr>
+        <w:pStyle w:val="FirstParagraph"/>
+      </w:pPr>
+      <w:r>
+        <w:t xml:space="preserve">This work was supported by grants from the NIH (K08HL128802), American Lung Association, Pulmonary Hypertension Association, and the American Thoracic Society Foundation to W.M.O and from the NIH (U01HG007690, U54HL119145, R01HL155107, R01HL155096) and the American Heart Association (D700382, CV-19) to J.L.</w:t>
+      </w:r>
+    </w:p>
+    <w:bookmarkEnd w:id="26"/>
+    <w:bookmarkStart w:id="27" w:name="author-contributions"/>
+    <w:p>
+      <w:pPr>
+        <w:pStyle w:val="Heading1"/>
+      </w:pPr>
+      <w:r>
+        <w:t xml:space="preserve">Author contributions</w:t>
+      </w:r>
+    </w:p>
+    <w:p>
+      <w:pPr>
+        <w:pStyle w:val="FirstParagraph"/>
+      </w:pPr>
+      <w:r>
+        <w:t xml:space="preserve">W.M.O. conceived and designed the analysis. C.A.C., B.A.O., D.R.Z., S.M., K.L., and W.M.O. collected the data. J.D.Y. and W.M.O. contributed data or analysis tools. W.M.O. performed the analysis. W.M.O. drafted the manuscript. All authors participated in interpreting the results and revising the manuscript. All authors approve the final submission.</w:t>
+      </w:r>
+    </w:p>
+    <w:bookmarkEnd w:id="27"/>
+    <w:bookmarkStart w:id="28" w:name="conflict-of-interest"/>
+    <w:p>
+      <w:pPr>
+        <w:pStyle w:val="Heading1"/>
+      </w:pPr>
+      <w:r>
+        <w:t xml:space="preserve">Conflict of interest</w:t>
+      </w:r>
+    </w:p>
+    <w:p>
+      <w:pPr>
+        <w:pStyle w:val="FirstParagraph"/>
+      </w:pPr>
+      <w:r>
+        <w:t xml:space="preserve">The authors declare that they have no conflicts of interest.</w:t>
+      </w:r>
+    </w:p>
+    <w:p>
+      <w:r>
+        <w:br w:type="page"/>
+      </w:r>
+    </w:p>
+    <w:bookmarkEnd w:id="28"/>
+    <w:bookmarkStart w:id="78" w:name="references"/>
+    <w:p>
+      <w:pPr>
+        <w:pStyle w:val="Heading1"/>
+      </w:pPr>
+      <w:r>
+        <w:t xml:space="preserve">References</w:t>
+      </w:r>
+    </w:p>
+    <w:bookmarkStart w:id="77" w:name="refs"/>
+    <w:bookmarkStart w:id="30" w:name="ref-ahn2011"/>
+    <w:p>
+      <w:pPr>
+        <w:pStyle w:val="Bibliography"/>
+      </w:pPr>
+      <w:r>
+        <w:t xml:space="preserve">Ahn WS, Antoniewicz MR. 2011. Metabolic flux analysis of CHO cells at growth and non-growth phases using isotopic tracers and mass spectrometry.</w:t>
+      </w:r>
+      <w:r>
+        <w:t xml:space="preserve"> </w:t>
+      </w:r>
+      <w:r>
+        <w:rPr>
+          <w:iCs/>
+          <w:i/>
+        </w:rPr>
+        <w:t xml:space="preserve">Metab Eng</w:t>
+      </w:r>
+      <w:r>
+        <w:t xml:space="preserve"> </w:t>
+      </w:r>
+      <w:r>
+        <w:rPr>
+          <w:bCs/>
+          <w:b/>
+        </w:rPr>
+        <w:t xml:space="preserve">13</w:t>
+      </w:r>
+      <w:r>
+        <w:t xml:space="preserve">:598–609. doi:</w:t>
+      </w:r>
+      <w:hyperlink r:id="rId29">
+        <w:r>
+          <w:rPr>
+            <w:rStyle w:val="Hyperlink"/>
+          </w:rPr>
+          <w:t xml:space="preserve">10.1016/j.ymben.2011.07.002</w:t>
+        </w:r>
+      </w:hyperlink>
+    </w:p>
+    <w:bookmarkEnd w:id="30"/>
+    <w:bookmarkStart w:id="32" w:name="ref-antoniewicz2018"/>
+    <w:p>
+      <w:pPr>
+        <w:pStyle w:val="Bibliography"/>
+      </w:pPr>
+      <w:r>
+        <w:t xml:space="preserve">Antoniewicz MR. 2018. A guide to 13C metabolic flux analysis for the cancer biologist.</w:t>
+      </w:r>
+      <w:r>
+        <w:t xml:space="preserve"> </w:t>
+      </w:r>
+      <w:r>
+        <w:rPr>
+          <w:iCs/>
+          <w:i/>
+        </w:rPr>
+        <w:t xml:space="preserve">Exp Mol Med</w:t>
+      </w:r>
+      <w:r>
+        <w:t xml:space="preserve"> </w:t>
+      </w:r>
+      <w:r>
+        <w:rPr>
+          <w:bCs/>
+          <w:b/>
+        </w:rPr>
+        <w:t xml:space="preserve">50</w:t>
+      </w:r>
+      <w:r>
+        <w:t xml:space="preserve">:1–13. doi:</w:t>
+      </w:r>
+      <w:hyperlink r:id="rId31">
+        <w:r>
+          <w:rPr>
+            <w:rStyle w:val="Hyperlink"/>
+          </w:rPr>
+          <w:t xml:space="preserve">10.1038/s12276-018-0060-y</w:t>
+        </w:r>
+      </w:hyperlink>
+    </w:p>
+    <w:bookmarkEnd w:id="32"/>
+    <w:bookmarkStart w:id="34" w:name="ref-buescher2015"/>
+    <w:p>
+      <w:pPr>
+        <w:pStyle w:val="Bibliography"/>
+      </w:pPr>
+      <w:r>
+        <w:t xml:space="preserve">Buescher JM, Antoniewicz MR, Boros LG, Burgess SC, Brunengraber H, Clish CB, DeBerardinis RJ, Feron O, Frezza C, Ghesquiere B, Gottlieb E, Hiller K, Jones RG, Kamphorst JJ, Kibbey RG, Kimmelman AC, Locasale JW, Lunt SY, Maddocks OD, Malloy C, Metallo CM, Meuillet EJ, Munger J, Noh K, Rabinowitz JD, Ralser M, Sauer U, Stephanopoulos G, St-Pierre J, Tennant DA, Wittmann C, Vander Heiden MG, Vazquez A, Vousden K, Young JD, Zamboni N, Fendt SM. 2015. A roadmap for interpreting (13)C metabolite labeling patterns from cells.</w:t>
+      </w:r>
+      <w:r>
+        <w:t xml:space="preserve"> </w:t>
+      </w:r>
+      <w:r>
+        <w:rPr>
+          <w:iCs/>
+          <w:i/>
+        </w:rPr>
+        <w:t xml:space="preserve">Curr Opin Biotechnol</w:t>
+      </w:r>
+      <w:r>
+        <w:t xml:space="preserve"> </w:t>
+      </w:r>
+      <w:r>
+        <w:rPr>
+          <w:bCs/>
+          <w:b/>
+        </w:rPr>
+        <w:t xml:space="preserve">34</w:t>
+      </w:r>
+      <w:r>
+        <w:t xml:space="preserve">:189–201. doi:</w:t>
+      </w:r>
+      <w:hyperlink r:id="rId33">
+        <w:r>
+          <w:rPr>
+            <w:rStyle w:val="Hyperlink"/>
+          </w:rPr>
+          <w:t xml:space="preserve">10.1016/j.copbio.2015.02.003</w:t>
+        </w:r>
+      </w:hyperlink>
+    </w:p>
+    <w:bookmarkEnd w:id="34"/>
+    <w:bookmarkStart w:id="36" w:name="ref-flamme2014"/>
+    <w:p>
+      <w:pPr>
+        <w:pStyle w:val="Bibliography"/>
+      </w:pPr>
+      <w:r>
+        <w:t xml:space="preserve">Flamme I, Oehme F, Ellinghaus P, Jeske M, Keldenich J, Thuss U. 2014. Mimicking hypoxia to treat anemia: HIF-stabilizer BAY 85-3934 (Molidustat) stimulates erythropoietin production without hypertensive effects.</w:t>
+      </w:r>
+      <w:r>
+        <w:t xml:space="preserve"> </w:t>
+      </w:r>
+      <w:r>
+        <w:rPr>
+          <w:iCs/>
+          <w:i/>
+        </w:rPr>
+        <w:t xml:space="preserve">PLoS One</w:t>
+      </w:r>
+      <w:r>
+        <w:t xml:space="preserve"> </w:t>
+      </w:r>
+      <w:r>
+        <w:rPr>
+          <w:bCs/>
+          <w:b/>
+        </w:rPr>
+        <w:t xml:space="preserve">9</w:t>
+      </w:r>
+      <w:r>
+        <w:t xml:space="preserve">:e111838. doi:</w:t>
+      </w:r>
+      <w:hyperlink r:id="rId35">
+        <w:r>
+          <w:rPr>
+            <w:rStyle w:val="Hyperlink"/>
+          </w:rPr>
+          <w:t xml:space="preserve">10.1371/journal.pone.0111838</w:t>
+        </w:r>
+      </w:hyperlink>
+    </w:p>
+    <w:bookmarkEnd w:id="36"/>
+    <w:bookmarkStart w:id="38" w:name="ref-gameiro2013a"/>
+    <w:p>
+      <w:pPr>
+        <w:pStyle w:val="Bibliography"/>
+      </w:pPr>
+      <w:r>
+        <w:t xml:space="preserve">Gameiro PA, Yang J, Metelo AM, Perez-Carro R, Baker R, Wang Z, Arreola A, Rathmell WK, Olumi A, Lopez-Larrubia P, Stephanopoulos G, Iliopoulos O. 2013. In vivo HIF-mediated reductive carboxylation is regulated by citrate levels and sensitizes VHL-deficient cells to glutamine deprivation.</w:t>
+      </w:r>
+      <w:r>
+        <w:t xml:space="preserve"> </w:t>
+      </w:r>
+      <w:r>
+        <w:rPr>
+          <w:iCs/>
+          <w:i/>
+        </w:rPr>
+        <w:t xml:space="preserve">Cell Metab</w:t>
+      </w:r>
+      <w:r>
+        <w:t xml:space="preserve"> </w:t>
+      </w:r>
+      <w:r>
+        <w:rPr>
+          <w:bCs/>
+          <w:b/>
+        </w:rPr>
+        <w:t xml:space="preserve">17</w:t>
+      </w:r>
+      <w:r>
+        <w:t xml:space="preserve">:372–85. doi:</w:t>
+      </w:r>
+      <w:hyperlink r:id="rId37">
+        <w:r>
+          <w:rPr>
+            <w:rStyle w:val="Hyperlink"/>
+          </w:rPr>
+          <w:t xml:space="preserve">10.1016/j.cmet.2013.02.002</w:t>
+        </w:r>
+      </w:hyperlink>
+    </w:p>
+    <w:bookmarkEnd w:id="38"/>
+    <w:bookmarkStart w:id="40" w:name="ref-garcia-bermudez2018"/>
+    <w:p>
+      <w:pPr>
+        <w:pStyle w:val="Bibliography"/>
+      </w:pPr>
+      <w:r>
+        <w:t xml:space="preserve">Garcia-Bermudez J, Baudrier L, La K, Zhu XG, Fidelin J, Sviderskiy VO, Papagiannakopoulos T, Molina H, Snuderl M, Lewis CA, Possemato RL, Birsoy K. 2018. Aspartate is a limiting metabolite for cancer cell proliferation under hypoxia and in tumours.</w:t>
+      </w:r>
+      <w:r>
+        <w:t xml:space="preserve"> </w:t>
+      </w:r>
+      <w:r>
+        <w:rPr>
+          <w:iCs/>
+          <w:i/>
+        </w:rPr>
+        <w:t xml:space="preserve">Nat Cell Biol</w:t>
+      </w:r>
+      <w:r>
+        <w:t xml:space="preserve"> </w:t>
+      </w:r>
+      <w:r>
+        <w:rPr>
+          <w:bCs/>
+          <w:b/>
+        </w:rPr>
+        <w:t xml:space="preserve">20</w:t>
+      </w:r>
+      <w:r>
+        <w:t xml:space="preserve">:775–781. doi:</w:t>
+      </w:r>
+      <w:hyperlink r:id="rId39">
+        <w:r>
+          <w:rPr>
+            <w:rStyle w:val="Hyperlink"/>
+          </w:rPr>
+          <w:t xml:space="preserve">10.1038/s41556-018-0118-z</w:t>
+        </w:r>
+      </w:hyperlink>
+    </w:p>
+    <w:bookmarkEnd w:id="40"/>
+    <w:bookmarkStart w:id="42" w:name="ref-gardner2001"/>
+    <w:p>
+      <w:pPr>
+        <w:pStyle w:val="Bibliography"/>
+      </w:pPr>
+      <w:r>
+        <w:t xml:space="preserve">Gardner LB, Li Q, Park MS, Flanagan WM, Semenza GL, Dang CV. 2001. Hypoxia inhibits G1/S transition through regulation of p27 expression.</w:t>
+      </w:r>
+      <w:r>
+        <w:t xml:space="preserve"> </w:t>
+      </w:r>
+      <w:r>
+        <w:rPr>
+          <w:iCs/>
+          <w:i/>
+        </w:rPr>
+        <w:t xml:space="preserve">J Biol Chem</w:t>
+      </w:r>
+      <w:r>
+        <w:t xml:space="preserve"> </w:t>
+      </w:r>
+      <w:r>
+        <w:rPr>
+          <w:bCs/>
+          <w:b/>
+        </w:rPr>
+        <w:t xml:space="preserve">276</w:t>
+      </w:r>
+      <w:r>
+        <w:t xml:space="preserve">:7919–7926. doi:</w:t>
+      </w:r>
+      <w:hyperlink r:id="rId41">
+        <w:r>
+          <w:rPr>
+            <w:rStyle w:val="Hyperlink"/>
+          </w:rPr>
+          <w:t xml:space="preserve">10.1074/jbc.M010189200</w:t>
+        </w:r>
+      </w:hyperlink>
+    </w:p>
+    <w:bookmarkEnd w:id="42"/>
+    <w:bookmarkStart w:id="44" w:name="ref-hubbi2015"/>
+    <w:p>
+      <w:pPr>
+        <w:pStyle w:val="Bibliography"/>
+      </w:pPr>
+      <w:r>
+        <w:t xml:space="preserve">Hubbi ME, Semenza GL. 2015. Regulation of cell proliferation by hypoxia-inducible factors.</w:t>
+      </w:r>
+      <w:r>
+        <w:t xml:space="preserve"> </w:t>
+      </w:r>
+      <w:r>
+        <w:rPr>
+          <w:iCs/>
+          <w:i/>
+        </w:rPr>
+        <w:t xml:space="preserve">Am J Physiol Cell Physiol</w:t>
+      </w:r>
+      <w:r>
+        <w:t xml:space="preserve"> </w:t>
+      </w:r>
+      <w:r>
+        <w:rPr>
+          <w:bCs/>
+          <w:b/>
+        </w:rPr>
+        <w:t xml:space="preserve">309</w:t>
+      </w:r>
+      <w:r>
+        <w:t xml:space="preserve">:C775–82. doi:</w:t>
+      </w:r>
+      <w:hyperlink r:id="rId43">
+        <w:r>
+          <w:rPr>
+            <w:rStyle w:val="Hyperlink"/>
+          </w:rPr>
+          <w:t xml:space="preserve">10.1152/ajpcell.00279.2015</w:t>
+        </w:r>
+      </w:hyperlink>
+    </w:p>
+    <w:bookmarkEnd w:id="44"/>
+    <w:bookmarkStart w:id="46" w:name="ref-jain2020"/>
+    <w:p>
+      <w:pPr>
+        <w:pStyle w:val="Bibliography"/>
+      </w:pPr>
+      <w:r>
+        <w:t xml:space="preserve">Jain IH, Calvo SE, Markhard AL, Skinner OS, To TL, Ast T, Mootha VK. 2020. Genetic Screen for Cell Fitness in High or Low Oxygen Highlights Mitochondrial and Lipid Metabolism.</w:t>
+      </w:r>
+      <w:r>
+        <w:t xml:space="preserve"> </w:t>
+      </w:r>
+      <w:r>
+        <w:rPr>
+          <w:iCs/>
+          <w:i/>
+        </w:rPr>
+        <w:t xml:space="preserve">Cell</w:t>
+      </w:r>
+      <w:r>
+        <w:t xml:space="preserve"> </w:t>
+      </w:r>
+      <w:r>
+        <w:rPr>
+          <w:bCs/>
+          <w:b/>
+        </w:rPr>
+        <w:t xml:space="preserve">181</w:t>
+      </w:r>
+      <w:r>
+        <w:t xml:space="preserve">:716–727 e11. doi:</w:t>
+      </w:r>
+      <w:hyperlink r:id="rId45">
+        <w:r>
+          <w:rPr>
+            <w:rStyle w:val="Hyperlink"/>
+          </w:rPr>
+          <w:t xml:space="preserve">10.1016/j.cell.2020.03.029</w:t>
+        </w:r>
+      </w:hyperlink>
+    </w:p>
+    <w:bookmarkEnd w:id="46"/>
+    <w:bookmarkStart w:id="48" w:name="ref-jiang2016"/>
+    <w:p>
+      <w:pPr>
+        <w:pStyle w:val="Bibliography"/>
+      </w:pPr>
+      <w:r>
+        <w:t xml:space="preserve">Jiang L, Shestov AA, Swain P, Yang C, Parker SJ, Wang QA, Terada LS, Adams ND, McCabe MT, Pietrak B, Schmidt S, Metallo CM, Dranka BP, Schwartz B, DeBerardinis RJ. 2016. Reductive carboxylation supports redox homeostasis during anchorage-independent growth.</w:t>
+      </w:r>
+      <w:r>
+        <w:t xml:space="preserve"> </w:t>
+      </w:r>
+      <w:r>
+        <w:rPr>
+          <w:iCs/>
+          <w:i/>
+        </w:rPr>
+        <w:t xml:space="preserve">Nature</w:t>
+      </w:r>
+      <w:r>
+        <w:t xml:space="preserve"> </w:t>
+      </w:r>
+      <w:r>
+        <w:rPr>
+          <w:bCs/>
+          <w:b/>
+        </w:rPr>
+        <w:t xml:space="preserve">532</w:t>
+      </w:r>
+      <w:r>
+        <w:t xml:space="preserve">:255–8. doi:</w:t>
+      </w:r>
+      <w:hyperlink r:id="rId47">
+        <w:r>
+          <w:rPr>
+            <w:rStyle w:val="Hyperlink"/>
+          </w:rPr>
+          <w:t xml:space="preserve">10.1038/nature17393</w:t>
+        </w:r>
+      </w:hyperlink>
+    </w:p>
+    <w:bookmarkEnd w:id="48"/>
+    <w:bookmarkStart w:id="50" w:name="ref-kaelin2008a"/>
+    <w:p>
+      <w:pPr>
+        <w:pStyle w:val="Bibliography"/>
+      </w:pPr>
+      <w:r>
+        <w:t xml:space="preserve">Kaelin WG, Ratcliffe PJ. 2008. Oxygen sensing by metazoans: the central role of the HIF hydroxylase pathway.</w:t>
+      </w:r>
+      <w:r>
+        <w:t xml:space="preserve"> </w:t>
+      </w:r>
+      <w:r>
+        <w:rPr>
+          <w:iCs/>
+          <w:i/>
+        </w:rPr>
+        <w:t xml:space="preserve">Mol Cell</w:t>
+      </w:r>
+      <w:r>
+        <w:t xml:space="preserve"> </w:t>
+      </w:r>
+      <w:r>
+        <w:rPr>
+          <w:bCs/>
+          <w:b/>
+        </w:rPr>
+        <w:t xml:space="preserve">30</w:t>
+      </w:r>
+      <w:r>
+        <w:t xml:space="preserve">:393–402. doi:</w:t>
+      </w:r>
+      <w:hyperlink r:id="rId49">
+        <w:r>
+          <w:rPr>
+            <w:rStyle w:val="Hyperlink"/>
+          </w:rPr>
+          <w:t xml:space="preserve">10.1016/j.molcel.2008.04.009</w:t>
+        </w:r>
+      </w:hyperlink>
+    </w:p>
+    <w:bookmarkEnd w:id="50"/>
+    <w:bookmarkStart w:id="52" w:name="ref-koshiji2004"/>
+    <w:p>
+      <w:pPr>
+        <w:pStyle w:val="Bibliography"/>
+      </w:pPr>
+      <w:r>
+        <w:t xml:space="preserve">Koshiji M, Kageyama Y, Pete EA, Horikawa I, Barrett JC, Huang LE. 2004. HIF-1alpha induces cell cycle arrest by functionally counteracting Myc.</w:t>
+      </w:r>
+      <w:r>
+        <w:t xml:space="preserve"> </w:t>
+      </w:r>
+      <w:r>
+        <w:rPr>
+          <w:iCs/>
+          <w:i/>
+        </w:rPr>
+        <w:t xml:space="preserve">EMBO J</w:t>
+      </w:r>
+      <w:r>
+        <w:t xml:space="preserve"> </w:t>
+      </w:r>
+      <w:r>
+        <w:rPr>
+          <w:bCs/>
+          <w:b/>
+        </w:rPr>
+        <w:t xml:space="preserve">23</w:t>
+      </w:r>
+      <w:r>
+        <w:t xml:space="preserve">:1949–1956. doi:</w:t>
+      </w:r>
+      <w:hyperlink r:id="rId51">
+        <w:r>
+          <w:rPr>
+            <w:rStyle w:val="Hyperlink"/>
+          </w:rPr>
+          <w:t xml:space="preserve">10.1038/sj.emboj.7600196</w:t>
+        </w:r>
+      </w:hyperlink>
+    </w:p>
+    <w:bookmarkEnd w:id="52"/>
+    <w:bookmarkStart w:id="54" w:name="ref-lee2019"/>
+    <w:p>
+      <w:pPr>
+        <w:pStyle w:val="Bibliography"/>
+      </w:pPr>
+      <w:r>
+        <w:t xml:space="preserve">Lee JW, Ko J, Ju C, Eltzschig HK. 2019. Hypoxia signaling in human diseases and therapeutic targets.</w:t>
+      </w:r>
+      <w:r>
+        <w:t xml:space="preserve"> </w:t>
+      </w:r>
+      <w:r>
+        <w:rPr>
+          <w:iCs/>
+          <w:i/>
+        </w:rPr>
+        <w:t xml:space="preserve">Exp Mol Med</w:t>
+      </w:r>
+      <w:r>
+        <w:t xml:space="preserve"> </w:t>
+      </w:r>
+      <w:r>
+        <w:rPr>
+          <w:bCs/>
+          <w:b/>
+        </w:rPr>
         <w:t xml:space="preserve">51</w:t>
       </w:r>
       <w:r>
         <w:t xml:space="preserve">:1–13. doi:</w:t>
       </w:r>
-      <w:hyperlink r:id="rId24">
+      <w:hyperlink r:id="rId53">
         <w:r>
           <w:rPr>
             <w:rStyle w:val="Hyperlink"/>
@@ -548,14 +1445,14 @@
         </w:r>
       </w:hyperlink>
     </w:p>
-    <w:bookmarkEnd w:id="25"/>
-    <w:bookmarkStart w:id="27" w:name="ref-semenza2012b"/>
+    <w:bookmarkEnd w:id="54"/>
+    <w:bookmarkStart w:id="56" w:name="ref-lee2020b"/>
     <w:p>
       <w:pPr>
         <w:pStyle w:val="Bibliography"/>
       </w:pPr>
       <w:r>
-        <w:t xml:space="preserve">Semenza GL. 2012. Hypoxia-inducible factors in physiology and medicine.</w:t>
+        <w:t xml:space="preserve">Lee P, Chandel NS, Simon MC. 2020. Cellular adaptation to hypoxia through hypoxia inducible factors and beyond.</w:t>
       </w:r>
       <w:r>
         <w:t xml:space="preserve"> </w:t>
@@ -565,7 +1462,7 @@
           <w:iCs/>
           <w:i/>
         </w:rPr>
-        <w:t xml:space="preserve">Cell</w:t>
+        <w:t xml:space="preserve">Nat Rev Mol Cell Biol</w:t>
       </w:r>
       <w:r>
         <w:t xml:space="preserve"> </w:t>
@@ -575,12 +1472,258 @@
           <w:bCs/>
           <w:b/>
         </w:rPr>
+        <w:t xml:space="preserve">21</w:t>
+      </w:r>
+      <w:r>
+        <w:t xml:space="preserve">:268–283. doi:</w:t>
+      </w:r>
+      <w:hyperlink r:id="rId55">
+        <w:r>
+          <w:rPr>
+            <w:rStyle w:val="Hyperlink"/>
+          </w:rPr>
+          <w:t xml:space="preserve">10.1038/s41580-020-0227-y</w:t>
+        </w:r>
+      </w:hyperlink>
+    </w:p>
+    <w:bookmarkEnd w:id="56"/>
+    <w:bookmarkStart w:id="58" w:name="ref-lee2019a"/>
+    <w:p>
+      <w:pPr>
+        <w:pStyle w:val="Bibliography"/>
+      </w:pPr>
+      <w:r>
+        <w:t xml:space="preserve">Lee WD, Mukha D, Aizenshtein E, Shlomi T. 2019. Spatial-fluxomics provides a subcellular-compartmentalized view of reductive glutamine metabolism in cancer cells.</w:t>
+      </w:r>
+      <w:r>
+        <w:t xml:space="preserve"> </w:t>
+      </w:r>
+      <w:r>
+        <w:rPr>
+          <w:iCs/>
+          <w:i/>
+        </w:rPr>
+        <w:t xml:space="preserve">Nat Commun</w:t>
+      </w:r>
+      <w:r>
+        <w:t xml:space="preserve"> </w:t>
+      </w:r>
+      <w:r>
+        <w:rPr>
+          <w:bCs/>
+          <w:b/>
+        </w:rPr>
+        <w:t xml:space="preserve">10</w:t>
+      </w:r>
+      <w:r>
+        <w:t xml:space="preserve">:1351. doi:</w:t>
+      </w:r>
+      <w:hyperlink r:id="rId57">
+        <w:r>
+          <w:rPr>
+            <w:rStyle w:val="Hyperlink"/>
+          </w:rPr>
+          <w:t xml:space="preserve">10.1038/s41467-019-09352-1</w:t>
+        </w:r>
+      </w:hyperlink>
+    </w:p>
+    <w:bookmarkEnd w:id="58"/>
+    <w:bookmarkStart w:id="60" w:name="ref-melendez-rodriguez2019"/>
+    <w:p>
+      <w:pPr>
+        <w:pStyle w:val="Bibliography"/>
+      </w:pPr>
+      <w:r>
+        <w:t xml:space="preserve">Melendez-Rodriguez F, Urrutia AA, Lorendeau D, Rinaldi G, Roche O, Bogurcu-Seidel N, Ortega Muelas M, Mesa-Ciller C, Turiel G, Bouthelier A, Hernansanz-Agustin P, Elorza A, Escasany E, Li QOY, Torres-Capelli M, Tello D, Fuertes E, Fraga E, Martinez-Ruiz A, Perez B, Gimenez-Bachs JM, Salinas-Sanchez AS, Acker T, Sanchez Prieto R, Fendt SM, De Bock K, Aragones J. 2019. HIF1alpha Suppresses Tumor Cell Proliferation through Inhibition of Aspartate Biosynthesis.</w:t>
+      </w:r>
+      <w:r>
+        <w:t xml:space="preserve"> </w:t>
+      </w:r>
+      <w:r>
+        <w:rPr>
+          <w:iCs/>
+          <w:i/>
+        </w:rPr>
+        <w:t xml:space="preserve">Cell Rep</w:t>
+      </w:r>
+      <w:r>
+        <w:t xml:space="preserve"> </w:t>
+      </w:r>
+      <w:r>
+        <w:rPr>
+          <w:bCs/>
+          <w:b/>
+        </w:rPr>
+        <w:t xml:space="preserve">26</w:t>
+      </w:r>
+      <w:r>
+        <w:t xml:space="preserve">:2257–2265 e4. doi:</w:t>
+      </w:r>
+      <w:hyperlink r:id="rId59">
+        <w:r>
+          <w:rPr>
+            <w:rStyle w:val="Hyperlink"/>
+          </w:rPr>
+          <w:t xml:space="preserve">10.1016/j.celrep.2019.01.106</w:t>
+        </w:r>
+      </w:hyperlink>
+    </w:p>
+    <w:bookmarkEnd w:id="60"/>
+    <w:bookmarkStart w:id="62" w:name="ref-metallo2011"/>
+    <w:p>
+      <w:pPr>
+        <w:pStyle w:val="Bibliography"/>
+      </w:pPr>
+      <w:r>
+        <w:t xml:space="preserve">Metallo CM, Gameiro PA, Bell EL, Mattaini KR, Yang J, Hiller K, Jewell CM, Johnson ZR, Irvine DJ, Guarente L, Kelleher JK, Vander Heiden MG, Iliopoulos O, Stephanopoulos G. 2011. Reductive glutamine metabolism by IDH1 mediates lipogenesis under hypoxia.</w:t>
+      </w:r>
+      <w:r>
+        <w:t xml:space="preserve"> </w:t>
+      </w:r>
+      <w:r>
+        <w:rPr>
+          <w:iCs/>
+          <w:i/>
+        </w:rPr>
+        <w:t xml:space="preserve">Nature</w:t>
+      </w:r>
+      <w:r>
+        <w:t xml:space="preserve"> </w:t>
+      </w:r>
+      <w:r>
+        <w:rPr>
+          <w:bCs/>
+          <w:b/>
+        </w:rPr>
+        <w:t xml:space="preserve">481</w:t>
+      </w:r>
+      <w:r>
+        <w:t xml:space="preserve">:380–4. doi:</w:t>
+      </w:r>
+      <w:hyperlink r:id="rId61">
+        <w:r>
+          <w:rPr>
+            <w:rStyle w:val="Hyperlink"/>
+          </w:rPr>
+          <w:t xml:space="preserve">10.1038/nature10602</w:t>
+        </w:r>
+      </w:hyperlink>
+    </w:p>
+    <w:bookmarkEnd w:id="62"/>
+    <w:bookmarkStart w:id="64" w:name="ref-oldham2015"/>
+    <w:p>
+      <w:pPr>
+        <w:pStyle w:val="Bibliography"/>
+      </w:pPr>
+      <w:r>
+        <w:t xml:space="preserve">Oldham WM, Clish CB, Yang Y, Loscalzo J. 2015. Hypoxia-Mediated Increases in L-2-hydroxyglutarate Coordinate the Metabolic Response to Reductive Stress.</w:t>
+      </w:r>
+      <w:r>
+        <w:t xml:space="preserve"> </w:t>
+      </w:r>
+      <w:r>
+        <w:rPr>
+          <w:iCs/>
+          <w:i/>
+        </w:rPr>
+        <w:t xml:space="preserve">Cell Metabolism</w:t>
+      </w:r>
+      <w:r>
+        <w:t xml:space="preserve"> </w:t>
+      </w:r>
+      <w:r>
+        <w:rPr>
+          <w:bCs/>
+          <w:b/>
+        </w:rPr>
+        <w:t xml:space="preserve">22</w:t>
+      </w:r>
+      <w:r>
+        <w:t xml:space="preserve">:291–303. doi:</w:t>
+      </w:r>
+      <w:hyperlink r:id="rId63">
+        <w:r>
+          <w:rPr>
+            <w:rStyle w:val="Hyperlink"/>
+          </w:rPr>
+          <w:t xml:space="preserve">10.1016/j.cmet.2015.06.021</w:t>
+        </w:r>
+      </w:hyperlink>
+    </w:p>
+    <w:bookmarkEnd w:id="64"/>
+    <w:bookmarkStart w:id="66" w:name="ref-scott2011"/>
+    <w:p>
+      <w:pPr>
+        <w:pStyle w:val="Bibliography"/>
+      </w:pPr>
+      <w:r>
+        <w:t xml:space="preserve">Scott DA, Richardson AD, Filipp FV, Knutzen CA, Chiang GG, Ronai ZA, Osterman AL, Smith JW. 2011. Comparative metabolic flux profiling of melanoma cell lines: beyond the Warburg effect.</w:t>
+      </w:r>
+      <w:r>
+        <w:t xml:space="preserve"> </w:t>
+      </w:r>
+      <w:r>
+        <w:rPr>
+          <w:iCs/>
+          <w:i/>
+        </w:rPr>
+        <w:t xml:space="preserve">J Biol Chem</w:t>
+      </w:r>
+      <w:r>
+        <w:t xml:space="preserve"> </w:t>
+      </w:r>
+      <w:r>
+        <w:rPr>
+          <w:bCs/>
+          <w:b/>
+        </w:rPr>
+        <w:t xml:space="preserve">286</w:t>
+      </w:r>
+      <w:r>
+        <w:t xml:space="preserve">:42626–34. doi:</w:t>
+      </w:r>
+      <w:hyperlink r:id="rId65">
+        <w:r>
+          <w:rPr>
+            <w:rStyle w:val="Hyperlink"/>
+          </w:rPr>
+          <w:t xml:space="preserve">10.1074/jbc.M111.282046</w:t>
+        </w:r>
+      </w:hyperlink>
+    </w:p>
+    <w:bookmarkEnd w:id="66"/>
+    <w:bookmarkStart w:id="68" w:name="ref-semenza2012b"/>
+    <w:p>
+      <w:pPr>
+        <w:pStyle w:val="Bibliography"/>
+      </w:pPr>
+      <w:r>
+        <w:t xml:space="preserve">Semenza GL. 2012. Hypoxia-inducible factors in physiology and medicine.</w:t>
+      </w:r>
+      <w:r>
+        <w:t xml:space="preserve"> </w:t>
+      </w:r>
+      <w:r>
+        <w:rPr>
+          <w:iCs/>
+          <w:i/>
+        </w:rPr>
+        <w:t xml:space="preserve">Cell</w:t>
+      </w:r>
+      <w:r>
+        <w:t xml:space="preserve"> </w:t>
+      </w:r>
+      <w:r>
+        <w:rPr>
+          <w:bCs/>
+          <w:b/>
+        </w:rPr>
         <w:t xml:space="preserve">148</w:t>
       </w:r>
       <w:r>
         <w:t xml:space="preserve">:399–408. doi:</w:t>
       </w:r>
-      <w:hyperlink r:id="rId26">
+      <w:hyperlink r:id="rId67">
         <w:r>
           <w:rPr>
             <w:rStyle w:val="Hyperlink"/>
@@ -589,9 +1732,280 @@
         </w:r>
       </w:hyperlink>
     </w:p>
-    <w:bookmarkEnd w:id="27"/>
-    <w:bookmarkEnd w:id="28"/>
-    <w:bookmarkEnd w:id="29"/>
+    <w:bookmarkEnd w:id="68"/>
+    <w:bookmarkStart w:id="70" w:name="ref-wenger2015"/>
+    <w:p>
+      <w:pPr>
+        <w:pStyle w:val="Bibliography"/>
+      </w:pPr>
+      <w:r>
+        <w:t xml:space="preserve">Wenger RH, Kurtcuoglu V, Scholz CC, Marti HH, Hoogewijs D. 2015. Frequently asked questions in hypoxia research.</w:t>
+      </w:r>
+      <w:r>
+        <w:t xml:space="preserve"> </w:t>
+      </w:r>
+      <w:r>
+        <w:rPr>
+          <w:iCs/>
+          <w:i/>
+        </w:rPr>
+        <w:t xml:space="preserve">Hypoxia (Auckl)</w:t>
+      </w:r>
+      <w:r>
+        <w:t xml:space="preserve"> </w:t>
+      </w:r>
+      <w:r>
+        <w:rPr>
+          <w:bCs/>
+          <w:b/>
+        </w:rPr>
+        <w:t xml:space="preserve">3</w:t>
+      </w:r>
+      <w:r>
+        <w:t xml:space="preserve">:35–43. doi:</w:t>
+      </w:r>
+      <w:hyperlink r:id="rId69">
+        <w:r>
+          <w:rPr>
+            <w:rStyle w:val="Hyperlink"/>
+          </w:rPr>
+          <w:t xml:space="preserve">10.2147/HP.S92198</w:t>
+        </w:r>
+      </w:hyperlink>
+    </w:p>
+    <w:bookmarkEnd w:id="70"/>
+    <w:bookmarkStart w:id="72" w:name="ref-wheaton2011"/>
+    <w:p>
+      <w:pPr>
+        <w:pStyle w:val="Bibliography"/>
+      </w:pPr>
+      <w:r>
+        <w:t xml:space="preserve">Wheaton WW, Chandel NS. 2011. Hypoxia. 2. Hypoxia regulates cellular metabolism.</w:t>
+      </w:r>
+      <w:r>
+        <w:t xml:space="preserve"> </w:t>
+      </w:r>
+      <w:r>
+        <w:rPr>
+          <w:iCs/>
+          <w:i/>
+        </w:rPr>
+        <w:t xml:space="preserve">Am J Physiol Cell Physiol</w:t>
+      </w:r>
+      <w:r>
+        <w:t xml:space="preserve"> </w:t>
+      </w:r>
+      <w:r>
+        <w:rPr>
+          <w:bCs/>
+          <w:b/>
+        </w:rPr>
+        <w:t xml:space="preserve">300</w:t>
+      </w:r>
+      <w:r>
+        <w:t xml:space="preserve">:C385–93. doi:</w:t>
+      </w:r>
+      <w:hyperlink r:id="rId71">
+        <w:r>
+          <w:rPr>
+            <w:rStyle w:val="Hyperlink"/>
+          </w:rPr>
+          <w:t xml:space="preserve">10.1152/ajpcell.00485.2010</w:t>
+        </w:r>
+      </w:hyperlink>
+    </w:p>
+    <w:bookmarkEnd w:id="72"/>
+    <w:bookmarkStart w:id="74" w:name="ref-wise2011"/>
+    <w:p>
+      <w:pPr>
+        <w:pStyle w:val="Bibliography"/>
+      </w:pPr>
+      <w:r>
+        <w:t xml:space="preserve">Wise DR, Ward PS, Shay JE, Cross JR, Gruber JJ, Sachdeva UM, Platt JM, DeMatteo RG, Simon MC, Thompson CB. 2011. Hypoxia promotes isocitrate dehydrogenase-dependent carboxylation of alpha-ketoglutarate to citrate to support cell growth and viability.</w:t>
+      </w:r>
+      <w:r>
+        <w:t xml:space="preserve"> </w:t>
+      </w:r>
+      <w:r>
+        <w:rPr>
+          <w:iCs/>
+          <w:i/>
+        </w:rPr>
+        <w:t xml:space="preserve">Proc Natl Acad Sci U S A</w:t>
+      </w:r>
+      <w:r>
+        <w:t xml:space="preserve"> </w:t>
+      </w:r>
+      <w:r>
+        <w:rPr>
+          <w:bCs/>
+          <w:b/>
+        </w:rPr>
+        <w:t xml:space="preserve">108</w:t>
+      </w:r>
+      <w:r>
+        <w:t xml:space="preserve">:19611–6. doi:</w:t>
+      </w:r>
+      <w:hyperlink r:id="rId73">
+        <w:r>
+          <w:rPr>
+            <w:rStyle w:val="Hyperlink"/>
+          </w:rPr>
+          <w:t xml:space="preserve">10.1073/pnas.1117773108</w:t>
+        </w:r>
+      </w:hyperlink>
+    </w:p>
+    <w:bookmarkEnd w:id="74"/>
+    <w:bookmarkStart w:id="76" w:name="ref-young2014"/>
+    <w:p>
+      <w:pPr>
+        <w:pStyle w:val="Bibliography"/>
+      </w:pPr>
+      <w:r>
+        <w:t xml:space="preserve">Young JD. 2014. INCA: a computational platform for isotopically non-stationary metabolic flux analysis.</w:t>
+      </w:r>
+      <w:r>
+        <w:t xml:space="preserve"> </w:t>
+      </w:r>
+      <w:r>
+        <w:rPr>
+          <w:iCs/>
+          <w:i/>
+        </w:rPr>
+        <w:t xml:space="preserve">Bioinformatics</w:t>
+      </w:r>
+      <w:r>
+        <w:t xml:space="preserve"> </w:t>
+      </w:r>
+      <w:r>
+        <w:rPr>
+          <w:bCs/>
+          <w:b/>
+        </w:rPr>
+        <w:t xml:space="preserve">30</w:t>
+      </w:r>
+      <w:r>
+        <w:t xml:space="preserve">:1333–5. doi:</w:t>
+      </w:r>
+      <w:hyperlink r:id="rId75">
+        <w:r>
+          <w:rPr>
+            <w:rStyle w:val="Hyperlink"/>
+          </w:rPr>
+          <w:t xml:space="preserve">10.1093/bioinformatics/btu015</w:t>
+        </w:r>
+      </w:hyperlink>
+    </w:p>
+    <w:bookmarkEnd w:id="76"/>
+    <w:bookmarkEnd w:id="77"/>
+    <w:p>
+      <w:r>
+        <w:br w:type="page"/>
+      </w:r>
+    </w:p>
+    <w:bookmarkEnd w:id="78"/>
+    <w:bookmarkStart w:id="82" w:name="figures"/>
+    <w:p>
+      <w:pPr>
+        <w:pStyle w:val="Heading1"/>
+      </w:pPr>
+      <w:r>
+        <w:t xml:space="preserve">Figures</w:t>
+      </w:r>
+    </w:p>
+    <w:tbl>
+      <w:tblPr>
+        <w:tblStyle w:val="Table"/>
+        <w:tblW w:type="pct" w:w="5000"/>
+        <w:tblLook w:firstRow="0" w:lastRow="0" w:firstColumn="0" w:lastColumn="0" w:noHBand="0" w:noVBand="0" w:val="0000"/>
+      </w:tblPr>
+      <w:tblGrid>
+        <w:gridCol w:w="7920"/>
+      </w:tblGrid>
+      <w:tr>
+        <w:tc>
+          <w:tcPr/>
+          <w:p>
+            <w:pPr>
+              <w:pStyle w:val="Figure"/>
+              <w:jc w:val="center"/>
+            </w:pPr>
+            <w:r>
+              <w:drawing>
+                <wp:inline>
+                  <wp:extent cx="4434381" cy="1409827"/>
+                  <wp:effectExtent b="0" l="0" r="0" t="0"/>
+                  <wp:docPr descr="" title="" id="80" name="Picture"/>
+                  <a:graphic>
+                    <a:graphicData uri="http://schemas.openxmlformats.org/drawingml/2006/picture">
+                      <pic:pic>
+                        <pic:nvPicPr>
+                          <pic:cNvPr descr="figs/Figure-1.png" id="81" name="Picture"/>
+                          <pic:cNvPicPr>
+                            <a:picLocks noChangeArrowheads="1" noChangeAspect="1"/>
+                          </pic:cNvPicPr>
+                        </pic:nvPicPr>
+                        <pic:blipFill>
+                          <a:blip r:embed="rId79"/>
+                          <a:stretch>
+                            <a:fillRect/>
+                          </a:stretch>
+                        </pic:blipFill>
+                        <pic:spPr bwMode="auto">
+                          <a:xfrm>
+                            <a:off x="0" y="0"/>
+                            <a:ext cx="4434381" cy="1409827"/>
+                          </a:xfrm>
+                          <a:prstGeom prst="rect">
+                            <a:avLst/>
+                          </a:prstGeom>
+                          <a:noFill/>
+                          <a:ln w="9525">
+                            <a:noFill/>
+                            <a:headEnd/>
+                            <a:tailEnd/>
+                          </a:ln>
+                        </pic:spPr>
+                      </pic:pic>
+                    </a:graphicData>
+                  </a:graphic>
+                </wp:inline>
+              </w:drawing>
+            </w:r>
+          </w:p>
+          <w:p>
+            <w:pPr>
+              <w:jc w:val="center"/>
+            </w:pPr>
+            <w:pPr>
+              <w:jc w:val="start"/>
+              <w:spacing w:before="200"/>
+              <w:pStyle w:val="ImageCaption"/>
+            </w:pPr>
+            <w:r>
+              <w:rPr>
+                <w:bCs/>
+                <w:b/>
+              </w:rPr>
+              <w:t xml:space="preserve">Figure 1 -</w:t>
+            </w:r>
+            <w:r>
+              <w:rPr>
+                <w:bCs/>
+                <w:b/>
+              </w:rPr>
+              <w:t xml:space="preserve"> </w:t>
+            </w:r>
+          </w:p>
+        </w:tc>
+      </w:tr>
+    </w:tbl>
+    <w:p>
+      <w:r>
+        <w:br w:type="page"/>
+      </w:r>
+    </w:p>
+    <w:bookmarkEnd w:id="82"/>
     <w:sectPr>
       <w:footerReference r:id="rId10" w:type="even"/>
       <w:footerReference r:id="rId9" w:type="default"/>

</xml_diff>

<commit_message>
add figure 2 and run check()
</commit_message>
<xml_diff>
--- a/manuscript/copeland_2023_flux_manuscript.docx
+++ b/manuscript/copeland_2023_flux_manuscript.docx
@@ -831,10 +831,20 @@
           <w:bCs/>
           <w:b/>
         </w:rPr>
-        <w:t xml:space="preserve">Fig S1A</w:t>
-      </w:r>
-      <w:r>
-        <w:t xml:space="preserve">).</w:t>
+        <w:t xml:space="preserve">Figure 1 - figure supplement 1</w:t>
+      </w:r>
+      <w:r>
+        <w:t xml:space="preserve">). As anticipated, hypoxic cells demonstrated robust stabilization of HIF-1α protein associated with up-regulation of downstream targets, such as glucose transporter 1 (GLUT1) and lactate dehydrogenase A (LDHA) (</w:t>
+      </w:r>
+      <w:r>
+        <w:rPr>
+          <w:bCs/>
+          <w:b/>
+        </w:rPr>
+        <w:t xml:space="preserve">Figure 2</w:t>
+      </w:r>
+      <w:r>
+        <w:t xml:space="preserve">). These changes persisted for the duration of the experimental time course.</w:t>
       </w:r>
     </w:p>
     <w:p>
@@ -1904,7 +1914,7 @@
       </w:r>
     </w:p>
     <w:bookmarkEnd w:id="78"/>
-    <w:bookmarkStart w:id="82" w:name="figures"/>
+    <w:bookmarkStart w:id="85" w:name="figures"/>
     <w:p>
       <w:pPr>
         <w:pStyle w:val="Heading1"/>
@@ -1933,14 +1943,14 @@
             <w:r>
               <w:drawing>
                 <wp:inline>
-                  <wp:extent cx="4434381" cy="1409827"/>
+                  <wp:extent cx="4434381" cy="1614726"/>
                   <wp:effectExtent b="0" l="0" r="0" t="0"/>
                   <wp:docPr descr="" title="" id="80" name="Picture"/>
                   <a:graphic>
                     <a:graphicData uri="http://schemas.openxmlformats.org/drawingml/2006/picture">
                       <pic:pic>
                         <pic:nvPicPr>
-                          <pic:cNvPr descr="figs/Figure-1.png" id="81" name="Picture"/>
+                          <pic:cNvPr descr="figs/Figure%201.png" id="81" name="Picture"/>
                           <pic:cNvPicPr>
                             <a:picLocks noChangeArrowheads="1" noChangeAspect="1"/>
                           </pic:cNvPicPr>
@@ -1954,7 +1964,7 @@
                         <pic:spPr bwMode="auto">
                           <a:xfrm>
                             <a:off x="0" y="0"/>
-                            <a:ext cx="4434381" cy="1409827"/>
+                            <a:ext cx="4434381" cy="1614726"/>
                           </a:xfrm>
                           <a:prstGeom prst="rect">
                             <a:avLst/>
@@ -2005,7 +2015,87 @@
         <w:br w:type="page"/>
       </w:r>
     </w:p>
-    <w:bookmarkEnd w:id="82"/>
+    <w:tbl>
+      <w:tblPr>
+        <w:tblStyle w:val="Table"/>
+        <w:tblW w:type="pct" w:w="5000"/>
+        <w:tblLook w:firstRow="0" w:lastRow="0" w:firstColumn="0" w:lastColumn="0" w:noHBand="0" w:noVBand="0" w:val="0000"/>
+      </w:tblPr>
+      <w:tblGrid>
+        <w:gridCol w:w="7920"/>
+      </w:tblGrid>
+      <w:tr>
+        <w:tc>
+          <w:tcPr/>
+          <w:p>
+            <w:pPr>
+              <w:pStyle w:val="Figure"/>
+              <w:jc w:val="center"/>
+            </w:pPr>
+            <w:r>
+              <w:drawing>
+                <wp:inline>
+                  <wp:extent cx="1330314" cy="1501573"/>
+                  <wp:effectExtent b="0" l="0" r="0" t="0"/>
+                  <wp:docPr descr="" title="" id="83" name="Picture"/>
+                  <a:graphic>
+                    <a:graphicData uri="http://schemas.openxmlformats.org/drawingml/2006/picture">
+                      <pic:pic>
+                        <pic:nvPicPr>
+                          <pic:cNvPr descr="figs/Figure%201%20-%20figure%20supplement%201.png" id="84" name="Picture"/>
+                          <pic:cNvPicPr>
+                            <a:picLocks noChangeArrowheads="1" noChangeAspect="1"/>
+                          </pic:cNvPicPr>
+                        </pic:nvPicPr>
+                        <pic:blipFill>
+                          <a:blip r:embed="rId82"/>
+                          <a:stretch>
+                            <a:fillRect/>
+                          </a:stretch>
+                        </pic:blipFill>
+                        <pic:spPr bwMode="auto">
+                          <a:xfrm>
+                            <a:off x="0" y="0"/>
+                            <a:ext cx="1330314" cy="1501573"/>
+                          </a:xfrm>
+                          <a:prstGeom prst="rect">
+                            <a:avLst/>
+                          </a:prstGeom>
+                          <a:noFill/>
+                          <a:ln w="9525">
+                            <a:noFill/>
+                            <a:headEnd/>
+                            <a:tailEnd/>
+                          </a:ln>
+                        </pic:spPr>
+                      </pic:pic>
+                    </a:graphicData>
+                  </a:graphic>
+                </wp:inline>
+              </w:drawing>
+            </w:r>
+          </w:p>
+          <w:p>
+            <w:pPr>
+              <w:jc w:val="center"/>
+            </w:pPr>
+            <w:pPr>
+              <w:jc w:val="start"/>
+              <w:spacing w:before="200"/>
+              <w:pStyle w:val="ImageCaption"/>
+            </w:pPr>
+            <w:r>
+              <w:rPr>
+                <w:bCs/>
+                <w:b/>
+              </w:rPr>
+              <w:t xml:space="preserve">Figure 1 - figure supplement 1</w:t>
+            </w:r>
+          </w:p>
+        </w:tc>
+      </w:tr>
+    </w:tbl>
+    <w:bookmarkEnd w:id="85"/>
     <w:sectPr>
       <w:footerReference r:id="rId10" w:type="even"/>
       <w:footerReference r:id="rId9" w:type="default"/>

</xml_diff>

<commit_message>
fix manuscript rendering problem
</commit_message>
<xml_diff>
--- a/manuscript/copeland_2023_flux_manuscript.docx
+++ b/manuscript/copeland_2023_flux_manuscript.docx
@@ -486,7 +486,7 @@
         <w:t xml:space="preserve"> </w:t>
       </w:r>
       <w:r>
-        <w:t xml:space="preserve">(J. W. Lee et al., 2019; Semenza, 2012)</w:t>
+        <w:t xml:space="preserve">(W. D. Lee et al., 2019; Semenza, 2012)</w:t>
       </w:r>
       <w:r>
         <w:t xml:space="preserve">. These activities require cells to continue energetically demanding tasks, such as macromolecular biosynthesis and proliferation, despite limited oxygen availability. Since respiration is the most efficient way for cells to produce energy, cell metabolism must adapt to meet energy demands when oxygen supply is limiting. Understanding how these metabolic adaptations sustain critical cellular processes in hypoxia is fundamentally important to our understanding of human health and disease.</w:t>
@@ -512,7 +512,7 @@
         <w:t xml:space="preserve"> </w:t>
       </w:r>
       <w:r>
-        <w:t xml:space="preserve">(Kaelin and Ratcliffe, 2008)</w:t>
+        <w:t xml:space="preserve">(Kaelin, 2008)</w:t>
       </w:r>
       <w:r>
         <w:t xml:space="preserve">. PHDs are α-ketoglutarate-dependent dioxygenase enzymes that require molecular oxygen for their enzymatic activity. When oxygen tension falls, PHD activity decreases, leading to HIF-1α stabilization and activation of its downstream transcriptional program. Overall, this transcriptional program should increase glycolytic capacity and divert glucose-derived pyruvate from oxidative phosphorylation toward lactate fermentation to maintain glycolytic ATP production.</w:t>
@@ -592,7 +592,7 @@
         <w:t xml:space="preserve"> </w:t>
       </w:r>
       <w:r>
-        <w:t xml:space="preserve">(Garcia-Bermudez et al., 2018; Jiang et al., 2016; W. D. Lee et al., 2019; Melendez-Rodriguez et al., 2019; Metallo et al., 2011; Wise et al., 2011)</w:t>
+        <w:t xml:space="preserve">(Garcia-Bermudez et al., 2018; Jiang et al., 2016; J. W. Lee et al., 2019; Melendez-Rodriguez et al., 2019; Metallo et al., 2011; Wise et al., 2011)</w:t>
       </w:r>
       <w:r>
         <w:t xml:space="preserve">. For example, stable isotope tracing and metabolic flux analyses identified a critical role for the reductive carboxylation of glutamine-derived α-ketoglutarate for lipid biosynthesis in supporting tumor growth</w:t>
@@ -728,7 +728,7 @@
         <w:t xml:space="preserve"> </w:t>
       </w:r>
       <w:r>
-        <w:t xml:space="preserve">(Young, 2014)</w:t>
+        <w:t xml:space="preserve">(Young et al., 2014)</w:t>
       </w:r>
       <w:r>
         <w:t xml:space="preserve">. These models assume that cells are at a metabolic pseudo-steady state over the experimental time course</w:t>
@@ -1093,7 +1093,7 @@
         <w:pStyle w:val="Bibliography"/>
       </w:pPr>
       <w:r>
-        <w:t xml:space="preserve">Gameiro PA, Yang J, Metelo AM, Perez-Carro R, Baker R, Wang Z, Arreola A, Rathmell WK, Olumi A, Lopez-Larrubia P, Stephanopoulos G, Iliopoulos O. 2013. In vivo HIF-mediated reductive carboxylation is regulated by citrate levels and sensitizes VHL-deficient cells to glutamine deprivation.</w:t>
+        <w:t xml:space="preserve">Gameiro PA, Laviolette LA, Kelleher JK, Iliopoulos O, Stephanopoulos G. 2013. Cofactor balance by nicotinamide nucleotide transhydrogenase (NNT) coordinates reductive carboxylation and glucose catabolism in the tricarboxylic acid (TCA) cycle.</w:t>
       </w:r>
       <w:r>
         <w:t xml:space="preserve"> </w:t>
@@ -1103,7 +1103,7 @@
           <w:iCs/>
           <w:i/>
         </w:rPr>
-        <w:t xml:space="preserve">Cell Metab</w:t>
+        <w:t xml:space="preserve">J Biol Chem</w:t>
       </w:r>
       <w:r>
         <w:t xml:space="preserve"> </w:t>
@@ -1113,17 +1113,17 @@
           <w:bCs/>
           <w:b/>
         </w:rPr>
-        <w:t xml:space="preserve">17</w:t>
-      </w:r>
-      <w:r>
-        <w:t xml:space="preserve">:372–85. doi:</w:t>
+        <w:t xml:space="preserve">288</w:t>
+      </w:r>
+      <w:r>
+        <w:t xml:space="preserve">:12967–77. doi:</w:t>
       </w:r>
       <w:hyperlink r:id="rId37">
         <w:r>
           <w:rPr>
             <w:rStyle w:val="Hyperlink"/>
           </w:rPr>
-          <w:t xml:space="preserve">10.1016/j.cmet.2013.02.002</w:t>
+          <w:t xml:space="preserve">10.1074/jbc.M112.396796</w:t>
         </w:r>
       </w:hyperlink>
     </w:p>
@@ -1339,7 +1339,7 @@
         <w:pStyle w:val="Bibliography"/>
       </w:pPr>
       <w:r>
-        <w:t xml:space="preserve">Kaelin WG, Ratcliffe PJ. 2008. Oxygen sensing by metazoans: the central role of the HIF hydroxylase pathway.</w:t>
+        <w:t xml:space="preserve">Kaelin WG. 2008. The von Hippel-Lindau tumour suppressor protein: O2 sensing and cancer.</w:t>
       </w:r>
       <w:r>
         <w:t xml:space="preserve"> </w:t>
@@ -1349,7 +1349,7 @@
           <w:iCs/>
           <w:i/>
         </w:rPr>
-        <w:t xml:space="preserve">Mol Cell</w:t>
+        <w:t xml:space="preserve">Nat Rev Cancer</w:t>
       </w:r>
       <w:r>
         <w:t xml:space="preserve"> </w:t>
@@ -1359,17 +1359,17 @@
           <w:bCs/>
           <w:b/>
         </w:rPr>
-        <w:t xml:space="preserve">30</w:t>
-      </w:r>
-      <w:r>
-        <w:t xml:space="preserve">:393–402. doi:</w:t>
+        <w:t xml:space="preserve">8</w:t>
+      </w:r>
+      <w:r>
+        <w:t xml:space="preserve">:865–73. doi:</w:t>
       </w:r>
       <w:hyperlink r:id="rId49">
         <w:r>
           <w:rPr>
             <w:rStyle w:val="Hyperlink"/>
           </w:rPr>
-          <w:t xml:space="preserve">10.1016/j.molcel.2008.04.009</w:t>
+          <w:t xml:space="preserve">10.1038/nrc2502</w:t>
         </w:r>
       </w:hyperlink>
     </w:p>
@@ -1415,13 +1415,13 @@
       </w:hyperlink>
     </w:p>
     <w:bookmarkEnd w:id="52"/>
-    <w:bookmarkStart w:id="54" w:name="ref-lee2019"/>
+    <w:bookmarkStart w:id="54" w:name="ref-lee2020b"/>
     <w:p>
       <w:pPr>
         <w:pStyle w:val="Bibliography"/>
       </w:pPr>
       <w:r>
-        <w:t xml:space="preserve">Lee JW, Ko J, Ju C, Eltzschig HK. 2019. Hypoxia signaling in human diseases and therapeutic targets.</w:t>
+        <w:t xml:space="preserve">Lee H, Zandkarimi F, Zhang Y, Meena JK, Kim J, Zhuang L, Tyagi S, Ma L, Westbrook TF, Steinberg GR, Nakada D, Stockwell BR, Gan B. 2020. Energy-stress-mediated AMPK activation inhibits ferroptosis.</w:t>
       </w:r>
       <w:r>
         <w:t xml:space="preserve"> </w:t>
@@ -1431,7 +1431,7 @@
           <w:iCs/>
           <w:i/>
         </w:rPr>
-        <w:t xml:space="preserve">Exp Mol Med</w:t>
+        <w:t xml:space="preserve">Nat Cell Biol</w:t>
       </w:r>
       <w:r>
         <w:t xml:space="preserve"> </w:t>
@@ -1441,12 +1441,53 @@
           <w:bCs/>
           <w:b/>
         </w:rPr>
+        <w:t xml:space="preserve">22</w:t>
+      </w:r>
+      <w:r>
+        <w:t xml:space="preserve">:225–234. doi:</w:t>
+      </w:r>
+      <w:hyperlink r:id="rId53">
+        <w:r>
+          <w:rPr>
+            <w:rStyle w:val="Hyperlink"/>
+          </w:rPr>
+          <w:t xml:space="preserve">10.1038/s41556-020-0461-8</w:t>
+        </w:r>
+      </w:hyperlink>
+    </w:p>
+    <w:bookmarkEnd w:id="54"/>
+    <w:bookmarkStart w:id="56" w:name="ref-lee2019a"/>
+    <w:p>
+      <w:pPr>
+        <w:pStyle w:val="Bibliography"/>
+      </w:pPr>
+      <w:r>
+        <w:t xml:space="preserve">Lee JW, Ko J, Ju C, Eltzschig HK. 2019. Hypoxia signaling in human diseases and therapeutic targets.</w:t>
+      </w:r>
+      <w:r>
+        <w:t xml:space="preserve"> </w:t>
+      </w:r>
+      <w:r>
+        <w:rPr>
+          <w:iCs/>
+          <w:i/>
+        </w:rPr>
+        <w:t xml:space="preserve">Exp Mol Med</w:t>
+      </w:r>
+      <w:r>
+        <w:t xml:space="preserve"> </w:t>
+      </w:r>
+      <w:r>
+        <w:rPr>
+          <w:bCs/>
+          <w:b/>
+        </w:rPr>
         <w:t xml:space="preserve">51</w:t>
       </w:r>
       <w:r>
         <w:t xml:space="preserve">:1–13. doi:</w:t>
       </w:r>
-      <w:hyperlink r:id="rId53">
+      <w:hyperlink r:id="rId55">
         <w:r>
           <w:rPr>
             <w:rStyle w:val="Hyperlink"/>
@@ -1455,49 +1496,8 @@
         </w:r>
       </w:hyperlink>
     </w:p>
-    <w:bookmarkEnd w:id="54"/>
-    <w:bookmarkStart w:id="56" w:name="ref-lee2020b"/>
-    <w:p>
-      <w:pPr>
-        <w:pStyle w:val="Bibliography"/>
-      </w:pPr>
-      <w:r>
-        <w:t xml:space="preserve">Lee P, Chandel NS, Simon MC. 2020. Cellular adaptation to hypoxia through hypoxia inducible factors and beyond.</w:t>
-      </w:r>
-      <w:r>
-        <w:t xml:space="preserve"> </w:t>
-      </w:r>
-      <w:r>
-        <w:rPr>
-          <w:iCs/>
-          <w:i/>
-        </w:rPr>
-        <w:t xml:space="preserve">Nat Rev Mol Cell Biol</w:t>
-      </w:r>
-      <w:r>
-        <w:t xml:space="preserve"> </w:t>
-      </w:r>
-      <w:r>
-        <w:rPr>
-          <w:bCs/>
-          <w:b/>
-        </w:rPr>
-        <w:t xml:space="preserve">21</w:t>
-      </w:r>
-      <w:r>
-        <w:t xml:space="preserve">:268–283. doi:</w:t>
-      </w:r>
-      <w:hyperlink r:id="rId55">
-        <w:r>
-          <w:rPr>
-            <w:rStyle w:val="Hyperlink"/>
-          </w:rPr>
-          <w:t xml:space="preserve">10.1038/s41580-020-0227-y</w:t>
-        </w:r>
-      </w:hyperlink>
-    </w:p>
     <w:bookmarkEnd w:id="56"/>
-    <w:bookmarkStart w:id="58" w:name="ref-lee2019a"/>
+    <w:bookmarkStart w:id="58" w:name="ref-lee2019"/>
     <w:p>
       <w:pPr>
         <w:pStyle w:val="Bibliography"/>
@@ -1708,7 +1708,7 @@
         <w:pStyle w:val="Bibliography"/>
       </w:pPr>
       <w:r>
-        <w:t xml:space="preserve">Semenza GL. 2012. Hypoxia-inducible factors in physiology and medicine.</w:t>
+        <w:t xml:space="preserve">Semenza GL. 2012. Hypoxia-inducible factors: mediators of cancer progression and targets for cancer therapy.</w:t>
       </w:r>
       <w:r>
         <w:t xml:space="preserve"> </w:t>
@@ -1718,7 +1718,7 @@
           <w:iCs/>
           <w:i/>
         </w:rPr>
-        <w:t xml:space="preserve">Cell</w:t>
+        <w:t xml:space="preserve">Trends Pharmacol Sci</w:t>
       </w:r>
       <w:r>
         <w:t xml:space="preserve"> </w:t>
@@ -1728,17 +1728,17 @@
           <w:bCs/>
           <w:b/>
         </w:rPr>
-        <w:t xml:space="preserve">148</w:t>
-      </w:r>
-      <w:r>
-        <w:t xml:space="preserve">:399–408. doi:</w:t>
+        <w:t xml:space="preserve">33</w:t>
+      </w:r>
+      <w:r>
+        <w:t xml:space="preserve">:207–14. doi:</w:t>
       </w:r>
       <w:hyperlink r:id="rId67">
         <w:r>
           <w:rPr>
             <w:rStyle w:val="Hyperlink"/>
           </w:rPr>
-          <w:t xml:space="preserve">10.1016/j.cell.2012.01.021</w:t>
+          <w:t xml:space="preserve">10.1016/j.tips.2012.01.005</w:t>
         </w:r>
       </w:hyperlink>
     </w:p>
@@ -1872,7 +1872,7 @@
         <w:pStyle w:val="Bibliography"/>
       </w:pPr>
       <w:r>
-        <w:t xml:space="preserve">Young JD. 2014. INCA: a computational platform for isotopically non-stationary metabolic flux analysis.</w:t>
+        <w:t xml:space="preserve">Young JD, Allen DK, Morgan JA. 2014. Isotopomer measurement techniques in metabolic flux analysis II: mass spectrometry.</w:t>
       </w:r>
       <w:r>
         <w:t xml:space="preserve"> </w:t>
@@ -1882,7 +1882,7 @@
           <w:iCs/>
           <w:i/>
         </w:rPr>
-        <w:t xml:space="preserve">Bioinformatics</w:t>
+        <w:t xml:space="preserve">Methods Mol Biol</w:t>
       </w:r>
       <w:r>
         <w:t xml:space="preserve"> </w:t>
@@ -1892,17 +1892,17 @@
           <w:bCs/>
           <w:b/>
         </w:rPr>
-        <w:t xml:space="preserve">30</w:t>
-      </w:r>
-      <w:r>
-        <w:t xml:space="preserve">:1333–5. doi:</w:t>
+        <w:t xml:space="preserve">1083</w:t>
+      </w:r>
+      <w:r>
+        <w:t xml:space="preserve">:85–108. doi:</w:t>
       </w:r>
       <w:hyperlink r:id="rId75">
         <w:r>
           <w:rPr>
             <w:rStyle w:val="Hyperlink"/>
           </w:rPr>
-          <w:t xml:space="preserve">10.1093/bioinformatics/btu015</w:t>
+          <w:t xml:space="preserve">10.1007/978-1-62703-661-0_7</w:t>
         </w:r>
       </w:hyperlink>
     </w:p>
@@ -1943,7 +1943,7 @@
             <w:r>
               <w:drawing>
                 <wp:inline>
-                  <wp:extent cx="4434381" cy="1614726"/>
+                  <wp:extent cx="4434381" cy="1574969"/>
                   <wp:effectExtent b="0" l="0" r="0" t="0"/>
                   <wp:docPr descr="" title="" id="80" name="Picture"/>
                   <a:graphic>
@@ -1964,7 +1964,7 @@
                         <pic:spPr bwMode="auto">
                           <a:xfrm>
                             <a:off x="0" y="0"/>
-                            <a:ext cx="4434381" cy="1614726"/>
+                            <a:ext cx="4434381" cy="1574969"/>
                           </a:xfrm>
                           <a:prstGeom prst="rect">
                             <a:avLst/>
@@ -2035,7 +2035,7 @@
             <w:r>
               <w:drawing>
                 <wp:inline>
-                  <wp:extent cx="1330314" cy="1501573"/>
+                  <wp:extent cx="1330314" cy="1464874"/>
                   <wp:effectExtent b="0" l="0" r="0" t="0"/>
                   <wp:docPr descr="" title="" id="83" name="Picture"/>
                   <a:graphic>
@@ -2056,7 +2056,7 @@
                         <pic:spPr bwMode="auto">
                           <a:xfrm>
                             <a:off x="0" y="0"/>
-                            <a:ext cx="1330314" cy="1501573"/>
+                            <a:ext cx="1330314" cy="1464874"/>
                           </a:xfrm>
                           <a:prstGeom prst="rect">
                             <a:avLst/>

</xml_diff>

<commit_message>
add renv support and rerun pipeline
</commit_message>
<xml_diff>
--- a/manuscript/copeland_2023_flux_manuscript.docx
+++ b/manuscript/copeland_2023_flux_manuscript.docx
@@ -1943,7 +1943,7 @@
             <w:r>
               <w:drawing>
                 <wp:inline>
-                  <wp:extent cx="4434381" cy="1574969"/>
+                  <wp:extent cx="4434381" cy="1437351"/>
                   <wp:effectExtent b="0" l="0" r="0" t="0"/>
                   <wp:docPr descr="" title="" id="80" name="Picture"/>
                   <a:graphic>
@@ -1964,7 +1964,7 @@
                         <pic:spPr bwMode="auto">
                           <a:xfrm>
                             <a:off x="0" y="0"/>
-                            <a:ext cx="4434381" cy="1574969"/>
+                            <a:ext cx="4434381" cy="1437351"/>
                           </a:xfrm>
                           <a:prstGeom prst="rect">
                             <a:avLst/>
@@ -2035,7 +2035,7 @@
             <w:r>
               <w:drawing>
                 <wp:inline>
-                  <wp:extent cx="1330314" cy="1464874"/>
+                  <wp:extent cx="1330314" cy="1324197"/>
                   <wp:effectExtent b="0" l="0" r="0" t="0"/>
                   <wp:docPr descr="" title="" id="83" name="Picture"/>
                   <a:graphic>
@@ -2056,7 +2056,7 @@
                         <pic:spPr bwMode="auto">
                           <a:xfrm>
                             <a:off x="0" y="0"/>
-                            <a:ext cx="1330314" cy="1464874"/>
+                            <a:ext cx="1330314" cy="1324197"/>
                           </a:xfrm>
                           <a:prstGeom prst="rect">
                             <a:avLst/>

</xml_diff>

<commit_message>
fix citations and run pipeline
</commit_message>
<xml_diff>
--- a/manuscript/copeland_2023_flux_manuscript.docx
+++ b/manuscript/copeland_2023_flux_manuscript.docx
@@ -486,7 +486,7 @@
         <w:t xml:space="preserve"> </w:t>
       </w:r>
       <w:r>
-        <w:t xml:space="preserve">(W. D. Lee et al., 2019; Semenza, 2012)</w:t>
+        <w:t xml:space="preserve">(J. W. Lee et al., 2019; Semenza, 2012)</w:t>
       </w:r>
       <w:r>
         <w:t xml:space="preserve">. These activities require cells to continue energetically demanding tasks, such as macromolecular biosynthesis and proliferation, despite limited oxygen availability. Since respiration is the most efficient way for cells to produce energy, cell metabolism must adapt to meet energy demands when oxygen supply is limiting. Understanding how these metabolic adaptations sustain critical cellular processes in hypoxia is fundamentally important to our understanding of human health and disease.</w:t>
@@ -512,7 +512,7 @@
         <w:t xml:space="preserve"> </w:t>
       </w:r>
       <w:r>
-        <w:t xml:space="preserve">(Kaelin, 2008)</w:t>
+        <w:t xml:space="preserve">(Kaelin and Ratcliffe, 2008)</w:t>
       </w:r>
       <w:r>
         <w:t xml:space="preserve">. PHDs are α-ketoglutarate-dependent dioxygenase enzymes that require molecular oxygen for their enzymatic activity. When oxygen tension falls, PHD activity decreases, leading to HIF-1α stabilization and activation of its downstream transcriptional program. Overall, this transcriptional program should increase glycolytic capacity and divert glucose-derived pyruvate from oxidative phosphorylation toward lactate fermentation to maintain glycolytic ATP production.</w:t>
@@ -592,7 +592,7 @@
         <w:t xml:space="preserve"> </w:t>
       </w:r>
       <w:r>
-        <w:t xml:space="preserve">(Garcia-Bermudez et al., 2018; Jiang et al., 2016; J. W. Lee et al., 2019; Melendez-Rodriguez et al., 2019; Metallo et al., 2011; Wise et al., 2011)</w:t>
+        <w:t xml:space="preserve">(Garcia-Bermudez et al., 2018; Jiang et al., 2016; W. D. Lee et al., 2019; Meléndez-Rodríguez et al., 2019; Metallo et al., 2011; Wise et al., 2011)</w:t>
       </w:r>
       <w:r>
         <w:t xml:space="preserve">. For example, stable isotope tracing and metabolic flux analyses identified a critical role for the reductive carboxylation of glutamine-derived α-ketoglutarate for lipid biosynthesis in supporting tumor growth</w:t>
@@ -728,7 +728,7 @@
         <w:t xml:space="preserve"> </w:t>
       </w:r>
       <w:r>
-        <w:t xml:space="preserve">(Young et al., 2014)</w:t>
+        <w:t xml:space="preserve">(Young, 2014)</w:t>
       </w:r>
       <w:r>
         <w:t xml:space="preserve">. These models assume that cells are at a metabolic pseudo-steady state over the experimental time course</w:t>
@@ -1011,7 +1011,7 @@
         <w:pStyle w:val="Bibliography"/>
       </w:pPr>
       <w:r>
-        <w:t xml:space="preserve">Buescher JM, Antoniewicz MR, Boros LG, Burgess SC, Brunengraber H, Clish CB, DeBerardinis RJ, Feron O, Frezza C, Ghesquiere B, Gottlieb E, Hiller K, Jones RG, Kamphorst JJ, Kibbey RG, Kimmelman AC, Locasale JW, Lunt SY, Maddocks OD, Malloy C, Metallo CM, Meuillet EJ, Munger J, Noh K, Rabinowitz JD, Ralser M, Sauer U, Stephanopoulos G, St-Pierre J, Tennant DA, Wittmann C, Vander Heiden MG, Vazquez A, Vousden K, Young JD, Zamboni N, Fendt SM. 2015. A roadmap for interpreting (13)C metabolite labeling patterns from cells.</w:t>
+        <w:t xml:space="preserve">Buescher JM, Antoniewicz MR, Boros LG, Burgess SC, Brunengraber H, Clish CB, DeBerardinis RJ, Feron O, Frezza C, Ghesquiere B, Gottlieb E, Hiller K, Jones RG, Kamphorst JJ, Kibbey RG, Kimmelman AC, Locasale JW, Lunt SY, Maddocks ODK, Malloy C, Metallo CM, Meuillet EJ, Munger J, Nöh K, Rabinowitz JD, Ralser M, Sauer U, Stephanopoulos G, St-Pierre J, Tennant DA, Wittmann C, Vander Heiden MG, Vazquez A, Vousden K, Young JD, Zamboni N, Fendt S-M. 2015. A roadmap for interpreting (13)C metabolite labeling patterns from cells.</w:t>
       </w:r>
       <w:r>
         <w:t xml:space="preserve"> </w:t>
@@ -1087,13 +1087,13 @@
       </w:hyperlink>
     </w:p>
     <w:bookmarkEnd w:id="36"/>
-    <w:bookmarkStart w:id="38" w:name="ref-gameiro2013a"/>
+    <w:bookmarkStart w:id="38" w:name="ref-gameiro2013"/>
     <w:p>
       <w:pPr>
         <w:pStyle w:val="Bibliography"/>
       </w:pPr>
       <w:r>
-        <w:t xml:space="preserve">Gameiro PA, Laviolette LA, Kelleher JK, Iliopoulos O, Stephanopoulos G. 2013. Cofactor balance by nicotinamide nucleotide transhydrogenase (NNT) coordinates reductive carboxylation and glucose catabolism in the tricarboxylic acid (TCA) cycle.</w:t>
+        <w:t xml:space="preserve">Gameiro PA, Yang J, Metelo AM, Pérez-Carro R, Baker R, Wang Z, Arreola A, Rathmell WK, Olumi A, López-Larrubia P, Stephanopoulos G, Iliopoulos O. 2013. In vivo HIF-mediated reductive carboxylation is regulated by citrate levels and sensitizes VHL-deficient cells to glutamine deprivation.</w:t>
       </w:r>
       <w:r>
         <w:t xml:space="preserve"> </w:t>
@@ -1103,7 +1103,7 @@
           <w:iCs/>
           <w:i/>
         </w:rPr>
-        <w:t xml:space="preserve">J Biol Chem</w:t>
+        <w:t xml:space="preserve">Cell Metab</w:t>
       </w:r>
       <w:r>
         <w:t xml:space="preserve"> </w:t>
@@ -1113,17 +1113,17 @@
           <w:bCs/>
           <w:b/>
         </w:rPr>
-        <w:t xml:space="preserve">288</w:t>
-      </w:r>
-      <w:r>
-        <w:t xml:space="preserve">:12967–77. doi:</w:t>
+        <w:t xml:space="preserve">17</w:t>
+      </w:r>
+      <w:r>
+        <w:t xml:space="preserve">:372–385. doi:</w:t>
       </w:r>
       <w:hyperlink r:id="rId37">
         <w:r>
           <w:rPr>
             <w:rStyle w:val="Hyperlink"/>
           </w:rPr>
-          <w:t xml:space="preserve">10.1074/jbc.M112.396796</w:t>
+          <w:t xml:space="preserve">10.1016/j.cmet.2013.02.002</w:t>
         </w:r>
       </w:hyperlink>
     </w:p>
@@ -1239,7 +1239,7 @@
         <w:t xml:space="preserve">309</w:t>
       </w:r>
       <w:r>
-        <w:t xml:space="preserve">:C775–82. doi:</w:t>
+        <w:t xml:space="preserve">:C775–782. doi:</w:t>
       </w:r>
       <w:hyperlink r:id="rId43">
         <w:r>
@@ -1257,7 +1257,7 @@
         <w:pStyle w:val="Bibliography"/>
       </w:pPr>
       <w:r>
-        <w:t xml:space="preserve">Jain IH, Calvo SE, Markhard AL, Skinner OS, To TL, Ast T, Mootha VK. 2020. Genetic Screen for Cell Fitness in High or Low Oxygen Highlights Mitochondrial and Lipid Metabolism.</w:t>
+        <w:t xml:space="preserve">Jain IH, Calvo SE, Markhard AL, Skinner OS, To T-L, Ast T, Mootha VK. 2020. Genetic Screen for Cell Fitness in High or Low Oxygen Highlights Mitochondrial and Lipid Metabolism.</w:t>
       </w:r>
       <w:r>
         <w:t xml:space="preserve"> </w:t>
@@ -1280,7 +1280,7 @@
         <w:t xml:space="preserve">181</w:t>
       </w:r>
       <w:r>
-        <w:t xml:space="preserve">:716–727 e11. doi:</w:t>
+        <w:t xml:space="preserve">:716–727.e11. doi:</w:t>
       </w:r>
       <w:hyperlink r:id="rId45">
         <w:r>
@@ -1321,7 +1321,7 @@
         <w:t xml:space="preserve">532</w:t>
       </w:r>
       <w:r>
-        <w:t xml:space="preserve">:255–8. doi:</w:t>
+        <w:t xml:space="preserve">:255–258. doi:</w:t>
       </w:r>
       <w:hyperlink r:id="rId47">
         <w:r>
@@ -1333,13 +1333,13 @@
       </w:hyperlink>
     </w:p>
     <w:bookmarkEnd w:id="48"/>
-    <w:bookmarkStart w:id="50" w:name="ref-kaelin2008a"/>
+    <w:bookmarkStart w:id="50" w:name="ref-kaelin2008"/>
     <w:p>
       <w:pPr>
         <w:pStyle w:val="Bibliography"/>
       </w:pPr>
       <w:r>
-        <w:t xml:space="preserve">Kaelin WG. 2008. The von Hippel-Lindau tumour suppressor protein: O2 sensing and cancer.</w:t>
+        <w:t xml:space="preserve">Kaelin WG, Ratcliffe PJ. 2008. Oxygen sensing by metazoans: the central role of the HIF hydroxylase pathway.</w:t>
       </w:r>
       <w:r>
         <w:t xml:space="preserve"> </w:t>
@@ -1349,7 +1349,7 @@
           <w:iCs/>
           <w:i/>
         </w:rPr>
-        <w:t xml:space="preserve">Nat Rev Cancer</w:t>
+        <w:t xml:space="preserve">Mol Cell</w:t>
       </w:r>
       <w:r>
         <w:t xml:space="preserve"> </w:t>
@@ -1359,17 +1359,17 @@
           <w:bCs/>
           <w:b/>
         </w:rPr>
-        <w:t xml:space="preserve">8</w:t>
-      </w:r>
-      <w:r>
-        <w:t xml:space="preserve">:865–73. doi:</w:t>
+        <w:t xml:space="preserve">30</w:t>
+      </w:r>
+      <w:r>
+        <w:t xml:space="preserve">:393–402. doi:</w:t>
       </w:r>
       <w:hyperlink r:id="rId49">
         <w:r>
           <w:rPr>
             <w:rStyle w:val="Hyperlink"/>
           </w:rPr>
-          <w:t xml:space="preserve">10.1038/nrc2502</w:t>
+          <w:t xml:space="preserve">10.1016/j.molcel.2008.04.009</w:t>
         </w:r>
       </w:hyperlink>
     </w:p>
@@ -1415,13 +1415,13 @@
       </w:hyperlink>
     </w:p>
     <w:bookmarkEnd w:id="52"/>
-    <w:bookmarkStart w:id="54" w:name="ref-lee2020b"/>
+    <w:bookmarkStart w:id="54" w:name="ref-lee2019"/>
     <w:p>
       <w:pPr>
         <w:pStyle w:val="Bibliography"/>
       </w:pPr>
       <w:r>
-        <w:t xml:space="preserve">Lee H, Zandkarimi F, Zhang Y, Meena JK, Kim J, Zhuang L, Tyagi S, Ma L, Westbrook TF, Steinberg GR, Nakada D, Stockwell BR, Gan B. 2020. Energy-stress-mediated AMPK activation inhibits ferroptosis.</w:t>
+        <w:t xml:space="preserve">Lee JW, Ko J, Ju C, Eltzschig HK. 2019. Hypoxia signaling in human diseases and therapeutic targets.</w:t>
       </w:r>
       <w:r>
         <w:t xml:space="preserve"> </w:t>
@@ -1431,7 +1431,7 @@
           <w:iCs/>
           <w:i/>
         </w:rPr>
-        <w:t xml:space="preserve">Nat Cell Biol</w:t>
+        <w:t xml:space="preserve">Exp Mol Med</w:t>
       </w:r>
       <w:r>
         <w:t xml:space="preserve"> </w:t>
@@ -1441,53 +1441,12 @@
           <w:bCs/>
           <w:b/>
         </w:rPr>
-        <w:t xml:space="preserve">22</w:t>
-      </w:r>
-      <w:r>
-        <w:t xml:space="preserve">:225–234. doi:</w:t>
+        <w:t xml:space="preserve">51</w:t>
+      </w:r>
+      <w:r>
+        <w:t xml:space="preserve">:1–13. doi:</w:t>
       </w:r>
       <w:hyperlink r:id="rId53">
-        <w:r>
-          <w:rPr>
-            <w:rStyle w:val="Hyperlink"/>
-          </w:rPr>
-          <w:t xml:space="preserve">10.1038/s41556-020-0461-8</w:t>
-        </w:r>
-      </w:hyperlink>
-    </w:p>
-    <w:bookmarkEnd w:id="54"/>
-    <w:bookmarkStart w:id="56" w:name="ref-lee2019a"/>
-    <w:p>
-      <w:pPr>
-        <w:pStyle w:val="Bibliography"/>
-      </w:pPr>
-      <w:r>
-        <w:t xml:space="preserve">Lee JW, Ko J, Ju C, Eltzschig HK. 2019. Hypoxia signaling in human diseases and therapeutic targets.</w:t>
-      </w:r>
-      <w:r>
-        <w:t xml:space="preserve"> </w:t>
-      </w:r>
-      <w:r>
-        <w:rPr>
-          <w:iCs/>
-          <w:i/>
-        </w:rPr>
-        <w:t xml:space="preserve">Exp Mol Med</w:t>
-      </w:r>
-      <w:r>
-        <w:t xml:space="preserve"> </w:t>
-      </w:r>
-      <w:r>
-        <w:rPr>
-          <w:bCs/>
-          <w:b/>
-        </w:rPr>
-        <w:t xml:space="preserve">51</w:t>
-      </w:r>
-      <w:r>
-        <w:t xml:space="preserve">:1–13. doi:</w:t>
-      </w:r>
-      <w:hyperlink r:id="rId55">
         <w:r>
           <w:rPr>
             <w:rStyle w:val="Hyperlink"/>
@@ -1496,8 +1455,49 @@
         </w:r>
       </w:hyperlink>
     </w:p>
+    <w:bookmarkEnd w:id="54"/>
+    <w:bookmarkStart w:id="56" w:name="ref-lee2020"/>
+    <w:p>
+      <w:pPr>
+        <w:pStyle w:val="Bibliography"/>
+      </w:pPr>
+      <w:r>
+        <w:t xml:space="preserve">Lee P, Chandel NS, Simon MC. 2020. Cellular adaptation to hypoxia through hypoxia inducible factors and beyond.</w:t>
+      </w:r>
+      <w:r>
+        <w:t xml:space="preserve"> </w:t>
+      </w:r>
+      <w:r>
+        <w:rPr>
+          <w:iCs/>
+          <w:i/>
+        </w:rPr>
+        <w:t xml:space="preserve">Nat Rev Mol Cell Biol</w:t>
+      </w:r>
+      <w:r>
+        <w:t xml:space="preserve"> </w:t>
+      </w:r>
+      <w:r>
+        <w:rPr>
+          <w:bCs/>
+          <w:b/>
+        </w:rPr>
+        <w:t xml:space="preserve">21</w:t>
+      </w:r>
+      <w:r>
+        <w:t xml:space="preserve">:268–283. doi:</w:t>
+      </w:r>
+      <w:hyperlink r:id="rId55">
+        <w:r>
+          <w:rPr>
+            <w:rStyle w:val="Hyperlink"/>
+          </w:rPr>
+          <w:t xml:space="preserve">10.1038/s41580-020-0227-y</w:t>
+        </w:r>
+      </w:hyperlink>
+    </w:p>
     <w:bookmarkEnd w:id="56"/>
-    <w:bookmarkStart w:id="58" w:name="ref-lee2019"/>
+    <w:bookmarkStart w:id="58" w:name="ref-lee2019a"/>
     <w:p>
       <w:pPr>
         <w:pStyle w:val="Bibliography"/>
@@ -1544,7 +1544,7 @@
         <w:pStyle w:val="Bibliography"/>
       </w:pPr>
       <w:r>
-        <w:t xml:space="preserve">Melendez-Rodriguez F, Urrutia AA, Lorendeau D, Rinaldi G, Roche O, Bogurcu-Seidel N, Ortega Muelas M, Mesa-Ciller C, Turiel G, Bouthelier A, Hernansanz-Agustin P, Elorza A, Escasany E, Li QOY, Torres-Capelli M, Tello D, Fuertes E, Fraga E, Martinez-Ruiz A, Perez B, Gimenez-Bachs JM, Salinas-Sanchez AS, Acker T, Sanchez Prieto R, Fendt SM, De Bock K, Aragones J. 2019. HIF1alpha Suppresses Tumor Cell Proliferation through Inhibition of Aspartate Biosynthesis.</w:t>
+        <w:t xml:space="preserve">Meléndez-Rodríguez F, Urrutia AA, Lorendeau D, Rinaldi G, Roche O, Böğürcü-Seidel N, Ortega Muelas M, Mesa-Ciller C, Turiel G, Bouthelier A, Hernansanz-Agustín P, Elorza A, Escasany E, Li QOY, Torres-Capelli M, Tello D, Fuertes E, Fraga E, Martínez-Ruiz A, Pérez B, Giménez-Bachs JM, Salinas-Sánchez AS, Acker T, Sánchez Prieto R, Fendt S-M, De Bock K, Aragonés J. 2019. HIF1α Suppresses Tumor Cell Proliferation through Inhibition of Aspartate Biosynthesis.</w:t>
       </w:r>
       <w:r>
         <w:t xml:space="preserve"> </w:t>
@@ -1567,7 +1567,7 @@
         <w:t xml:space="preserve">26</w:t>
       </w:r>
       <w:r>
-        <w:t xml:space="preserve">:2257–2265 e4. doi:</w:t>
+        <w:t xml:space="preserve">:2257–2265.e4. doi:</w:t>
       </w:r>
       <w:hyperlink r:id="rId59">
         <w:r>
@@ -1608,7 +1608,7 @@
         <w:t xml:space="preserve">481</w:t>
       </w:r>
       <w:r>
-        <w:t xml:space="preserve">:380–4. doi:</w:t>
+        <w:t xml:space="preserve">:380–384. doi:</w:t>
       </w:r>
       <w:hyperlink r:id="rId61">
         <w:r>
@@ -1636,7 +1636,7 @@
           <w:iCs/>
           <w:i/>
         </w:rPr>
-        <w:t xml:space="preserve">Cell Metabolism</w:t>
+        <w:t xml:space="preserve">Cell Metab</w:t>
       </w:r>
       <w:r>
         <w:t xml:space="preserve"> </w:t>
@@ -1690,7 +1690,7 @@
         <w:t xml:space="preserve">286</w:t>
       </w:r>
       <w:r>
-        <w:t xml:space="preserve">:42626–34. doi:</w:t>
+        <w:t xml:space="preserve">:42626–42634. doi:</w:t>
       </w:r>
       <w:hyperlink r:id="rId65">
         <w:r>
@@ -1702,13 +1702,13 @@
       </w:hyperlink>
     </w:p>
     <w:bookmarkEnd w:id="66"/>
-    <w:bookmarkStart w:id="68" w:name="ref-semenza2012b"/>
+    <w:bookmarkStart w:id="68" w:name="ref-semenza2012"/>
     <w:p>
       <w:pPr>
         <w:pStyle w:val="Bibliography"/>
       </w:pPr>
       <w:r>
-        <w:t xml:space="preserve">Semenza GL. 2012. Hypoxia-inducible factors: mediators of cancer progression and targets for cancer therapy.</w:t>
+        <w:t xml:space="preserve">Semenza GL. 2012. Hypoxia-inducible factors in physiology and medicine.</w:t>
       </w:r>
       <w:r>
         <w:t xml:space="preserve"> </w:t>
@@ -1718,7 +1718,7 @@
           <w:iCs/>
           <w:i/>
         </w:rPr>
-        <w:t xml:space="preserve">Trends Pharmacol Sci</w:t>
+        <w:t xml:space="preserve">Cell</w:t>
       </w:r>
       <w:r>
         <w:t xml:space="preserve"> </w:t>
@@ -1728,17 +1728,17 @@
           <w:bCs/>
           <w:b/>
         </w:rPr>
-        <w:t xml:space="preserve">33</w:t>
-      </w:r>
-      <w:r>
-        <w:t xml:space="preserve">:207–14. doi:</w:t>
+        <w:t xml:space="preserve">148</w:t>
+      </w:r>
+      <w:r>
+        <w:t xml:space="preserve">:399–408. doi:</w:t>
       </w:r>
       <w:hyperlink r:id="rId67">
         <w:r>
           <w:rPr>
             <w:rStyle w:val="Hyperlink"/>
           </w:rPr>
-          <w:t xml:space="preserve">10.1016/j.tips.2012.01.005</w:t>
+          <w:t xml:space="preserve">10.1016/j.cell.2012.01.021</w:t>
         </w:r>
       </w:hyperlink>
     </w:p>
@@ -1813,7 +1813,7 @@
         <w:t xml:space="preserve">300</w:t>
       </w:r>
       <w:r>
-        <w:t xml:space="preserve">:C385–93. doi:</w:t>
+        <w:t xml:space="preserve">:C385–393. doi:</w:t>
       </w:r>
       <w:hyperlink r:id="rId71">
         <w:r>
@@ -1831,7 +1831,7 @@
         <w:pStyle w:val="Bibliography"/>
       </w:pPr>
       <w:r>
-        <w:t xml:space="preserve">Wise DR, Ward PS, Shay JE, Cross JR, Gruber JJ, Sachdeva UM, Platt JM, DeMatteo RG, Simon MC, Thompson CB. 2011. Hypoxia promotes isocitrate dehydrogenase-dependent carboxylation of alpha-ketoglutarate to citrate to support cell growth and viability.</w:t>
+        <w:t xml:space="preserve">Wise DR, Ward PS, Shay JES, Cross JR, Gruber JJ, Sachdeva UM, Platt JM, DeMatteo RG, Simon MC, Thompson CB. 2011. Hypoxia promotes isocitrate dehydrogenase-dependent carboxylation of α-ketoglutarate to citrate to support cell growth and viability.</w:t>
       </w:r>
       <w:r>
         <w:t xml:space="preserve"> </w:t>
@@ -1854,7 +1854,7 @@
         <w:t xml:space="preserve">108</w:t>
       </w:r>
       <w:r>
-        <w:t xml:space="preserve">:19611–6. doi:</w:t>
+        <w:t xml:space="preserve">:19611–19616. doi:</w:t>
       </w:r>
       <w:hyperlink r:id="rId73">
         <w:r>
@@ -1872,7 +1872,7 @@
         <w:pStyle w:val="Bibliography"/>
       </w:pPr>
       <w:r>
-        <w:t xml:space="preserve">Young JD, Allen DK, Morgan JA. 2014. Isotopomer measurement techniques in metabolic flux analysis II: mass spectrometry.</w:t>
+        <w:t xml:space="preserve">Young JD. 2014. INCA: a computational platform for isotopically non-stationary metabolic flux analysis.</w:t>
       </w:r>
       <w:r>
         <w:t xml:space="preserve"> </w:t>
@@ -1882,7 +1882,7 @@
           <w:iCs/>
           <w:i/>
         </w:rPr>
-        <w:t xml:space="preserve">Methods Mol Biol</w:t>
+        <w:t xml:space="preserve">Bioinformatics</w:t>
       </w:r>
       <w:r>
         <w:t xml:space="preserve"> </w:t>
@@ -1892,17 +1892,17 @@
           <w:bCs/>
           <w:b/>
         </w:rPr>
-        <w:t xml:space="preserve">1083</w:t>
-      </w:r>
-      <w:r>
-        <w:t xml:space="preserve">:85–108. doi:</w:t>
+        <w:t xml:space="preserve">30</w:t>
+      </w:r>
+      <w:r>
+        <w:t xml:space="preserve">:1333–1335. doi:</w:t>
       </w:r>
       <w:hyperlink r:id="rId75">
         <w:r>
           <w:rPr>
             <w:rStyle w:val="Hyperlink"/>
           </w:rPr>
-          <w:t xml:space="preserve">10.1007/978-1-62703-661-0_7</w:t>
+          <w:t xml:space="preserve">10.1093/bioinformatics/btu015</w:t>
         </w:r>
       </w:hyperlink>
     </w:p>

</xml_diff>

<commit_message>
revise through figures 1 and 2
</commit_message>
<xml_diff>
--- a/manuscript/copeland_2023_flux_manuscript.docx
+++ b/manuscript/copeland_2023_flux_manuscript.docx
@@ -486,7 +486,7 @@
         <w:t xml:space="preserve"> </w:t>
       </w:r>
       <w:r>
-        <w:t xml:space="preserve">(J. W. Lee et al., 2019; Semenza, 2012)</w:t>
+        <w:t xml:space="preserve">(W. D. Lee et al., 2019; Semenza, 2012)</w:t>
       </w:r>
       <w:r>
         <w:t xml:space="preserve">. These activities require cells to continue energetically demanding tasks, such as macromolecular biosynthesis and proliferation, despite limited oxygen availability. Since respiration is the most efficient way for cells to produce energy, cell metabolism must adapt to meet energy demands when oxygen supply is limiting. Understanding how these metabolic adaptations sustain critical cellular processes in hypoxia is fundamentally important to our understanding of human health and disease.</w:t>
@@ -592,7 +592,7 @@
         <w:t xml:space="preserve"> </w:t>
       </w:r>
       <w:r>
-        <w:t xml:space="preserve">(Garcia-Bermudez et al., 2018; Jiang et al., 2016; W. D. Lee et al., 2019; Meléndez-Rodríguez et al., 2019; Metallo et al., 2011; Wise et al., 2011)</w:t>
+        <w:t xml:space="preserve">(Garcia-Bermudez et al., 2018; Jiang et al., 2016; J. W. Lee et al., 2019; Meléndez-Rodríguez et al., 2019; Metallo et al., 2011; Wise et al., 2011)</w:t>
       </w:r>
       <w:r>
         <w:t xml:space="preserve">. For example, stable isotope tracing and metabolic flux analyses identified a critical role for the reductive carboxylation of glutamine-derived α-ketoglutarate for lipid biosynthesis in supporting tumor growth</w:t>
@@ -678,7 +678,7 @@
       </w:r>
     </w:p>
     <w:bookmarkEnd w:id="23"/>
-    <w:bookmarkStart w:id="25" w:name="results"/>
+    <w:bookmarkStart w:id="26" w:name="results"/>
     <w:p>
       <w:pPr>
         <w:pStyle w:val="Heading1"/>
@@ -701,7 +701,7 @@
         <w:pStyle w:val="FirstParagraph"/>
       </w:pPr>
       <w:r>
-        <w:t xml:space="preserve">The goal of this study was to characterize hypoxia-induced metabolic changes in proliferating primary LFs and PASMCs. To accomplish this goal, we adopted a metabolic flux analysis technique that enabled us to link intracellular metabolic fluxes to cell proliferation rates. Metabolic flux analysis fits cell proliferation rate, extracellular flux measurements, and</w:t>
+        <w:t xml:space="preserve">The goal of this study was to characterize hypoxia-induced metabolic changes in proliferating primary LFs and PASMCs. To accomplish this goal, we used metabolic flux analysis to model how cell metabolism supports cell proliferation. Metabolic flux analysis fits cell proliferation rate, extracellular flux measurements, and</w:t>
       </w:r>
       <w:r>
         <w:t xml:space="preserve"> </w:t>
@@ -713,7 +713,7 @@
         <w:t xml:space="preserve">13</w:t>
       </w:r>
       <w:r>
-        <w:t xml:space="preserve">C intracellular isotope labeling patterns to a computational model of cell metabolism</w:t>
+        <w:t xml:space="preserve">C isotope labeling patterns to a computational model of cell metabolism</w:t>
       </w:r>
       <w:r>
         <w:t xml:space="preserve"> </w:t>
@@ -767,7 +767,7 @@
         <w:t xml:space="preserve">Figure 1A</w:t>
       </w:r>
       <w:r>
-        <w:t xml:space="preserve">). We selected 0.5% oxygen for hypoxia as this level yielded the most reproducible phenotypic differences compared to 21% oxygen culture, while being physiologically relevant and above the K</w:t>
+        <w:t xml:space="preserve">). We selected 0.5% oxygen for hypoxia as this level yielded the most reproducible phenotypic differences compared to 21% oxygen, while being physiologically relevant and above the K</w:t>
       </w:r>
       <w:r>
         <w:rPr>
@@ -814,7 +814,7 @@
         <w:t xml:space="preserve">Figure 1B</w:t>
       </w:r>
       <w:r>
-        <w:t xml:space="preserve">). LFs cultured in 0.5% oxygen grew more slowly than LFs cultured in 21% oxygen (</w:t>
+        <w:t xml:space="preserve">). Hypoxia decreased cell proliferation rates (</w:t>
       </w:r>
       <w:r>
         <w:rPr>
@@ -831,20 +831,381 @@
           <w:bCs/>
           <w:b/>
         </w:rPr>
-        <w:t xml:space="preserve">Figure 1 - figure supplement 1</w:t>
-      </w:r>
-      <w:r>
-        <w:t xml:space="preserve">). As anticipated, hypoxic cells demonstrated robust stabilization of HIF-1α protein associated with up-regulation of downstream targets, such as glucose transporter 1 (GLUT1) and lactate dehydrogenase A (LDHA) (</w:t>
+        <w:t xml:space="preserve">Figure 1 - figure supplement 1A</w:t>
+      </w:r>
+      <w:r>
+        <w:t xml:space="preserve">). As anticipated, hypoxic cells demonstrated robust stabilization of HIF-1α associated with up-regulation of its downstream targets, glucose transporter 1 (GLUT1) and lactate dehydrogenase A (LDHA) (</w:t>
       </w:r>
       <w:r>
         <w:rPr>
           <w:bCs/>
           <w:b/>
         </w:rPr>
+        <w:t xml:space="preserve">Figure 1D-H</w:t>
+      </w:r>
+      <w:r>
+        <w:t xml:space="preserve">). These changes persisted for the duration of the experimental time course.</w:t>
+      </w:r>
+    </w:p>
+    <w:p>
+      <w:pPr>
+        <w:pStyle w:val="BodyText"/>
+      </w:pPr>
+      <w:r>
+        <w:t xml:space="preserve">We next determined the extracellular fluxes of glucose (GLC), lactate (LAC), pyruvate (PYR), and amino acids (</w:t>
+      </w:r>
+      <w:r>
+        <w:rPr>
+          <w:bCs/>
+          <w:b/>
+        </w:rPr>
+        <w:t xml:space="preserve">Figure 1I-J</w:t>
+      </w:r>
+      <w:r>
+        <w:t xml:space="preserve">). Flux calculations incorporated cell growth rate, extracellular metabolite concentrations, metabolite degradation rates, and medium evaporation rate</w:t>
+      </w:r>
+      <w:r>
+        <w:t xml:space="preserve"> </w:t>
+      </w:r>
+      <w:r>
+        <w:t xml:space="preserve">(Murphy and Young, 2013)</w:t>
+      </w:r>
+      <w:r>
+        <w:t xml:space="preserve"> </w:t>
+      </w:r>
+      <w:r>
+        <w:t xml:space="preserve">(</w:t>
+      </w:r>
+      <w:r>
+        <w:rPr>
+          <w:bCs/>
+          <w:b/>
+        </w:rPr>
+        <w:t xml:space="preserve">Figure 1 - figure supplement 1B-C</w:t>
+      </w:r>
+      <w:r>
+        <w:t xml:space="preserve">). Interestingly, while we observed a modest increase in glucose uptake, we found that hypoxia actually decreased lactate efflux (</w:t>
+      </w:r>
+      <w:r>
+        <w:rPr>
+          <w:bCs/>
+          <w:b/>
+        </w:rPr>
+        <w:t xml:space="preserve">Figure 1I</w:t>
+      </w:r>
+      <w:r>
+        <w:t xml:space="preserve">). This finding was confirmed by measuring the rate of [U-</w:t>
+      </w:r>
+      <w:r>
+        <w:rPr>
+          <w:vertAlign w:val="superscript"/>
+        </w:rPr>
+        <w:t xml:space="preserve">13</w:t>
+      </w:r>
+      <w:r>
+        <w:t xml:space="preserve">C</w:t>
+      </w:r>
+      <w:r>
+        <w:rPr>
+          <w:vertAlign w:val="subscript"/>
+        </w:rPr>
+        <w:t xml:space="preserve">3</w:t>
+      </w:r>
+      <w:r>
+        <w:t xml:space="preserve">]-lactate produced from LFs cultured with [U-</w:t>
+      </w:r>
+      <w:r>
+        <w:rPr>
+          <w:vertAlign w:val="superscript"/>
+        </w:rPr>
+        <w:t xml:space="preserve">13</w:t>
+      </w:r>
+      <w:r>
+        <w:t xml:space="preserve">C</w:t>
+      </w:r>
+      <w:r>
+        <w:rPr>
+          <w:vertAlign w:val="subscript"/>
+        </w:rPr>
+        <w:t xml:space="preserve">6</w:t>
+      </w:r>
+      <w:r>
+        <w:t xml:space="preserve">]-glucose (</w:t>
+      </w:r>
+      <w:r>
+        <w:rPr>
+          <w:bCs/>
+          <w:b/>
+        </w:rPr>
+        <w:t xml:space="preserve">Figure 1 - figure supplement 2</w:t>
+      </w:r>
+      <w:r>
+        <w:t xml:space="preserve">). Hypoxia decreased lactate efflux despite activating HIF-1α and increasing glycolytic enzymes expression (</w:t>
+      </w:r>
+      <w:r>
+        <w:rPr>
+          <w:bCs/>
+          <w:b/>
+        </w:rPr>
+        <w:t xml:space="preserve">Figure 1D-H</w:t>
+      </w:r>
+      <w:r>
+        <w:t xml:space="preserve">).</w:t>
+      </w:r>
+    </w:p>
+    <w:p>
+      <w:pPr>
+        <w:pStyle w:val="BodyText"/>
+      </w:pPr>
+      <w:r>
+        <w:t xml:space="preserve">To test if more severe hypoxia would augment glycolysis, we cultured cells in 0.2% ambient oxygen (</w:t>
+      </w:r>
+      <w:r>
+        <w:rPr>
+          <w:bCs/>
+          <w:b/>
+        </w:rPr>
+        <w:t xml:space="preserve">Figure 1 - figure supplement 3</w:t>
+      </w:r>
+      <w:r>
+        <w:t xml:space="preserve">). Under these conditions, we observed no change in glucose or lactate fluxes, similar to 0.5% oxygen culture. To test if this unexpected response was unique to LFs, we studied PASMCs under 0.5% oxygen conditions (</w:t>
+      </w:r>
+      <w:r>
+        <w:rPr>
+          <w:bCs/>
+          <w:b/>
+        </w:rPr>
+        <w:t xml:space="preserve">Figure 1 - figure supplement 4</w:t>
+      </w:r>
+      <w:r>
+        <w:t xml:space="preserve">). Similar to LFs, we observed no change in glucose uptake and reduced lactate efflux in PASMCs. Together, these data suggest that hypoxia uncouples HIF-1α target gene expression and glycolytic flux in proliferating primary cells.</w:t>
+      </w:r>
+    </w:p>
+    <w:p>
+      <w:pPr>
+        <w:pStyle w:val="BodyText"/>
+      </w:pPr>
+      <w:r>
+        <w:t xml:space="preserve">Since hypoxia did not increase glycolysis in LFs, we wanted to determine how these cells responded to HIF-1α stabilization in normoxia. To activate HIF-1α, LFs were treated with the PHD inhibitor molidustat (BAY, 10 μM) using a similar time course as our hypoxia experiments (</w:t>
+      </w:r>
+      <w:r>
+        <w:rPr>
+          <w:bCs/>
+          <w:b/>
+        </w:rPr>
         <w:t xml:space="preserve">Figure 2</w:t>
       </w:r>
       <w:r>
-        <w:t xml:space="preserve">). These changes persisted for the duration of the experimental time course.</w:t>
+        <w:t xml:space="preserve">). Like hypoxia, BAY decreased cell growth rate (</w:t>
+      </w:r>
+      <w:r>
+        <w:rPr>
+          <w:bCs/>
+          <w:b/>
+        </w:rPr>
+        <w:t xml:space="preserve">Figure 2B-C</w:t>
+      </w:r>
+      <w:r>
+        <w:t xml:space="preserve">) and activated the HIF-1α transcriptional program (</w:t>
+      </w:r>
+      <w:r>
+        <w:rPr>
+          <w:bCs/>
+          <w:b/>
+        </w:rPr>
+        <w:t xml:space="preserve">Figure 2D-H</w:t>
+      </w:r>
+      <w:r>
+        <w:t xml:space="preserve">). Unlike hypoxia, HIF-1α stabilization in normoxia markedly increased glucose uptake and lactate efflux (</w:t>
+      </w:r>
+      <w:r>
+        <w:rPr>
+          <w:bCs/>
+          <w:b/>
+        </w:rPr>
+        <w:t xml:space="preserve">Figure 2I</w:t>
+      </w:r>
+      <w:r>
+        <w:t xml:space="preserve">). Although hypoxia and BAY treatments increased in HIF-1α, GLUT1, and LDHA, to a similar degree, the glycolytic response differed markedly between these treatments.</w:t>
+      </w:r>
+    </w:p>
+    <w:bookmarkEnd w:id="24"/>
+    <w:bookmarkStart w:id="25" w:name="Xad90ffe5759f3c251db412b78c0a6e5aca5d44f"/>
+    <w:p>
+      <w:pPr>
+        <w:pStyle w:val="Heading2"/>
+      </w:pPr>
+      <w:r>
+        <w:t xml:space="preserve">Extracellular fluxes are treatment and cell-type dependent</w:t>
+      </w:r>
+    </w:p>
+    <w:p>
+      <w:pPr>
+        <w:pStyle w:val="FirstParagraph"/>
+      </w:pPr>
+      <w:r>
+        <w:t xml:space="preserve">In addition to glucose and lactate, we also determined the extracellular fluxes of pyruvate and amino acids (</w:t>
+      </w:r>
+      <w:r>
+        <w:rPr>
+          <w:bCs/>
+          <w:b/>
+        </w:rPr>
+        <w:t xml:space="preserve">Figure 1J, Figure 1 - figure supplement 3J, Figure 1 - figure supplement 4J, Figure 2J</w:t>
+      </w:r>
+      <w:r>
+        <w:t xml:space="preserve">). To our knowledge, this is the first comprehensive extracellular flux profiling of key metabolic substrates in primary cells. In LFs, overall, changes in extracellular fluxes were modest, with hypoxia generally decreasing the fluxes of all measured metabolites. These findings were similar with 0.2% oxygen exposure (</w:t>
+      </w:r>
+      <w:r>
+        <w:rPr>
+          <w:bCs/>
+          <w:b/>
+        </w:rPr>
+        <w:t xml:space="preserve">Figure 1 - figure supplement 3J</w:t>
+      </w:r>
+      <w:r>
+        <w:t xml:space="preserve">).</w:t>
+      </w:r>
+    </w:p>
+    <w:p>
+      <w:pPr>
+        <w:pStyle w:val="BodyText"/>
+      </w:pPr>
+      <w:r>
+        <w:t xml:space="preserve">Notably, we observed a significant decrease in glutamine consumption in hypoxic LFs. This finding contrasts with previous studies of cancer cell metabolism demonstrating increased glutamine uptake as a key feature of the metabolic response to hypoxia</w:t>
+      </w:r>
+      <w:r>
+        <w:t xml:space="preserve"> </w:t>
+      </w:r>
+      <w:r>
+        <w:t xml:space="preserve">(Gameiro et al., 2013; Metallo et al., 2011; Wise et al., 2011)</w:t>
+      </w:r>
+      <w:r>
+        <w:t xml:space="preserve">. In these systems, glutamine-derived α-ketoglutarate was reductively carboxylated by isocitrate dehydrogenase enzymes to generate citrate for lipogenesis. In addition, glutamine has been shown to support TCA cycling in hypoxia in a Burkitt lymphoma model</w:t>
+      </w:r>
+      <w:r>
+        <w:t xml:space="preserve"> </w:t>
+      </w:r>
+      <w:r>
+        <w:t xml:space="preserve">(Le et al., 2012)</w:t>
+      </w:r>
+      <w:r>
+        <w:t xml:space="preserve">. Unlike LFs, PASMCs did exhibit a trend toward increased glutamine uptake (</w:t>
+      </w:r>
+      <w:r>
+        <w:rPr>
+          <w:bCs/>
+          <w:b/>
+        </w:rPr>
+        <w:t xml:space="preserve">Figure 1 - figure supplement 4J</w:t>
+      </w:r>
+      <w:r>
+        <w:t xml:space="preserve">), suggesting a greater reliance on these metabolic pathways in their adaptive response to hypoxia.</w:t>
+      </w:r>
+    </w:p>
+    <w:p>
+      <w:pPr>
+        <w:pStyle w:val="BodyText"/>
+      </w:pPr>
+      <w:r>
+        <w:t xml:space="preserve">In LFs, among all of the measured amino acid fluxes, proline consumption uniquely increased (</w:t>
+      </w:r>
+      <w:r>
+        <w:rPr>
+          <w:bCs/>
+          <w:b/>
+        </w:rPr>
+        <w:t xml:space="preserve">Fig @ref(fig:m1)J</w:t>
+      </w:r>
+      <w:r>
+        <w:t xml:space="preserve">). Hypoxia increases collagen expression in these cells</w:t>
+      </w:r>
+      <w:r>
+        <w:t xml:space="preserve"> </w:t>
+      </w:r>
+      <w:r>
+        <w:t xml:space="preserve">(Liu et al., 2013)</w:t>
+      </w:r>
+      <w:r>
+        <w:t xml:space="preserve"> </w:t>
+      </w:r>
+      <w:r>
+        <w:t xml:space="preserve">and proline constitutes ~ 10% of the total amino acid content of collagens. Together, these data suggest an important contribution of extracellular proline to collagen production in hypoxic LFs as has been observed in other fibroblast cell lineages</w:t>
+      </w:r>
+      <w:r>
+        <w:t xml:space="preserve"> </w:t>
+      </w:r>
+      <w:r>
+        <w:t xml:space="preserve">(Szoka et al., 2017)</w:t>
+      </w:r>
+      <w:r>
+        <w:t xml:space="preserve">.</w:t>
+      </w:r>
+    </w:p>
+    <w:p>
+      <w:pPr>
+        <w:pStyle w:val="BodyText"/>
+      </w:pPr>
+      <w:r>
+        <w:t xml:space="preserve">In PASMCs, we observed increased consumption of the branched-chain amino acids (BCAAs) leucine and valine as well as arginine (</w:t>
+      </w:r>
+      <w:r>
+        <w:rPr>
+          <w:bCs/>
+          <w:b/>
+        </w:rPr>
+        <w:t xml:space="preserve">Figure S3J</w:t>
+      </w:r>
+      <w:r>
+        <w:t xml:space="preserve">), which was not observed in LFs. BCAAs are transaminated by branch chain amino transferase enzymes to branched chain α-keto acids (BCKAs). BCKAs are further metabolized to yield acyl-CoA derivatives for lipogenesis or oxidation</w:t>
+      </w:r>
+      <w:r>
+        <w:t xml:space="preserve"> </w:t>
+      </w:r>
+      <w:r>
+        <w:t xml:space="preserve">(Crown et al., 2015; Mann et al., 2021)</w:t>
+      </w:r>
+      <w:r>
+        <w:t xml:space="preserve">. Previous studies have shown that hypoxia up-regulates arginase expression in hypoxic PASMCs</w:t>
+      </w:r>
+      <w:r>
+        <w:t xml:space="preserve"> </w:t>
+      </w:r>
+      <w:r>
+        <w:t xml:space="preserve">(Chen et al., 2009; Xue et al., 2017)</w:t>
+      </w:r>
+      <w:r>
+        <w:t xml:space="preserve"> </w:t>
+      </w:r>
+      <w:r>
+        <w:t xml:space="preserve">to support polyamine and proline synthesis required for cell proliferation</w:t>
+      </w:r>
+      <w:r>
+        <w:t xml:space="preserve"> </w:t>
+      </w:r>
+      <w:r>
+        <w:t xml:space="preserve">(Li et al., 2001)</w:t>
+      </w:r>
+      <w:r>
+        <w:t xml:space="preserve">. Interestingly, activation of these metabolic pathways in hypoxia was not observed in LFs and suggests distinct metabolic vulnerabilities of these different cell types.</w:t>
+      </w:r>
+    </w:p>
+    <w:p>
+      <w:pPr>
+        <w:pStyle w:val="BodyText"/>
+      </w:pPr>
+      <w:r>
+        <w:t xml:space="preserve">Compared to hypoxia treatment, BAY demonstrated more modest effects on amino acid fluxes generally (</w:t>
+      </w:r>
+      <w:r>
+        <w:rPr>
+          <w:bCs/>
+          <w:b/>
+        </w:rPr>
+        <w:t xml:space="preserve">Figure @ref(fig:m2)J</w:t>
+      </w:r>
+      <w:r>
+        <w:t xml:space="preserve">). In particular, glutamate efflux was not affected by BAY treatment, while it was reduced by hypoxia. Alanine efflux was increased by BAY treatment, but decreased by hypoxia. In addition to the glucose and lactate fluxes noted above, these findings further highlight fundamental differences in the metabolic consequences of HIF-1α activation in normoxia and hypoxia.</w:t>
       </w:r>
     </w:p>
     <w:p>
@@ -852,9 +1213,9 @@
         <w:br w:type="page"/>
       </w:r>
     </w:p>
-    <w:bookmarkEnd w:id="24"/>
     <w:bookmarkEnd w:id="25"/>
-    <w:bookmarkStart w:id="26" w:name="acknowledgements"/>
+    <w:bookmarkEnd w:id="26"/>
+    <w:bookmarkStart w:id="27" w:name="acknowledgements"/>
     <w:p>
       <w:pPr>
         <w:pStyle w:val="Heading1"/>
@@ -871,8 +1232,8 @@
         <w:t xml:space="preserve">This work was supported by grants from the NIH (K08HL128802), American Lung Association, Pulmonary Hypertension Association, and the American Thoracic Society Foundation to W.M.O and from the NIH (U01HG007690, U54HL119145, R01HL155107, R01HL155096) and the American Heart Association (D700382, CV-19) to J.L.</w:t>
       </w:r>
     </w:p>
-    <w:bookmarkEnd w:id="26"/>
-    <w:bookmarkStart w:id="27" w:name="author-contributions"/>
+    <w:bookmarkEnd w:id="27"/>
+    <w:bookmarkStart w:id="28" w:name="author-contributions"/>
     <w:p>
       <w:pPr>
         <w:pStyle w:val="Heading1"/>
@@ -889,8 +1250,8 @@
         <w:t xml:space="preserve">W.M.O. conceived and designed the analysis. C.A.C., B.A.O., D.R.Z., S.M., K.L., and W.M.O. collected the data. J.D.Y. and W.M.O. contributed data or analysis tools. W.M.O. performed the analysis. W.M.O. drafted the manuscript. All authors participated in interpreting the results and revising the manuscript. All authors approve the final submission.</w:t>
       </w:r>
     </w:p>
-    <w:bookmarkEnd w:id="27"/>
-    <w:bookmarkStart w:id="28" w:name="conflict-of-interest"/>
+    <w:bookmarkEnd w:id="28"/>
+    <w:bookmarkStart w:id="29" w:name="conflict-of-interest"/>
     <w:p>
       <w:pPr>
         <w:pStyle w:val="Heading1"/>
@@ -912,8 +1273,8 @@
         <w:br w:type="page"/>
       </w:r>
     </w:p>
-    <w:bookmarkEnd w:id="28"/>
-    <w:bookmarkStart w:id="78" w:name="references"/>
+    <w:bookmarkEnd w:id="29"/>
+    <w:bookmarkStart w:id="97" w:name="references"/>
     <w:p>
       <w:pPr>
         <w:pStyle w:val="Heading1"/>
@@ -922,14 +1283,26 @@
         <w:t xml:space="preserve">References</w:t>
       </w:r>
     </w:p>
-    <w:bookmarkStart w:id="77" w:name="refs"/>
-    <w:bookmarkStart w:id="30" w:name="ref-ahn2011"/>
+    <w:bookmarkStart w:id="96" w:name="refs"/>
+    <w:bookmarkStart w:id="31" w:name="ref-ahn2011"/>
     <w:p>
       <w:pPr>
         <w:pStyle w:val="Bibliography"/>
       </w:pPr>
       <w:r>
-        <w:t xml:space="preserve">Ahn WS, Antoniewicz MR. 2011. Metabolic flux analysis of CHO cells at growth and non-growth phases using isotopic tracers and mass spectrometry.</w:t>
+        <w:t xml:space="preserve">Ahn WS, Antoniewicz MR. 2011. Metabolic flux analysis of</w:t>
+      </w:r>
+      <w:r>
+        <w:t xml:space="preserve"> </w:t>
+      </w:r>
+      <w:r>
+        <w:t xml:space="preserve">CHO</w:t>
+      </w:r>
+      <w:r>
+        <w:t xml:space="preserve"> </w:t>
+      </w:r>
+      <w:r>
+        <w:t xml:space="preserve">cells at growth and non-growth phases using isotopic tracers and mass spectrometry.</w:t>
       </w:r>
       <w:r>
         <w:t xml:space="preserve"> </w:t>
@@ -954,7 +1327,7 @@
       <w:r>
         <w:t xml:space="preserve">:598–609. doi:</w:t>
       </w:r>
-      <w:hyperlink r:id="rId29">
+      <w:hyperlink r:id="rId30">
         <w:r>
           <w:rPr>
             <w:rStyle w:val="Hyperlink"/>
@@ -963,14 +1336,26 @@
         </w:r>
       </w:hyperlink>
     </w:p>
-    <w:bookmarkEnd w:id="30"/>
-    <w:bookmarkStart w:id="32" w:name="ref-antoniewicz2018"/>
+    <w:bookmarkEnd w:id="31"/>
+    <w:bookmarkStart w:id="33" w:name="ref-antoniewicz2018"/>
     <w:p>
       <w:pPr>
         <w:pStyle w:val="Bibliography"/>
       </w:pPr>
       <w:r>
-        <w:t xml:space="preserve">Antoniewicz MR. 2018. A guide to 13C metabolic flux analysis for the cancer biologist.</w:t>
+        <w:t xml:space="preserve">Antoniewicz MR. 2018. A guide to</w:t>
+      </w:r>
+      <w:r>
+        <w:t xml:space="preserve"> </w:t>
+      </w:r>
+      <w:r>
+        <w:t xml:space="preserve">13C</w:t>
+      </w:r>
+      <w:r>
+        <w:t xml:space="preserve"> </w:t>
+      </w:r>
+      <w:r>
+        <w:t xml:space="preserve">metabolic flux analysis for the cancer biologist.</w:t>
       </w:r>
       <w:r>
         <w:t xml:space="preserve"> </w:t>
@@ -995,7 +1380,7 @@
       <w:r>
         <w:t xml:space="preserve">:1–13. doi:</w:t>
       </w:r>
-      <w:hyperlink r:id="rId31">
+      <w:hyperlink r:id="rId32">
         <w:r>
           <w:rPr>
             <w:rStyle w:val="Hyperlink"/>
@@ -1004,14 +1389,23 @@
         </w:r>
       </w:hyperlink>
     </w:p>
-    <w:bookmarkEnd w:id="32"/>
-    <w:bookmarkStart w:id="34" w:name="ref-buescher2015"/>
+    <w:bookmarkEnd w:id="33"/>
+    <w:bookmarkStart w:id="35" w:name="ref-buescher2015"/>
     <w:p>
       <w:pPr>
         <w:pStyle w:val="Bibliography"/>
       </w:pPr>
       <w:r>
-        <w:t xml:space="preserve">Buescher JM, Antoniewicz MR, Boros LG, Burgess SC, Brunengraber H, Clish CB, DeBerardinis RJ, Feron O, Frezza C, Ghesquiere B, Gottlieb E, Hiller K, Jones RG, Kamphorst JJ, Kibbey RG, Kimmelman AC, Locasale JW, Lunt SY, Maddocks ODK, Malloy C, Metallo CM, Meuillet EJ, Munger J, Nöh K, Rabinowitz JD, Ralser M, Sauer U, Stephanopoulos G, St-Pierre J, Tennant DA, Wittmann C, Vander Heiden MG, Vazquez A, Vousden K, Young JD, Zamboni N, Fendt S-M. 2015. A roadmap for interpreting (13)C metabolite labeling patterns from cells.</w:t>
+        <w:t xml:space="preserve">Buescher JM, Antoniewicz MR, Boros LG, Burgess SC, Brunengraber H, Clish CB, DeBerardinis RJ, Feron O, Frezza C, Ghesquiere B, Gottlieb E, Hiller K, Jones RG, Kamphorst JJ, Kibbey RG, Kimmelman AC, Locasale JW, Lunt SY, Maddocks ODK, Malloy C, Metallo CM, Meuillet EJ, Munger J, Nöh K, Rabinowitz JD, Ralser M, Sauer U, Stephanopoulos G, St-Pierre J, Tennant DA, Wittmann C, Vander Heiden MG, Vazquez A, Vousden K, Young JD, Zamboni N, Fendt S-M. 2015. A roadmap for interpreting (13)</w:t>
+      </w:r>
+      <w:r>
+        <w:t xml:space="preserve">C</w:t>
+      </w:r>
+      <w:r>
+        <w:t xml:space="preserve"> </w:t>
+      </w:r>
+      <w:r>
+        <w:t xml:space="preserve">metabolite labeling patterns from cells.</w:t>
       </w:r>
       <w:r>
         <w:t xml:space="preserve"> </w:t>
@@ -1036,7 +1430,7 @@
       <w:r>
         <w:t xml:space="preserve">:189–201. doi:</w:t>
       </w:r>
-      <w:hyperlink r:id="rId33">
+      <w:hyperlink r:id="rId34">
         <w:r>
           <w:rPr>
             <w:rStyle w:val="Hyperlink"/>
@@ -1045,14 +1439,14 @@
         </w:r>
       </w:hyperlink>
     </w:p>
-    <w:bookmarkEnd w:id="34"/>
-    <w:bookmarkStart w:id="36" w:name="ref-flamme2014"/>
+    <w:bookmarkEnd w:id="35"/>
+    <w:bookmarkStart w:id="37" w:name="ref-chen2009"/>
     <w:p>
       <w:pPr>
         <w:pStyle w:val="Bibliography"/>
       </w:pPr>
       <w:r>
-        <w:t xml:space="preserve">Flamme I, Oehme F, Ellinghaus P, Jeske M, Keldenich J, Thuss U. 2014. Mimicking hypoxia to treat anemia: HIF-stabilizer BAY 85-3934 (Molidustat) stimulates erythropoietin production without hypertensive effects.</w:t>
+        <w:t xml:space="preserve">Chen B, Calvert AE, Cui H, Nelin LD. 2009. Hypoxia promotes human pulmonary artery smooth muscle cell proliferation through induction of arginase.</w:t>
       </w:r>
       <w:r>
         <w:t xml:space="preserve"> </w:t>
@@ -1062,7 +1456,7 @@
           <w:iCs/>
           <w:i/>
         </w:rPr>
-        <w:t xml:space="preserve">PLoS One</w:t>
+        <w:t xml:space="preserve">Am J Physiol Lung Cell Mol Physiol</w:t>
       </w:r>
       <w:r>
         <w:t xml:space="preserve"> </w:t>
@@ -1072,12 +1466,169 @@
           <w:bCs/>
           <w:b/>
         </w:rPr>
+        <w:t xml:space="preserve">297</w:t>
+      </w:r>
+      <w:r>
+        <w:t xml:space="preserve">:L1151–1159. doi:</w:t>
+      </w:r>
+      <w:hyperlink r:id="rId36">
+        <w:r>
+          <w:rPr>
+            <w:rStyle w:val="Hyperlink"/>
+          </w:rPr>
+          <w:t xml:space="preserve">10.1152/ajplung.00183.2009</w:t>
+        </w:r>
+      </w:hyperlink>
+    </w:p>
+    <w:bookmarkEnd w:id="37"/>
+    <w:bookmarkStart w:id="39" w:name="ref-crown2015"/>
+    <w:p>
+      <w:pPr>
+        <w:pStyle w:val="Bibliography"/>
+      </w:pPr>
+      <w:r>
+        <w:t xml:space="preserve">Crown SB, Marze N, Antoniewicz MR. 2015. Catabolism of</w:t>
+      </w:r>
+      <w:r>
+        <w:t xml:space="preserve"> </w:t>
+      </w:r>
+      <w:r>
+        <w:t xml:space="preserve">Branched Chain Amino Acids Contributes Significantly</w:t>
+      </w:r>
+      <w:r>
+        <w:t xml:space="preserve"> </w:t>
+      </w:r>
+      <w:r>
+        <w:t xml:space="preserve">to</w:t>
+      </w:r>
+      <w:r>
+        <w:t xml:space="preserve"> </w:t>
+      </w:r>
+      <w:r>
+        <w:t xml:space="preserve">Synthesis</w:t>
+      </w:r>
+      <w:r>
+        <w:t xml:space="preserve"> </w:t>
+      </w:r>
+      <w:r>
+        <w:t xml:space="preserve">of</w:t>
+      </w:r>
+      <w:r>
+        <w:t xml:space="preserve"> </w:t>
+      </w:r>
+      <w:r>
+        <w:t xml:space="preserve">Odd-Chain</w:t>
+      </w:r>
+      <w:r>
+        <w:t xml:space="preserve"> </w:t>
+      </w:r>
+      <w:r>
+        <w:t xml:space="preserve">and</w:t>
+      </w:r>
+      <w:r>
+        <w:t xml:space="preserve"> </w:t>
+      </w:r>
+      <w:r>
+        <w:t xml:space="preserve">Even-Chain Fatty Acids</w:t>
+      </w:r>
+      <w:r>
+        <w:t xml:space="preserve"> </w:t>
+      </w:r>
+      <w:r>
+        <w:t xml:space="preserve">in</w:t>
+      </w:r>
+      <w:r>
+        <w:t xml:space="preserve"> </w:t>
+      </w:r>
+      <w:r>
+        <w:t xml:space="preserve">3T3-L1 Adipocytes</w:t>
+      </w:r>
+      <w:r>
+        <w:t xml:space="preserve">.</w:t>
+      </w:r>
+      <w:r>
+        <w:t xml:space="preserve"> </w:t>
+      </w:r>
+      <w:r>
+        <w:rPr>
+          <w:iCs/>
+          <w:i/>
+        </w:rPr>
+        <w:t xml:space="preserve">PLoS One</w:t>
+      </w:r>
+      <w:r>
+        <w:t xml:space="preserve"> </w:t>
+      </w:r>
+      <w:r>
+        <w:rPr>
+          <w:bCs/>
+          <w:b/>
+        </w:rPr>
+        <w:t xml:space="preserve">10</w:t>
+      </w:r>
+      <w:r>
+        <w:t xml:space="preserve">:e0145850. doi:</w:t>
+      </w:r>
+      <w:hyperlink r:id="rId38">
+        <w:r>
+          <w:rPr>
+            <w:rStyle w:val="Hyperlink"/>
+          </w:rPr>
+          <w:t xml:space="preserve">10.1371/journal.pone.0145850</w:t>
+        </w:r>
+      </w:hyperlink>
+    </w:p>
+    <w:bookmarkEnd w:id="39"/>
+    <w:bookmarkStart w:id="41" w:name="ref-flamme2014"/>
+    <w:p>
+      <w:pPr>
+        <w:pStyle w:val="Bibliography"/>
+      </w:pPr>
+      <w:r>
+        <w:t xml:space="preserve">Flamme I, Oehme F, Ellinghaus P, Jeske M, Keldenich J, Thuss U. 2014. Mimicking hypoxia to treat anemia:</w:t>
+      </w:r>
+      <w:r>
+        <w:t xml:space="preserve"> </w:t>
+      </w:r>
+      <w:r>
+        <w:t xml:space="preserve">HIF-stabilizer BAY</w:t>
+      </w:r>
+      <w:r>
+        <w:t xml:space="preserve"> </w:t>
+      </w:r>
+      <w:r>
+        <w:t xml:space="preserve">85-3934 (</w:t>
+      </w:r>
+      <w:r>
+        <w:t xml:space="preserve">Molidustat</w:t>
+      </w:r>
+      <w:r>
+        <w:t xml:space="preserve">) stimulates erythropoietin production without hypertensive effects.</w:t>
+      </w:r>
+      <w:r>
+        <w:t xml:space="preserve"> </w:t>
+      </w:r>
+      <w:r>
+        <w:rPr>
+          <w:iCs/>
+          <w:i/>
+        </w:rPr>
+        <w:t xml:space="preserve">PLoS One</w:t>
+      </w:r>
+      <w:r>
+        <w:t xml:space="preserve"> </w:t>
+      </w:r>
+      <w:r>
+        <w:rPr>
+          <w:bCs/>
+          <w:b/>
+        </w:rPr>
         <w:t xml:space="preserve">9</w:t>
       </w:r>
       <w:r>
         <w:t xml:space="preserve">:e111838. doi:</w:t>
       </w:r>
-      <w:hyperlink r:id="rId35">
+      <w:hyperlink r:id="rId40">
         <w:r>
           <w:rPr>
             <w:rStyle w:val="Hyperlink"/>
@@ -1086,14 +1637,38 @@
         </w:r>
       </w:hyperlink>
     </w:p>
-    <w:bookmarkEnd w:id="36"/>
-    <w:bookmarkStart w:id="38" w:name="ref-gameiro2013"/>
+    <w:bookmarkEnd w:id="41"/>
+    <w:bookmarkStart w:id="43" w:name="ref-gameiro2013"/>
     <w:p>
       <w:pPr>
         <w:pStyle w:val="Bibliography"/>
       </w:pPr>
       <w:r>
-        <w:t xml:space="preserve">Gameiro PA, Yang J, Metelo AM, Pérez-Carro R, Baker R, Wang Z, Arreola A, Rathmell WK, Olumi A, López-Larrubia P, Stephanopoulos G, Iliopoulos O. 2013. In vivo HIF-mediated reductive carboxylation is regulated by citrate levels and sensitizes VHL-deficient cells to glutamine deprivation.</w:t>
+        <w:t xml:space="preserve">Gameiro PA, Yang J, Metelo AM, Pérez-Carro R, Baker R, Wang Z, Arreola A, Rathmell WK, Olumi A, López-Larrubia P, Stephanopoulos G, Iliopoulos O. 2013. In vivo</w:t>
+      </w:r>
+      <w:r>
+        <w:t xml:space="preserve"> </w:t>
+      </w:r>
+      <w:r>
+        <w:t xml:space="preserve">HIF-mediated</w:t>
+      </w:r>
+      <w:r>
+        <w:t xml:space="preserve"> </w:t>
+      </w:r>
+      <w:r>
+        <w:t xml:space="preserve">reductive carboxylation is regulated by citrate levels and sensitizes</w:t>
+      </w:r>
+      <w:r>
+        <w:t xml:space="preserve"> </w:t>
+      </w:r>
+      <w:r>
+        <w:t xml:space="preserve">VHL-deficient</w:t>
+      </w:r>
+      <w:r>
+        <w:t xml:space="preserve"> </w:t>
+      </w:r>
+      <w:r>
+        <w:t xml:space="preserve">cells to glutamine deprivation.</w:t>
       </w:r>
       <w:r>
         <w:t xml:space="preserve"> </w:t>
@@ -1118,7 +1693,7 @@
       <w:r>
         <w:t xml:space="preserve">:372–385. doi:</w:t>
       </w:r>
-      <w:hyperlink r:id="rId37">
+      <w:hyperlink r:id="rId42">
         <w:r>
           <w:rPr>
             <w:rStyle w:val="Hyperlink"/>
@@ -1127,8 +1702,8 @@
         </w:r>
       </w:hyperlink>
     </w:p>
-    <w:bookmarkEnd w:id="38"/>
-    <w:bookmarkStart w:id="40" w:name="ref-garcia-bermudez2018"/>
+    <w:bookmarkEnd w:id="43"/>
+    <w:bookmarkStart w:id="45" w:name="ref-garcia-bermudez2018"/>
     <w:p>
       <w:pPr>
         <w:pStyle w:val="Bibliography"/>
@@ -1159,7 +1734,7 @@
       <w:r>
         <w:t xml:space="preserve">:775–781. doi:</w:t>
       </w:r>
-      <w:hyperlink r:id="rId39">
+      <w:hyperlink r:id="rId44">
         <w:r>
           <w:rPr>
             <w:rStyle w:val="Hyperlink"/>
@@ -1168,14 +1743,32 @@
         </w:r>
       </w:hyperlink>
     </w:p>
-    <w:bookmarkEnd w:id="40"/>
-    <w:bookmarkStart w:id="42" w:name="ref-gardner2001"/>
+    <w:bookmarkEnd w:id="45"/>
+    <w:bookmarkStart w:id="47" w:name="ref-gardner2001"/>
     <w:p>
       <w:pPr>
         <w:pStyle w:val="Bibliography"/>
       </w:pPr>
       <w:r>
-        <w:t xml:space="preserve">Gardner LB, Li Q, Park MS, Flanagan WM, Semenza GL, Dang CV. 2001. Hypoxia inhibits G1/S transition through regulation of p27 expression.</w:t>
+        <w:t xml:space="preserve">Gardner LB, Li Q, Park MS, Flanagan WM, Semenza GL, Dang CV. 2001. Hypoxia inhibits</w:t>
+      </w:r>
+      <w:r>
+        <w:t xml:space="preserve"> </w:t>
+      </w:r>
+      <w:r>
+        <w:t xml:space="preserve">G1</w:t>
+      </w:r>
+      <w:r>
+        <w:t xml:space="preserve">/</w:t>
+      </w:r>
+      <w:r>
+        <w:t xml:space="preserve">S</w:t>
+      </w:r>
+      <w:r>
+        <w:t xml:space="preserve"> </w:t>
+      </w:r>
+      <w:r>
+        <w:t xml:space="preserve">transition through regulation of P27 expression.</w:t>
       </w:r>
       <w:r>
         <w:t xml:space="preserve"> </w:t>
@@ -1200,7 +1793,7 @@
       <w:r>
         <w:t xml:space="preserve">:7919–7926. doi:</w:t>
       </w:r>
-      <w:hyperlink r:id="rId41">
+      <w:hyperlink r:id="rId46">
         <w:r>
           <w:rPr>
             <w:rStyle w:val="Hyperlink"/>
@@ -1209,8 +1802,8 @@
         </w:r>
       </w:hyperlink>
     </w:p>
-    <w:bookmarkEnd w:id="42"/>
-    <w:bookmarkStart w:id="44" w:name="ref-hubbi2015"/>
+    <w:bookmarkEnd w:id="47"/>
+    <w:bookmarkStart w:id="49" w:name="ref-hubbi2015"/>
     <w:p>
       <w:pPr>
         <w:pStyle w:val="Bibliography"/>
@@ -1241,7 +1834,7 @@
       <w:r>
         <w:t xml:space="preserve">:C775–782. doi:</w:t>
       </w:r>
-      <w:hyperlink r:id="rId43">
+      <w:hyperlink r:id="rId48">
         <w:r>
           <w:rPr>
             <w:rStyle w:val="Hyperlink"/>
@@ -1250,14 +1843,71 @@
         </w:r>
       </w:hyperlink>
     </w:p>
-    <w:bookmarkEnd w:id="44"/>
-    <w:bookmarkStart w:id="46" w:name="ref-jain2020"/>
+    <w:bookmarkEnd w:id="49"/>
+    <w:bookmarkStart w:id="51" w:name="ref-jain2020"/>
     <w:p>
       <w:pPr>
         <w:pStyle w:val="Bibliography"/>
       </w:pPr>
       <w:r>
-        <w:t xml:space="preserve">Jain IH, Calvo SE, Markhard AL, Skinner OS, To T-L, Ast T, Mootha VK. 2020. Genetic Screen for Cell Fitness in High or Low Oxygen Highlights Mitochondrial and Lipid Metabolism.</w:t>
+        <w:t xml:space="preserve">Jain IH, Calvo SE, Markhard AL, Skinner OS, To T-L, Ast T, Mootha VK. 2020. Genetic</w:t>
+      </w:r>
+      <w:r>
+        <w:t xml:space="preserve"> </w:t>
+      </w:r>
+      <w:r>
+        <w:t xml:space="preserve">Screen</w:t>
+      </w:r>
+      <w:r>
+        <w:t xml:space="preserve"> </w:t>
+      </w:r>
+      <w:r>
+        <w:t xml:space="preserve">for</w:t>
+      </w:r>
+      <w:r>
+        <w:t xml:space="preserve"> </w:t>
+      </w:r>
+      <w:r>
+        <w:t xml:space="preserve">Cell Fitness</w:t>
+      </w:r>
+      <w:r>
+        <w:t xml:space="preserve"> </w:t>
+      </w:r>
+      <w:r>
+        <w:t xml:space="preserve">in</w:t>
+      </w:r>
+      <w:r>
+        <w:t xml:space="preserve"> </w:t>
+      </w:r>
+      <w:r>
+        <w:t xml:space="preserve">High</w:t>
+      </w:r>
+      <w:r>
+        <w:t xml:space="preserve"> </w:t>
+      </w:r>
+      <w:r>
+        <w:t xml:space="preserve">or</w:t>
+      </w:r>
+      <w:r>
+        <w:t xml:space="preserve"> </w:t>
+      </w:r>
+      <w:r>
+        <w:t xml:space="preserve">Low Oxygen Highlights Mitochondrial</w:t>
+      </w:r>
+      <w:r>
+        <w:t xml:space="preserve"> </w:t>
+      </w:r>
+      <w:r>
+        <w:t xml:space="preserve">and</w:t>
+      </w:r>
+      <w:r>
+        <w:t xml:space="preserve"> </w:t>
+      </w:r>
+      <w:r>
+        <w:t xml:space="preserve">Lipid Metabolism</w:t>
+      </w:r>
+      <w:r>
+        <w:t xml:space="preserve">.</w:t>
       </w:r>
       <w:r>
         <w:t xml:space="preserve"> </w:t>
@@ -1282,7 +1932,7 @@
       <w:r>
         <w:t xml:space="preserve">:716–727.e11. doi:</w:t>
       </w:r>
-      <w:hyperlink r:id="rId45">
+      <w:hyperlink r:id="rId50">
         <w:r>
           <w:rPr>
             <w:rStyle w:val="Hyperlink"/>
@@ -1291,8 +1941,8 @@
         </w:r>
       </w:hyperlink>
     </w:p>
-    <w:bookmarkEnd w:id="46"/>
-    <w:bookmarkStart w:id="48" w:name="ref-jiang2016"/>
+    <w:bookmarkEnd w:id="51"/>
+    <w:bookmarkStart w:id="53" w:name="ref-jiang2016"/>
     <w:p>
       <w:pPr>
         <w:pStyle w:val="Bibliography"/>
@@ -1323,7 +1973,7 @@
       <w:r>
         <w:t xml:space="preserve">:255–258. doi:</w:t>
       </w:r>
-      <w:hyperlink r:id="rId47">
+      <w:hyperlink r:id="rId52">
         <w:r>
           <w:rPr>
             <w:rStyle w:val="Hyperlink"/>
@@ -1332,14 +1982,26 @@
         </w:r>
       </w:hyperlink>
     </w:p>
-    <w:bookmarkEnd w:id="48"/>
-    <w:bookmarkStart w:id="50" w:name="ref-kaelin2008"/>
+    <w:bookmarkEnd w:id="53"/>
+    <w:bookmarkStart w:id="55" w:name="ref-kaelin2008"/>
     <w:p>
       <w:pPr>
         <w:pStyle w:val="Bibliography"/>
       </w:pPr>
       <w:r>
-        <w:t xml:space="preserve">Kaelin WG, Ratcliffe PJ. 2008. Oxygen sensing by metazoans: the central role of the HIF hydroxylase pathway.</w:t>
+        <w:t xml:space="preserve">Kaelin WG, Ratcliffe PJ. 2008. Oxygen sensing by metazoans: The central role of the</w:t>
+      </w:r>
+      <w:r>
+        <w:t xml:space="preserve"> </w:t>
+      </w:r>
+      <w:r>
+        <w:t xml:space="preserve">HIF</w:t>
+      </w:r>
+      <w:r>
+        <w:t xml:space="preserve"> </w:t>
+      </w:r>
+      <w:r>
+        <w:t xml:space="preserve">hydroxylase pathway.</w:t>
       </w:r>
       <w:r>
         <w:t xml:space="preserve"> </w:t>
@@ -1364,7 +2026,7 @@
       <w:r>
         <w:t xml:space="preserve">:393–402. doi:</w:t>
       </w:r>
-      <w:hyperlink r:id="rId49">
+      <w:hyperlink r:id="rId54">
         <w:r>
           <w:rPr>
             <w:rStyle w:val="Hyperlink"/>
@@ -1373,14 +2035,35 @@
         </w:r>
       </w:hyperlink>
     </w:p>
-    <w:bookmarkEnd w:id="50"/>
-    <w:bookmarkStart w:id="52" w:name="ref-koshiji2004"/>
+    <w:bookmarkEnd w:id="55"/>
+    <w:bookmarkStart w:id="57" w:name="ref-koshiji2004"/>
     <w:p>
       <w:pPr>
         <w:pStyle w:val="Bibliography"/>
       </w:pPr>
       <w:r>
-        <w:t xml:space="preserve">Koshiji M, Kageyama Y, Pete EA, Horikawa I, Barrett JC, Huang LE. 2004. HIF-1alpha induces cell cycle arrest by functionally counteracting Myc.</w:t>
+        <w:t xml:space="preserve">Koshiji M, Kageyama Y, Pete EA, Horikawa I, Barrett JC, Huang LE. 2004.</w:t>
+      </w:r>
+      <w:r>
+        <w:t xml:space="preserve"> </w:t>
+      </w:r>
+      <w:r>
+        <w:t xml:space="preserve">HIF-1alpha</w:t>
+      </w:r>
+      <w:r>
+        <w:t xml:space="preserve"> </w:t>
+      </w:r>
+      <w:r>
+        <w:t xml:space="preserve">induces cell cycle arrest by functionally counteracting</w:t>
+      </w:r>
+      <w:r>
+        <w:t xml:space="preserve"> </w:t>
+      </w:r>
+      <w:r>
+        <w:t xml:space="preserve">Myc</w:t>
+      </w:r>
+      <w:r>
+        <w:t xml:space="preserve">.</w:t>
       </w:r>
       <w:r>
         <w:t xml:space="preserve"> </w:t>
@@ -1405,7 +2088,7 @@
       <w:r>
         <w:t xml:space="preserve">:1949–1956. doi:</w:t>
       </w:r>
-      <w:hyperlink r:id="rId51">
+      <w:hyperlink r:id="rId56">
         <w:r>
           <w:rPr>
             <w:rStyle w:val="Hyperlink"/>
@@ -1414,14 +2097,38 @@
         </w:r>
       </w:hyperlink>
     </w:p>
-    <w:bookmarkEnd w:id="52"/>
-    <w:bookmarkStart w:id="54" w:name="ref-lee2019"/>
+    <w:bookmarkEnd w:id="57"/>
+    <w:bookmarkStart w:id="59" w:name="ref-le2012"/>
     <w:p>
       <w:pPr>
         <w:pStyle w:val="Bibliography"/>
       </w:pPr>
       <w:r>
-        <w:t xml:space="preserve">Lee JW, Ko J, Ju C, Eltzschig HK. 2019. Hypoxia signaling in human diseases and therapeutic targets.</w:t>
+        <w:t xml:space="preserve">Le A, Lane AN, Hamaker M, Bose S, Gouw A, Barbi J, Tsukamoto T, Rojas CJ, Slusher BS, Zhang H, Zimmerman LJ, Liebler DC, Slebos RJC, Lorkiewicz PK, Higashi RM, Fan TWM, Dang CV. 2012. Glucose-independent glutamine metabolism via</w:t>
+      </w:r>
+      <w:r>
+        <w:t xml:space="preserve"> </w:t>
+      </w:r>
+      <w:r>
+        <w:t xml:space="preserve">TCA</w:t>
+      </w:r>
+      <w:r>
+        <w:t xml:space="preserve"> </w:t>
+      </w:r>
+      <w:r>
+        <w:t xml:space="preserve">cycling for proliferation and survival in</w:t>
+      </w:r>
+      <w:r>
+        <w:t xml:space="preserve"> </w:t>
+      </w:r>
+      <w:r>
+        <w:t xml:space="preserve">B</w:t>
+      </w:r>
+      <w:r>
+        <w:t xml:space="preserve"> </w:t>
+      </w:r>
+      <w:r>
+        <w:t xml:space="preserve">cells.</w:t>
       </w:r>
       <w:r>
         <w:t xml:space="preserve"> </w:t>
@@ -1431,7 +2138,7 @@
           <w:iCs/>
           <w:i/>
         </w:rPr>
-        <w:t xml:space="preserve">Exp Mol Med</w:t>
+        <w:t xml:space="preserve">Cell Metab</w:t>
       </w:r>
       <w:r>
         <w:t xml:space="preserve"> </w:t>
@@ -1441,12 +2148,53 @@
           <w:bCs/>
           <w:b/>
         </w:rPr>
+        <w:t xml:space="preserve">15</w:t>
+      </w:r>
+      <w:r>
+        <w:t xml:space="preserve">:110–121. doi:</w:t>
+      </w:r>
+      <w:hyperlink r:id="rId58">
+        <w:r>
+          <w:rPr>
+            <w:rStyle w:val="Hyperlink"/>
+          </w:rPr>
+          <w:t xml:space="preserve">10.1016/j.cmet.2011.12.009</w:t>
+        </w:r>
+      </w:hyperlink>
+    </w:p>
+    <w:bookmarkEnd w:id="59"/>
+    <w:bookmarkStart w:id="61" w:name="ref-lee2019a"/>
+    <w:p>
+      <w:pPr>
+        <w:pStyle w:val="Bibliography"/>
+      </w:pPr>
+      <w:r>
+        <w:t xml:space="preserve">Lee JW, Ko J, Ju C, Eltzschig HK. 2019. Hypoxia signaling in human diseases and therapeutic targets.</w:t>
+      </w:r>
+      <w:r>
+        <w:t xml:space="preserve"> </w:t>
+      </w:r>
+      <w:r>
+        <w:rPr>
+          <w:iCs/>
+          <w:i/>
+        </w:rPr>
+        <w:t xml:space="preserve">Exp Mol Med</w:t>
+      </w:r>
+      <w:r>
+        <w:t xml:space="preserve"> </w:t>
+      </w:r>
+      <w:r>
+        <w:rPr>
+          <w:bCs/>
+          <w:b/>
+        </w:rPr>
         <w:t xml:space="preserve">51</w:t>
       </w:r>
       <w:r>
         <w:t xml:space="preserve">:1–13. doi:</w:t>
       </w:r>
-      <w:hyperlink r:id="rId53">
+      <w:hyperlink r:id="rId60">
         <w:r>
           <w:rPr>
             <w:rStyle w:val="Hyperlink"/>
@@ -1455,8 +2203,8 @@
         </w:r>
       </w:hyperlink>
     </w:p>
-    <w:bookmarkEnd w:id="54"/>
-    <w:bookmarkStart w:id="56" w:name="ref-lee2020"/>
+    <w:bookmarkEnd w:id="61"/>
+    <w:bookmarkStart w:id="63" w:name="ref-lee2020"/>
     <w:p>
       <w:pPr>
         <w:pStyle w:val="Bibliography"/>
@@ -1487,7 +2235,7 @@
       <w:r>
         <w:t xml:space="preserve">:268–283. doi:</w:t>
       </w:r>
-      <w:hyperlink r:id="rId55">
+      <w:hyperlink r:id="rId62">
         <w:r>
           <w:rPr>
             <w:rStyle w:val="Hyperlink"/>
@@ -1496,8 +2244,8 @@
         </w:r>
       </w:hyperlink>
     </w:p>
-    <w:bookmarkEnd w:id="56"/>
-    <w:bookmarkStart w:id="58" w:name="ref-lee2019a"/>
+    <w:bookmarkEnd w:id="63"/>
+    <w:bookmarkStart w:id="65" w:name="ref-lee2019"/>
     <w:p>
       <w:pPr>
         <w:pStyle w:val="Bibliography"/>
@@ -1528,7 +2276,7 @@
       <w:r>
         <w:t xml:space="preserve">:1351. doi:</w:t>
       </w:r>
-      <w:hyperlink r:id="rId57">
+      <w:hyperlink r:id="rId64">
         <w:r>
           <w:rPr>
             <w:rStyle w:val="Hyperlink"/>
@@ -1537,14 +2285,38 @@
         </w:r>
       </w:hyperlink>
     </w:p>
-    <w:bookmarkEnd w:id="58"/>
-    <w:bookmarkStart w:id="60" w:name="ref-melendez-rodriguez2019"/>
+    <w:bookmarkEnd w:id="65"/>
+    <w:bookmarkStart w:id="67" w:name="ref-li2001"/>
     <w:p>
       <w:pPr>
         <w:pStyle w:val="Bibliography"/>
       </w:pPr>
       <w:r>
-        <w:t xml:space="preserve">Meléndez-Rodríguez F, Urrutia AA, Lorendeau D, Rinaldi G, Roche O, Böğürcü-Seidel N, Ortega Muelas M, Mesa-Ciller C, Turiel G, Bouthelier A, Hernansanz-Agustín P, Elorza A, Escasany E, Li QOY, Torres-Capelli M, Tello D, Fuertes E, Fraga E, Martínez-Ruiz A, Pérez B, Giménez-Bachs JM, Salinas-Sánchez AS, Acker T, Sánchez Prieto R, Fendt S-M, De Bock K, Aragonés J. 2019. HIF1α Suppresses Tumor Cell Proliferation through Inhibition of Aspartate Biosynthesis.</w:t>
+        <w:t xml:space="preserve">Li H, Meininger CJ, Hawker JR, Haynes TE, Kepka-Lenhart D, Mistry SK, Morris SM, Wu G. 2001. Regulatory role of arginase</w:t>
+      </w:r>
+      <w:r>
+        <w:t xml:space="preserve"> </w:t>
+      </w:r>
+      <w:r>
+        <w:t xml:space="preserve">I</w:t>
+      </w:r>
+      <w:r>
+        <w:t xml:space="preserve"> </w:t>
+      </w:r>
+      <w:r>
+        <w:t xml:space="preserve">and</w:t>
+      </w:r>
+      <w:r>
+        <w:t xml:space="preserve"> </w:t>
+      </w:r>
+      <w:r>
+        <w:t xml:space="preserve">II</w:t>
+      </w:r>
+      <w:r>
+        <w:t xml:space="preserve"> </w:t>
+      </w:r>
+      <w:r>
+        <w:t xml:space="preserve">in nitric oxide, polyamine, and proline syntheses in endothelial cells.</w:t>
       </w:r>
       <w:r>
         <w:t xml:space="preserve"> </w:t>
@@ -1554,7 +2326,7 @@
           <w:iCs/>
           <w:i/>
         </w:rPr>
-        <w:t xml:space="preserve">Cell Rep</w:t>
+        <w:t xml:space="preserve">Am J Physiol Endocrinol Metab</w:t>
       </w:r>
       <w:r>
         <w:t xml:space="preserve"> </w:t>
@@ -1564,12 +2336,234 @@
           <w:bCs/>
           <w:b/>
         </w:rPr>
+        <w:t xml:space="preserve">280</w:t>
+      </w:r>
+      <w:r>
+        <w:t xml:space="preserve">:E75–82. doi:</w:t>
+      </w:r>
+      <w:hyperlink r:id="rId66">
+        <w:r>
+          <w:rPr>
+            <w:rStyle w:val="Hyperlink"/>
+          </w:rPr>
+          <w:t xml:space="preserve">10.1152/ajpendo.2001.280.1.E75</w:t>
+        </w:r>
+      </w:hyperlink>
+    </w:p>
+    <w:bookmarkEnd w:id="67"/>
+    <w:bookmarkStart w:id="69" w:name="ref-liu2013"/>
+    <w:p>
+      <w:pPr>
+        <w:pStyle w:val="Bibliography"/>
+      </w:pPr>
+      <w:r>
+        <w:t xml:space="preserve">Liu S-S, Wang H-Y, Tang J-M, Zhou X-M. 2013. Hypoxia-induced collagen synthesis of human lung fibroblasts by activating the angiotensin system.</w:t>
+      </w:r>
+      <w:r>
+        <w:t xml:space="preserve"> </w:t>
+      </w:r>
+      <w:r>
+        <w:rPr>
+          <w:iCs/>
+          <w:i/>
+        </w:rPr>
+        <w:t xml:space="preserve">Int J Mol Sci</w:t>
+      </w:r>
+      <w:r>
+        <w:t xml:space="preserve"> </w:t>
+      </w:r>
+      <w:r>
+        <w:rPr>
+          <w:bCs/>
+          <w:b/>
+        </w:rPr>
+        <w:t xml:space="preserve">14</w:t>
+      </w:r>
+      <w:r>
+        <w:t xml:space="preserve">:24029–24045. doi:</w:t>
+      </w:r>
+      <w:hyperlink r:id="rId68">
+        <w:r>
+          <w:rPr>
+            <w:rStyle w:val="Hyperlink"/>
+          </w:rPr>
+          <w:t xml:space="preserve">10.3390/ijms141224029</w:t>
+        </w:r>
+      </w:hyperlink>
+    </w:p>
+    <w:bookmarkEnd w:id="69"/>
+    <w:bookmarkStart w:id="71" w:name="ref-mann2021"/>
+    <w:p>
+      <w:pPr>
+        <w:pStyle w:val="Bibliography"/>
+      </w:pPr>
+      <w:r>
+        <w:t xml:space="preserve">Mann G, Mora S, Madu G, Adegoke OAJ. 2021. Branched-chain</w:t>
+      </w:r>
+      <w:r>
+        <w:t xml:space="preserve"> </w:t>
+      </w:r>
+      <w:r>
+        <w:t xml:space="preserve">Amino Acids</w:t>
+      </w:r>
+      <w:r>
+        <w:t xml:space="preserve">:</w:t>
+      </w:r>
+      <w:r>
+        <w:t xml:space="preserve"> </w:t>
+      </w:r>
+      <w:r>
+        <w:t xml:space="preserve">Catabolism</w:t>
+      </w:r>
+      <w:r>
+        <w:t xml:space="preserve"> </w:t>
+      </w:r>
+      <w:r>
+        <w:t xml:space="preserve">in</w:t>
+      </w:r>
+      <w:r>
+        <w:t xml:space="preserve"> </w:t>
+      </w:r>
+      <w:r>
+        <w:t xml:space="preserve">Skeletal Muscle</w:t>
+      </w:r>
+      <w:r>
+        <w:t xml:space="preserve"> </w:t>
+      </w:r>
+      <w:r>
+        <w:t xml:space="preserve">and</w:t>
+      </w:r>
+      <w:r>
+        <w:t xml:space="preserve"> </w:t>
+      </w:r>
+      <w:r>
+        <w:t xml:space="preserve">Implications</w:t>
+      </w:r>
+      <w:r>
+        <w:t xml:space="preserve"> </w:t>
+      </w:r>
+      <w:r>
+        <w:t xml:space="preserve">for</w:t>
+      </w:r>
+      <w:r>
+        <w:t xml:space="preserve"> </w:t>
+      </w:r>
+      <w:r>
+        <w:t xml:space="preserve">Muscle</w:t>
+      </w:r>
+      <w:r>
+        <w:t xml:space="preserve"> </w:t>
+      </w:r>
+      <w:r>
+        <w:t xml:space="preserve">and</w:t>
+      </w:r>
+      <w:r>
+        <w:t xml:space="preserve"> </w:t>
+      </w:r>
+      <w:r>
+        <w:t xml:space="preserve">Whole-body Metabolism</w:t>
+      </w:r>
+      <w:r>
+        <w:t xml:space="preserve">.</w:t>
+      </w:r>
+      <w:r>
+        <w:t xml:space="preserve"> </w:t>
+      </w:r>
+      <w:r>
+        <w:rPr>
+          <w:iCs/>
+          <w:i/>
+        </w:rPr>
+        <w:t xml:space="preserve">Front Physiol</w:t>
+      </w:r>
+      <w:r>
+        <w:t xml:space="preserve"> </w:t>
+      </w:r>
+      <w:r>
+        <w:rPr>
+          <w:bCs/>
+          <w:b/>
+        </w:rPr>
+        <w:t xml:space="preserve">12</w:t>
+      </w:r>
+      <w:r>
+        <w:t xml:space="preserve">:702826. doi:</w:t>
+      </w:r>
+      <w:hyperlink r:id="rId70">
+        <w:r>
+          <w:rPr>
+            <w:rStyle w:val="Hyperlink"/>
+          </w:rPr>
+          <w:t xml:space="preserve">10.3389/fphys.2021.702826</w:t>
+        </w:r>
+      </w:hyperlink>
+    </w:p>
+    <w:bookmarkEnd w:id="71"/>
+    <w:bookmarkStart w:id="73" w:name="ref-melendez-rodriguez2019"/>
+    <w:p>
+      <w:pPr>
+        <w:pStyle w:val="Bibliography"/>
+      </w:pPr>
+      <w:r>
+        <w:t xml:space="preserve">Meléndez-Rodríguez F, Urrutia AA, Lorendeau D, Rinaldi G, Roche O, Böğürcü-Seidel N, Ortega Muelas M, Mesa-Ciller C, Turiel G, Bouthelier A, Hernansanz-Agustín P, Elorza A, Escasany E, Li QOY, Torres-Capelli M, Tello D, Fuertes E, Fraga E, Martínez-Ruiz A, Pérez B, Giménez-Bachs JM, Salinas-Sánchez AS, Acker T, Sánchez Prieto R, Fendt S-M, De Bock K, Aragonés J. 2019.</w:t>
+      </w:r>
+      <w:r>
+        <w:t xml:space="preserve"> </w:t>
+      </w:r>
+      <w:r>
+        <w:t xml:space="preserve">HIF1α Suppresses Tumor Cell Proliferation</w:t>
+      </w:r>
+      <w:r>
+        <w:t xml:space="preserve"> </w:t>
+      </w:r>
+      <w:r>
+        <w:t xml:space="preserve">through</w:t>
+      </w:r>
+      <w:r>
+        <w:t xml:space="preserve"> </w:t>
+      </w:r>
+      <w:r>
+        <w:t xml:space="preserve">Inhibition</w:t>
+      </w:r>
+      <w:r>
+        <w:t xml:space="preserve"> </w:t>
+      </w:r>
+      <w:r>
+        <w:t xml:space="preserve">of</w:t>
+      </w:r>
+      <w:r>
+        <w:t xml:space="preserve"> </w:t>
+      </w:r>
+      <w:r>
+        <w:t xml:space="preserve">Aspartate Biosynthesis</w:t>
+      </w:r>
+      <w:r>
+        <w:t xml:space="preserve">.</w:t>
+      </w:r>
+      <w:r>
+        <w:t xml:space="preserve"> </w:t>
+      </w:r>
+      <w:r>
+        <w:rPr>
+          <w:iCs/>
+          <w:i/>
+        </w:rPr>
+        <w:t xml:space="preserve">Cell Rep</w:t>
+      </w:r>
+      <w:r>
+        <w:t xml:space="preserve"> </w:t>
+      </w:r>
+      <w:r>
+        <w:rPr>
+          <w:bCs/>
+          <w:b/>
+        </w:rPr>
         <w:t xml:space="preserve">26</w:t>
       </w:r>
       <w:r>
         <w:t xml:space="preserve">:2257–2265.e4. doi:</w:t>
       </w:r>
-      <w:hyperlink r:id="rId59">
+      <w:hyperlink r:id="rId72">
         <w:r>
           <w:rPr>
             <w:rStyle w:val="Hyperlink"/>
@@ -1578,14 +2572,26 @@
         </w:r>
       </w:hyperlink>
     </w:p>
-    <w:bookmarkEnd w:id="60"/>
-    <w:bookmarkStart w:id="62" w:name="ref-metallo2011"/>
+    <w:bookmarkEnd w:id="73"/>
+    <w:bookmarkStart w:id="75" w:name="ref-metallo2011"/>
     <w:p>
       <w:pPr>
         <w:pStyle w:val="Bibliography"/>
       </w:pPr>
       <w:r>
-        <w:t xml:space="preserve">Metallo CM, Gameiro PA, Bell EL, Mattaini KR, Yang J, Hiller K, Jewell CM, Johnson ZR, Irvine DJ, Guarente L, Kelleher JK, Vander Heiden MG, Iliopoulos O, Stephanopoulos G. 2011. Reductive glutamine metabolism by IDH1 mediates lipogenesis under hypoxia.</w:t>
+        <w:t xml:space="preserve">Metallo CM, Gameiro PA, Bell EL, Mattaini KR, Yang J, Hiller K, Jewell CM, Johnson ZR, Irvine DJ, Guarente L, Kelleher JK, Vander Heiden MG, Iliopoulos O, Stephanopoulos G. 2011. Reductive glutamine metabolism by</w:t>
+      </w:r>
+      <w:r>
+        <w:t xml:space="preserve"> </w:t>
+      </w:r>
+      <w:r>
+        <w:t xml:space="preserve">IDH1</w:t>
+      </w:r>
+      <w:r>
+        <w:t xml:space="preserve"> </w:t>
+      </w:r>
+      <w:r>
+        <w:t xml:space="preserve">mediates lipogenesis under hypoxia.</w:t>
       </w:r>
       <w:r>
         <w:t xml:space="preserve"> </w:t>
@@ -1610,7 +2616,7 @@
       <w:r>
         <w:t xml:space="preserve">:380–384. doi:</w:t>
       </w:r>
-      <w:hyperlink r:id="rId61">
+      <w:hyperlink r:id="rId74">
         <w:r>
           <w:rPr>
             <w:rStyle w:val="Hyperlink"/>
@@ -1619,14 +2625,23 @@
         </w:r>
       </w:hyperlink>
     </w:p>
-    <w:bookmarkEnd w:id="62"/>
-    <w:bookmarkStart w:id="64" w:name="ref-oldham2015"/>
+    <w:bookmarkEnd w:id="75"/>
+    <w:bookmarkStart w:id="77" w:name="ref-murphy2013"/>
     <w:p>
       <w:pPr>
         <w:pStyle w:val="Bibliography"/>
       </w:pPr>
       <w:r>
-        <w:t xml:space="preserve">Oldham WM, Clish CB, Yang Y, Loscalzo J. 2015. Hypoxia-Mediated Increases in L-2-hydroxyglutarate Coordinate the Metabolic Response to Reductive Stress.</w:t>
+        <w:t xml:space="preserve">Murphy TA, Young JD. 2013.</w:t>
+      </w:r>
+      <w:r>
+        <w:t xml:space="preserve"> </w:t>
+      </w:r>
+      <w:r>
+        <w:t xml:space="preserve">ETA</w:t>
+      </w:r>
+      <w:r>
+        <w:t xml:space="preserve">: Robust software for determination of cell specific rates from extracellular time courses.</w:t>
       </w:r>
       <w:r>
         <w:t xml:space="preserve"> </w:t>
@@ -1636,7 +2651,7 @@
           <w:iCs/>
           <w:i/>
         </w:rPr>
-        <w:t xml:space="preserve">Cell Metab</w:t>
+        <w:t xml:space="preserve">Biotechnol Bioeng</w:t>
       </w:r>
       <w:r>
         <w:t xml:space="preserve"> </w:t>
@@ -1646,12 +2661,95 @@
           <w:bCs/>
           <w:b/>
         </w:rPr>
+        <w:t xml:space="preserve">110</w:t>
+      </w:r>
+      <w:r>
+        <w:t xml:space="preserve">:1748–1758. doi:</w:t>
+      </w:r>
+      <w:hyperlink r:id="rId76">
+        <w:r>
+          <w:rPr>
+            <w:rStyle w:val="Hyperlink"/>
+          </w:rPr>
+          <w:t xml:space="preserve">10.1002/bit.24836</w:t>
+        </w:r>
+      </w:hyperlink>
+    </w:p>
+    <w:bookmarkEnd w:id="77"/>
+    <w:bookmarkStart w:id="79" w:name="ref-oldham2015"/>
+    <w:p>
+      <w:pPr>
+        <w:pStyle w:val="Bibliography"/>
+      </w:pPr>
+      <w:r>
+        <w:t xml:space="preserve">Oldham WM, Clish CB, Yang Y, Loscalzo J. 2015. Hypoxia-</w:t>
+      </w:r>
+      <w:r>
+        <w:t xml:space="preserve">Mediated Increases</w:t>
+      </w:r>
+      <w:r>
+        <w:t xml:space="preserve"> </w:t>
+      </w:r>
+      <w:r>
+        <w:t xml:space="preserve">in</w:t>
+      </w:r>
+      <w:r>
+        <w:t xml:space="preserve"> </w:t>
+      </w:r>
+      <w:r>
+        <w:t xml:space="preserve">L-2-hydroxyglutarate Coordinate</w:t>
+      </w:r>
+      <w:r>
+        <w:t xml:space="preserve"> </w:t>
+      </w:r>
+      <w:r>
+        <w:t xml:space="preserve">the</w:t>
+      </w:r>
+      <w:r>
+        <w:t xml:space="preserve"> </w:t>
+      </w:r>
+      <w:r>
+        <w:t xml:space="preserve">Metabolic Response</w:t>
+      </w:r>
+      <w:r>
+        <w:t xml:space="preserve"> </w:t>
+      </w:r>
+      <w:r>
+        <w:t xml:space="preserve">to</w:t>
+      </w:r>
+      <w:r>
+        <w:t xml:space="preserve"> </w:t>
+      </w:r>
+      <w:r>
+        <w:t xml:space="preserve">Reductive Stress</w:t>
+      </w:r>
+      <w:r>
+        <w:t xml:space="preserve">.</w:t>
+      </w:r>
+      <w:r>
+        <w:t xml:space="preserve"> </w:t>
+      </w:r>
+      <w:r>
+        <w:rPr>
+          <w:iCs/>
+          <w:i/>
+        </w:rPr>
+        <w:t xml:space="preserve">Cell Metab</w:t>
+      </w:r>
+      <w:r>
+        <w:t xml:space="preserve"> </w:t>
+      </w:r>
+      <w:r>
+        <w:rPr>
+          <w:bCs/>
+          <w:b/>
+        </w:rPr>
         <w:t xml:space="preserve">22</w:t>
       </w:r>
       <w:r>
         <w:t xml:space="preserve">:291–303. doi:</w:t>
       </w:r>
-      <w:hyperlink r:id="rId63">
+      <w:hyperlink r:id="rId78">
         <w:r>
           <w:rPr>
             <w:rStyle w:val="Hyperlink"/>
@@ -1660,14 +2758,26 @@
         </w:r>
       </w:hyperlink>
     </w:p>
-    <w:bookmarkEnd w:id="64"/>
-    <w:bookmarkStart w:id="66" w:name="ref-scott2011"/>
+    <w:bookmarkEnd w:id="79"/>
+    <w:bookmarkStart w:id="81" w:name="ref-scott2011"/>
     <w:p>
       <w:pPr>
         <w:pStyle w:val="Bibliography"/>
       </w:pPr>
       <w:r>
-        <w:t xml:space="preserve">Scott DA, Richardson AD, Filipp FV, Knutzen CA, Chiang GG, Ronai ZA, Osterman AL, Smith JW. 2011. Comparative metabolic flux profiling of melanoma cell lines: beyond the Warburg effect.</w:t>
+        <w:t xml:space="preserve">Scott DA, Richardson AD, Filipp FV, Knutzen CA, Chiang GG, Ronai ZA, Osterman AL, Smith JW. 2011. Comparative metabolic flux profiling of melanoma cell lines: Beyond the</w:t>
+      </w:r>
+      <w:r>
+        <w:t xml:space="preserve"> </w:t>
+      </w:r>
+      <w:r>
+        <w:t xml:space="preserve">Warburg</w:t>
+      </w:r>
+      <w:r>
+        <w:t xml:space="preserve"> </w:t>
+      </w:r>
+      <w:r>
+        <w:t xml:space="preserve">effect.</w:t>
       </w:r>
       <w:r>
         <w:t xml:space="preserve"> </w:t>
@@ -1692,7 +2802,7 @@
       <w:r>
         <w:t xml:space="preserve">:42626–42634. doi:</w:t>
       </w:r>
-      <w:hyperlink r:id="rId65">
+      <w:hyperlink r:id="rId80">
         <w:r>
           <w:rPr>
             <w:rStyle w:val="Hyperlink"/>
@@ -1701,8 +2811,8 @@
         </w:r>
       </w:hyperlink>
     </w:p>
-    <w:bookmarkEnd w:id="66"/>
-    <w:bookmarkStart w:id="68" w:name="ref-semenza2012"/>
+    <w:bookmarkEnd w:id="81"/>
+    <w:bookmarkStart w:id="83" w:name="ref-semenza2012"/>
     <w:p>
       <w:pPr>
         <w:pStyle w:val="Bibliography"/>
@@ -1733,7 +2843,7 @@
       <w:r>
         <w:t xml:space="preserve">:399–408. doi:</w:t>
       </w:r>
-      <w:hyperlink r:id="rId67">
+      <w:hyperlink r:id="rId82">
         <w:r>
           <w:rPr>
             <w:rStyle w:val="Hyperlink"/>
@@ -1742,14 +2852,38 @@
         </w:r>
       </w:hyperlink>
     </w:p>
-    <w:bookmarkEnd w:id="68"/>
-    <w:bookmarkStart w:id="70" w:name="ref-wenger2015"/>
+    <w:bookmarkEnd w:id="83"/>
+    <w:bookmarkStart w:id="85" w:name="ref-szoka2017"/>
     <w:p>
       <w:pPr>
         <w:pStyle w:val="Bibliography"/>
       </w:pPr>
       <w:r>
-        <w:t xml:space="preserve">Wenger RH, Kurtcuoglu V, Scholz CC, Marti HH, Hoogewijs D. 2015. Frequently asked questions in hypoxia research.</w:t>
+        <w:t xml:space="preserve">Szoka L, Karna E, Hlebowicz-Sarat K, Karaszewski J, Palka JA. 2017. Exogenous proline stimulates type</w:t>
+      </w:r>
+      <w:r>
+        <w:t xml:space="preserve"> </w:t>
+      </w:r>
+      <w:r>
+        <w:t xml:space="preserve">I</w:t>
+      </w:r>
+      <w:r>
+        <w:t xml:space="preserve"> </w:t>
+      </w:r>
+      <w:r>
+        <w:t xml:space="preserve">collagen and</w:t>
+      </w:r>
+      <w:r>
+        <w:t xml:space="preserve"> </w:t>
+      </w:r>
+      <w:r>
+        <w:t xml:space="preserve">HIF-1α</w:t>
+      </w:r>
+      <w:r>
+        <w:t xml:space="preserve"> </w:t>
+      </w:r>
+      <w:r>
+        <w:t xml:space="preserve">expression and the process is attenuated by glutamine in human skin fibroblasts.</w:t>
       </w:r>
       <w:r>
         <w:t xml:space="preserve"> </w:t>
@@ -1759,7 +2893,7 @@
           <w:iCs/>
           <w:i/>
         </w:rPr>
-        <w:t xml:space="preserve">Hypoxia (Auckl)</w:t>
+        <w:t xml:space="preserve">Mol Cell Biochem</w:t>
       </w:r>
       <w:r>
         <w:t xml:space="preserve"> </w:t>
@@ -1769,12 +2903,53 @@
           <w:bCs/>
           <w:b/>
         </w:rPr>
+        <w:t xml:space="preserve">435</w:t>
+      </w:r>
+      <w:r>
+        <w:t xml:space="preserve">:197–206. doi:</w:t>
+      </w:r>
+      <w:hyperlink r:id="rId84">
+        <w:r>
+          <w:rPr>
+            <w:rStyle w:val="Hyperlink"/>
+          </w:rPr>
+          <w:t xml:space="preserve">10.1007/s11010-017-3069-y</w:t>
+        </w:r>
+      </w:hyperlink>
+    </w:p>
+    <w:bookmarkEnd w:id="85"/>
+    <w:bookmarkStart w:id="87" w:name="ref-wenger2015"/>
+    <w:p>
+      <w:pPr>
+        <w:pStyle w:val="Bibliography"/>
+      </w:pPr>
+      <w:r>
+        <w:t xml:space="preserve">Wenger RH, Kurtcuoglu V, Scholz CC, Marti HH, Hoogewijs D. 2015. Frequently asked questions in hypoxia research.</w:t>
+      </w:r>
+      <w:r>
+        <w:t xml:space="preserve"> </w:t>
+      </w:r>
+      <w:r>
+        <w:rPr>
+          <w:iCs/>
+          <w:i/>
+        </w:rPr>
+        <w:t xml:space="preserve">Hypoxia (Auckl)</w:t>
+      </w:r>
+      <w:r>
+        <w:t xml:space="preserve"> </w:t>
+      </w:r>
+      <w:r>
+        <w:rPr>
+          <w:bCs/>
+          <w:b/>
+        </w:rPr>
         <w:t xml:space="preserve">3</w:t>
       </w:r>
       <w:r>
         <w:t xml:space="preserve">:35–43. doi:</w:t>
       </w:r>
-      <w:hyperlink r:id="rId69">
+      <w:hyperlink r:id="rId86">
         <w:r>
           <w:rPr>
             <w:rStyle w:val="Hyperlink"/>
@@ -1783,14 +2958,26 @@
         </w:r>
       </w:hyperlink>
     </w:p>
-    <w:bookmarkEnd w:id="70"/>
-    <w:bookmarkStart w:id="72" w:name="ref-wheaton2011"/>
+    <w:bookmarkEnd w:id="87"/>
+    <w:bookmarkStart w:id="89" w:name="ref-wheaton2011"/>
     <w:p>
       <w:pPr>
         <w:pStyle w:val="Bibliography"/>
       </w:pPr>
       <w:r>
-        <w:t xml:space="preserve">Wheaton WW, Chandel NS. 2011. Hypoxia. 2. Hypoxia regulates cellular metabolism.</w:t>
+        <w:t xml:space="preserve">Wheaton WW, Chandel NS. 2011. Hypoxia. 2.</w:t>
+      </w:r>
+      <w:r>
+        <w:t xml:space="preserve"> </w:t>
+      </w:r>
+      <w:r>
+        <w:t xml:space="preserve">Hypoxia</w:t>
+      </w:r>
+      <w:r>
+        <w:t xml:space="preserve"> </w:t>
+      </w:r>
+      <w:r>
+        <w:t xml:space="preserve">regulates cellular metabolism.</w:t>
       </w:r>
       <w:r>
         <w:t xml:space="preserve"> </w:t>
@@ -1815,7 +3002,7 @@
       <w:r>
         <w:t xml:space="preserve">:C385–393. doi:</w:t>
       </w:r>
-      <w:hyperlink r:id="rId71">
+      <w:hyperlink r:id="rId88">
         <w:r>
           <w:rPr>
             <w:rStyle w:val="Hyperlink"/>
@@ -1824,8 +3011,8 @@
         </w:r>
       </w:hyperlink>
     </w:p>
-    <w:bookmarkEnd w:id="72"/>
-    <w:bookmarkStart w:id="74" w:name="ref-wise2011"/>
+    <w:bookmarkEnd w:id="89"/>
+    <w:bookmarkStart w:id="91" w:name="ref-wise2011"/>
     <w:p>
       <w:pPr>
         <w:pStyle w:val="Bibliography"/>
@@ -1856,7 +3043,7 @@
       <w:r>
         <w:t xml:space="preserve">:19611–19616. doi:</w:t>
       </w:r>
-      <w:hyperlink r:id="rId73">
+      <w:hyperlink r:id="rId90">
         <w:r>
           <w:rPr>
             <w:rStyle w:val="Hyperlink"/>
@@ -1865,14 +3052,38 @@
         </w:r>
       </w:hyperlink>
     </w:p>
-    <w:bookmarkEnd w:id="74"/>
-    <w:bookmarkStart w:id="76" w:name="ref-young2014"/>
+    <w:bookmarkEnd w:id="91"/>
+    <w:bookmarkStart w:id="93" w:name="ref-xue2017"/>
     <w:p>
       <w:pPr>
         <w:pStyle w:val="Bibliography"/>
       </w:pPr>
       <w:r>
-        <w:t xml:space="preserve">Young JD. 2014. INCA: a computational platform for isotopically non-stationary metabolic flux analysis.</w:t>
+        <w:t xml:space="preserve">Xue J, Nelin LD, Chen B. 2017. Hypoxia induces arginase</w:t>
+      </w:r>
+      <w:r>
+        <w:t xml:space="preserve"> </w:t>
+      </w:r>
+      <w:r>
+        <w:t xml:space="preserve">II</w:t>
+      </w:r>
+      <w:r>
+        <w:t xml:space="preserve"> </w:t>
+      </w:r>
+      <w:r>
+        <w:t xml:space="preserve">expression and increases viable human pulmonary artery smooth muscle cell numbers via</w:t>
+      </w:r>
+      <w:r>
+        <w:t xml:space="preserve"> </w:t>
+      </w:r>
+      <w:r>
+        <w:t xml:space="preserve">AMPKα1</w:t>
+      </w:r>
+      <w:r>
+        <w:t xml:space="preserve"> </w:t>
+      </w:r>
+      <w:r>
+        <w:t xml:space="preserve">signaling.</w:t>
       </w:r>
       <w:r>
         <w:t xml:space="preserve"> </w:t>
@@ -1882,7 +3093,7 @@
           <w:iCs/>
           <w:i/>
         </w:rPr>
-        <w:t xml:space="preserve">Bioinformatics</w:t>
+        <w:t xml:space="preserve">Am J Physiol Lung Cell Mol Physiol</w:t>
       </w:r>
       <w:r>
         <w:t xml:space="preserve"> </w:t>
@@ -1892,12 +3103,62 @@
           <w:bCs/>
           <w:b/>
         </w:rPr>
+        <w:t xml:space="preserve">312</w:t>
+      </w:r>
+      <w:r>
+        <w:t xml:space="preserve">:L568–L578. doi:</w:t>
+      </w:r>
+      <w:hyperlink r:id="rId92">
+        <w:r>
+          <w:rPr>
+            <w:rStyle w:val="Hyperlink"/>
+          </w:rPr>
+          <w:t xml:space="preserve">10.1152/ajplung.00117.2016</w:t>
+        </w:r>
+      </w:hyperlink>
+    </w:p>
+    <w:bookmarkEnd w:id="93"/>
+    <w:bookmarkStart w:id="95" w:name="ref-young2014"/>
+    <w:p>
+      <w:pPr>
+        <w:pStyle w:val="Bibliography"/>
+      </w:pPr>
+      <w:r>
+        <w:t xml:space="preserve">Young JD. 2014.</w:t>
+      </w:r>
+      <w:r>
+        <w:t xml:space="preserve"> </w:t>
+      </w:r>
+      <w:r>
+        <w:t xml:space="preserve">INCA</w:t>
+      </w:r>
+      <w:r>
+        <w:t xml:space="preserve">: A computational platform for isotopically non-stationary metabolic flux analysis.</w:t>
+      </w:r>
+      <w:r>
+        <w:t xml:space="preserve"> </w:t>
+      </w:r>
+      <w:r>
+        <w:rPr>
+          <w:iCs/>
+          <w:i/>
+        </w:rPr>
+        <w:t xml:space="preserve">Bioinformatics</w:t>
+      </w:r>
+      <w:r>
+        <w:t xml:space="preserve"> </w:t>
+      </w:r>
+      <w:r>
+        <w:rPr>
+          <w:bCs/>
+          <w:b/>
+        </w:rPr>
         <w:t xml:space="preserve">30</w:t>
       </w:r>
       <w:r>
         <w:t xml:space="preserve">:1333–1335. doi:</w:t>
       </w:r>
-      <w:hyperlink r:id="rId75">
+      <w:hyperlink r:id="rId94">
         <w:r>
           <w:rPr>
             <w:rStyle w:val="Hyperlink"/>
@@ -1906,15 +3167,15 @@
         </w:r>
       </w:hyperlink>
     </w:p>
-    <w:bookmarkEnd w:id="76"/>
-    <w:bookmarkEnd w:id="77"/>
+    <w:bookmarkEnd w:id="95"/>
+    <w:bookmarkEnd w:id="96"/>
     <w:p>
       <w:r>
         <w:br w:type="page"/>
       </w:r>
     </w:p>
-    <w:bookmarkEnd w:id="78"/>
-    <w:bookmarkStart w:id="85" w:name="figures"/>
+    <w:bookmarkEnd w:id="97"/>
+    <w:bookmarkStart w:id="104" w:name="figures"/>
     <w:p>
       <w:pPr>
         <w:pStyle w:val="Heading1"/>
@@ -1943,20 +3204,20 @@
             <w:r>
               <w:drawing>
                 <wp:inline>
-                  <wp:extent cx="4434381" cy="1437351"/>
+                  <wp:extent cx="4669862" cy="5703531"/>
                   <wp:effectExtent b="0" l="0" r="0" t="0"/>
-                  <wp:docPr descr="" title="" id="80" name="Picture"/>
+                  <wp:docPr descr="" title="" id="99" name="Picture"/>
                   <a:graphic>
                     <a:graphicData uri="http://schemas.openxmlformats.org/drawingml/2006/picture">
                       <pic:pic>
                         <pic:nvPicPr>
-                          <pic:cNvPr descr="figs/Figure%201.png" id="81" name="Picture"/>
+                          <pic:cNvPr descr="figs/Figure%201.png" id="100" name="Picture"/>
                           <pic:cNvPicPr>
                             <a:picLocks noChangeArrowheads="1" noChangeAspect="1"/>
                           </pic:cNvPicPr>
                         </pic:nvPicPr>
                         <pic:blipFill>
-                          <a:blip r:embed="rId79"/>
+                          <a:blip r:embed="rId98"/>
                           <a:stretch>
                             <a:fillRect/>
                           </a:stretch>
@@ -1964,7 +3225,7 @@
                         <pic:spPr bwMode="auto">
                           <a:xfrm>
                             <a:off x="0" y="0"/>
-                            <a:ext cx="4434381" cy="1437351"/>
+                            <a:ext cx="4669862" cy="5703531"/>
                           </a:xfrm>
                           <a:prstGeom prst="rect">
                             <a:avLst/>
@@ -2035,20 +3296,20 @@
             <w:r>
               <w:drawing>
                 <wp:inline>
-                  <wp:extent cx="1330314" cy="1324197"/>
+                  <wp:extent cx="4153027" cy="2987855"/>
                   <wp:effectExtent b="0" l="0" r="0" t="0"/>
-                  <wp:docPr descr="" title="" id="83" name="Picture"/>
+                  <wp:docPr descr="" title="" id="102" name="Picture"/>
                   <a:graphic>
                     <a:graphicData uri="http://schemas.openxmlformats.org/drawingml/2006/picture">
                       <pic:pic>
                         <pic:nvPicPr>
-                          <pic:cNvPr descr="figs/Figure%201%20-%20figure%20supplement%201.png" id="84" name="Picture"/>
+                          <pic:cNvPr descr="figs/Figure%201%20-%20figure%20supplement%201.png" id="103" name="Picture"/>
                           <pic:cNvPicPr>
                             <a:picLocks noChangeArrowheads="1" noChangeAspect="1"/>
                           </pic:cNvPicPr>
                         </pic:nvPicPr>
                         <pic:blipFill>
-                          <a:blip r:embed="rId82"/>
+                          <a:blip r:embed="rId101"/>
                           <a:stretch>
                             <a:fillRect/>
                           </a:stretch>
@@ -2056,7 +3317,7 @@
                         <pic:spPr bwMode="auto">
                           <a:xfrm>
                             <a:off x="0" y="0"/>
-                            <a:ext cx="1330314" cy="1324197"/>
+                            <a:ext cx="4153027" cy="2987855"/>
                           </a:xfrm>
                           <a:prstGeom prst="rect">
                             <a:avLst/>
@@ -2095,7 +3356,7 @@
         </w:tc>
       </w:tr>
     </w:tbl>
-    <w:bookmarkEnd w:id="85"/>
+    <w:bookmarkEnd w:id="104"/>
     <w:sectPr>
       <w:footerReference r:id="rId10" w:type="even"/>
       <w:footerReference r:id="rId9" w:type="default"/>

</xml_diff>